<commit_message>
Improved Magic, Crit hit bonus removed
</commit_message>
<xml_diff>
--- a/Rules/Armory.docx
+++ b/Rules/Armory.docx
@@ -644,23 +644,7 @@
                 <w:noProof/>
                 <w:lang w:val="en-US"/>
               </w:rPr>
-              <w:t>Acad</w:t>
-            </w:r>
-            <w:r>
-              <w:rPr>
-                <w:rStyle w:val="Hyperlink"/>
-                <w:noProof/>
-                <w:lang w:val="en-US"/>
-              </w:rPr>
-              <w:t>e</w:t>
-            </w:r>
-            <w:r>
-              <w:rPr>
-                <w:rStyle w:val="Hyperlink"/>
-                <w:noProof/>
-                <w:lang w:val="en-US"/>
-              </w:rPr>
-              <w:t>my</w:t>
+              <w:t>Academy</w:t>
             </w:r>
             <w:r>
               <w:rPr>
@@ -1469,14 +1453,12 @@
                 <w:lang w:val="en-US"/>
               </w:rPr>
             </w:pPr>
-            <w:proofErr w:type="spellStart"/>
-            <w:r>
-              <w:rPr>
-                <w:lang w:val="en-US"/>
-              </w:rPr>
-              <w:t>Spellslinger</w:t>
-            </w:r>
-            <w:proofErr w:type="spellEnd"/>
+            <w:r>
+              <w:rPr>
+                <w:lang w:val="en-US"/>
+              </w:rPr>
+              <w:t>Sorcerer</w:t>
+            </w:r>
           </w:p>
         </w:tc>
         <w:tc>
@@ -1490,14 +1472,12 @@
                 <w:lang w:val="en-US"/>
               </w:rPr>
             </w:pPr>
-            <w:proofErr w:type="spellStart"/>
             <w:r>
               <w:rPr>
                 <w:lang w:val="en-US"/>
               </w:rPr>
               <w:t>Battlecaster</w:t>
             </w:r>
-            <w:proofErr w:type="spellEnd"/>
           </w:p>
         </w:tc>
       </w:tr>
@@ -1532,14 +1512,12 @@
             <w:pPr>
               <w:cnfStyle w:val="000000100000" w:firstRow="0" w:lastRow="0" w:firstColumn="0" w:lastColumn="0" w:oddVBand="0" w:evenVBand="0" w:oddHBand="1" w:evenHBand="0" w:firstRowFirstColumn="0" w:firstRowLastColumn="0" w:lastRowFirstColumn="0" w:lastRowLastColumn="0"/>
             </w:pPr>
-            <w:proofErr w:type="spellStart"/>
             <w:r>
               <w:rPr>
                 <w:lang w:val="en-US"/>
               </w:rPr>
               <w:t>Summoner</w:t>
             </w:r>
-            <w:proofErr w:type="spellEnd"/>
           </w:p>
         </w:tc>
       </w:tr>
@@ -1555,14 +1533,12 @@
                 <w:lang w:val="en-US"/>
               </w:rPr>
             </w:pPr>
-            <w:proofErr w:type="spellStart"/>
             <w:r>
               <w:rPr>
                 <w:lang w:val="en-US"/>
               </w:rPr>
               <w:t>Witchhunter</w:t>
             </w:r>
-            <w:proofErr w:type="spellEnd"/>
           </w:p>
         </w:tc>
         <w:tc>
@@ -1580,21 +1556,7 @@
               <w:rPr>
                 <w:lang w:val="en-US"/>
               </w:rPr>
-              <w:t xml:space="preserve">A hunter of </w:t>
-            </w:r>
-            <w:proofErr w:type="spellStart"/>
-            <w:r>
-              <w:rPr>
-                <w:lang w:val="en-US"/>
-              </w:rPr>
-              <w:t>witchers</w:t>
-            </w:r>
-            <w:proofErr w:type="spellEnd"/>
-            <w:r>
-              <w:rPr>
-                <w:lang w:val="en-US"/>
-              </w:rPr>
-              <w:t xml:space="preserve"> and demons</w:t>
+              <w:t>A hunter of witchers and demons</w:t>
             </w:r>
           </w:p>
         </w:tc>
@@ -1614,14 +1576,12 @@
                 <w:lang w:val="en-US"/>
               </w:rPr>
             </w:pPr>
-            <w:proofErr w:type="spellStart"/>
             <w:r>
               <w:rPr>
                 <w:lang w:val="en-US"/>
               </w:rPr>
               <w:t>Techpriest</w:t>
             </w:r>
-            <w:proofErr w:type="spellEnd"/>
           </w:p>
         </w:tc>
         <w:tc>
@@ -3062,14 +3022,12 @@
                 <w:lang w:val="en-US"/>
               </w:rPr>
             </w:pPr>
-            <w:proofErr w:type="spellStart"/>
             <w:r>
               <w:rPr>
                 <w:lang w:val="en-US"/>
               </w:rPr>
               <w:t>Powerweapon</w:t>
             </w:r>
-            <w:proofErr w:type="spellEnd"/>
           </w:p>
         </w:tc>
         <w:tc>
@@ -3110,14 +3068,12 @@
                 <w:lang w:val="en-US"/>
               </w:rPr>
             </w:pPr>
-            <w:proofErr w:type="spellStart"/>
             <w:r>
               <w:rPr>
                 <w:lang w:val="en-US"/>
               </w:rPr>
               <w:t>Ligh</w:t>
             </w:r>
-            <w:proofErr w:type="spellEnd"/>
           </w:p>
         </w:tc>
         <w:tc>
@@ -3225,14 +3181,12 @@
                 <w:lang w:val="en-US"/>
               </w:rPr>
             </w:pPr>
-            <w:proofErr w:type="spellStart"/>
             <w:r>
               <w:rPr>
                 <w:lang w:val="en-US"/>
               </w:rPr>
               <w:t>Powerclaws</w:t>
             </w:r>
-            <w:proofErr w:type="spellEnd"/>
           </w:p>
         </w:tc>
         <w:tc>
@@ -3273,14 +3227,12 @@
                 <w:lang w:val="en-US"/>
               </w:rPr>
             </w:pPr>
-            <w:proofErr w:type="spellStart"/>
             <w:r>
               <w:rPr>
                 <w:lang w:val="en-US"/>
               </w:rPr>
               <w:t>Ligh</w:t>
             </w:r>
-            <w:proofErr w:type="spellEnd"/>
           </w:p>
         </w:tc>
         <w:tc>
@@ -4027,19 +3979,11 @@
                 <w:lang w:val="en-US"/>
               </w:rPr>
             </w:pPr>
-            <w:proofErr w:type="spellStart"/>
-            <w:r>
-              <w:rPr>
-                <w:lang w:val="en-US"/>
-              </w:rPr>
-              <w:t>Spellweaver</w:t>
-            </w:r>
-            <w:proofErr w:type="spellEnd"/>
-            <w:r>
-              <w:rPr>
-                <w:lang w:val="en-US"/>
-              </w:rPr>
-              <w:t xml:space="preserve"> Staff</w:t>
+            <w:r>
+              <w:rPr>
+                <w:lang w:val="en-US"/>
+              </w:rPr>
+              <w:t>Spellweaver Staff</w:t>
             </w:r>
           </w:p>
         </w:tc>
@@ -4160,7 +4104,13 @@
               <w:rPr>
                 <w:lang w:val="en-US"/>
               </w:rPr>
-              <w:t>1 P</w:t>
+              <w:t>3</w:t>
+            </w:r>
+            <w:r>
+              <w:rPr>
+                <w:lang w:val="en-US"/>
+              </w:rPr>
+              <w:t xml:space="preserve"> P</w:t>
             </w:r>
           </w:p>
         </w:tc>
@@ -4450,14 +4400,12 @@
                 <w:lang w:val="en-US"/>
               </w:rPr>
             </w:pPr>
-            <w:proofErr w:type="spellStart"/>
             <w:r>
               <w:rPr>
                 <w:lang w:val="en-US"/>
               </w:rPr>
               <w:t>Boltpistol</w:t>
             </w:r>
-            <w:proofErr w:type="spellEnd"/>
           </w:p>
         </w:tc>
         <w:tc>
@@ -4608,14 +4556,12 @@
                 <w:lang w:val="en-US"/>
               </w:rPr>
             </w:pPr>
-            <w:proofErr w:type="spellStart"/>
             <w:r>
               <w:rPr>
                 <w:lang w:val="en-US"/>
               </w:rPr>
               <w:t>Stormpistol</w:t>
             </w:r>
-            <w:proofErr w:type="spellEnd"/>
           </w:p>
         </w:tc>
         <w:tc>
@@ -4769,14 +4715,12 @@
                 <w:lang w:val="en-US"/>
               </w:rPr>
             </w:pPr>
-            <w:proofErr w:type="spellStart"/>
             <w:r>
               <w:rPr>
                 <w:lang w:val="en-US"/>
               </w:rPr>
               <w:t>Laserpistol</w:t>
             </w:r>
-            <w:proofErr w:type="spellEnd"/>
           </w:p>
         </w:tc>
         <w:tc>
@@ -4927,14 +4871,12 @@
                 <w:lang w:val="en-US"/>
               </w:rPr>
             </w:pPr>
-            <w:proofErr w:type="spellStart"/>
             <w:r>
               <w:rPr>
                 <w:lang w:val="en-US"/>
               </w:rPr>
               <w:t>Plasmapistol</w:t>
             </w:r>
-            <w:proofErr w:type="spellEnd"/>
           </w:p>
         </w:tc>
         <w:tc>
@@ -5094,14 +5036,12 @@
                 <w:lang w:val="en-US"/>
               </w:rPr>
             </w:pPr>
-            <w:proofErr w:type="spellStart"/>
             <w:r>
               <w:rPr>
                 <w:lang w:val="en-US"/>
               </w:rPr>
               <w:t>Handflamer</w:t>
             </w:r>
-            <w:proofErr w:type="spellEnd"/>
           </w:p>
         </w:tc>
         <w:tc>
@@ -5252,14 +5192,12 @@
                 <w:lang w:val="en-US"/>
               </w:rPr>
             </w:pPr>
-            <w:proofErr w:type="spellStart"/>
             <w:r>
               <w:rPr>
                 <w:lang w:val="en-US"/>
               </w:rPr>
               <w:t>Gravpistol</w:t>
             </w:r>
-            <w:proofErr w:type="spellEnd"/>
           </w:p>
         </w:tc>
         <w:tc>
@@ -5822,19 +5760,11 @@
                 <w:lang w:val="en-US"/>
               </w:rPr>
             </w:pPr>
-            <w:proofErr w:type="spellStart"/>
-            <w:r>
-              <w:rPr>
-                <w:lang w:val="en-US"/>
-              </w:rPr>
-              <w:t>Combi</w:t>
-            </w:r>
-            <w:proofErr w:type="spellEnd"/>
-            <w:r>
-              <w:rPr>
-                <w:lang w:val="en-US"/>
-              </w:rPr>
-              <w:t xml:space="preserve"> Bolter</w:t>
+            <w:r>
+              <w:rPr>
+                <w:lang w:val="en-US"/>
+              </w:rPr>
+              <w:t>Combi Bolter</w:t>
             </w:r>
           </w:p>
         </w:tc>
@@ -6466,14 +6396,12 @@
                 <w:lang w:val="en-US"/>
               </w:rPr>
             </w:pPr>
-            <w:proofErr w:type="spellStart"/>
             <w:r>
               <w:rPr>
                 <w:lang w:val="en-US"/>
               </w:rPr>
               <w:t>Gravblaster</w:t>
             </w:r>
-            <w:proofErr w:type="spellEnd"/>
           </w:p>
         </w:tc>
         <w:tc>
@@ -8204,14 +8132,12 @@
                 <w:lang w:val="en-US"/>
               </w:rPr>
             </w:pPr>
-            <w:proofErr w:type="spellStart"/>
             <w:r>
               <w:rPr>
                 <w:lang w:val="en-US"/>
               </w:rPr>
               <w:t>Stabby</w:t>
             </w:r>
-            <w:proofErr w:type="spellEnd"/>
           </w:p>
         </w:tc>
         <w:tc>
@@ -8435,14 +8361,12 @@
                 <w:lang w:val="en-US"/>
               </w:rPr>
             </w:pPr>
-            <w:proofErr w:type="spellStart"/>
             <w:r>
               <w:rPr>
                 <w:lang w:val="en-US"/>
               </w:rPr>
               <w:t>Powerweapon</w:t>
             </w:r>
-            <w:proofErr w:type="spellEnd"/>
           </w:p>
         </w:tc>
         <w:tc>
@@ -8533,14 +8457,12 @@
                 <w:lang w:val="en-US"/>
               </w:rPr>
             </w:pPr>
-            <w:proofErr w:type="spellStart"/>
             <w:r>
               <w:rPr>
                 <w:lang w:val="en-US"/>
               </w:rPr>
               <w:t>Powerclaws</w:t>
             </w:r>
-            <w:proofErr w:type="spellEnd"/>
           </w:p>
         </w:tc>
         <w:tc>
@@ -8594,14 +8516,12 @@
                 <w:lang w:val="en-US"/>
               </w:rPr>
             </w:pPr>
-            <w:proofErr w:type="spellStart"/>
             <w:r>
               <w:rPr>
                 <w:lang w:val="en-US"/>
               </w:rPr>
               <w:t>Stabby</w:t>
             </w:r>
-            <w:proofErr w:type="spellEnd"/>
           </w:p>
         </w:tc>
         <w:tc>
@@ -8900,16 +8820,8 @@
               <w:rPr>
                 <w:lang w:val="en-US"/>
               </w:rPr>
-              <w:t xml:space="preserve">Wide Reach, </w:t>
-            </w:r>
-            <w:proofErr w:type="spellStart"/>
-            <w:r>
-              <w:rPr>
-                <w:lang w:val="en-US"/>
-              </w:rPr>
-              <w:t>Stabby</w:t>
-            </w:r>
-            <w:proofErr w:type="spellEnd"/>
+              <w:t>Wide Reach, Stabby</w:t>
+            </w:r>
           </w:p>
         </w:tc>
         <w:tc>
@@ -9052,19 +8964,11 @@
                 <w:lang w:val="en-US"/>
               </w:rPr>
             </w:pPr>
-            <w:proofErr w:type="spellStart"/>
-            <w:r>
-              <w:rPr>
-                <w:lang w:val="en-US"/>
-              </w:rPr>
-              <w:t>Spellweaver</w:t>
-            </w:r>
-            <w:proofErr w:type="spellEnd"/>
-            <w:r>
-              <w:rPr>
-                <w:lang w:val="en-US"/>
-              </w:rPr>
-              <w:t xml:space="preserve"> Staff</w:t>
+            <w:r>
+              <w:rPr>
+                <w:lang w:val="en-US"/>
+              </w:rPr>
+              <w:t>Spellweaver Staff</w:t>
             </w:r>
           </w:p>
         </w:tc>
@@ -9124,33 +9028,25 @@
               <w:rPr>
                 <w:lang w:val="en-US"/>
               </w:rPr>
-              <w:t xml:space="preserve">+1 Trait point for </w:t>
-            </w:r>
-            <w:proofErr w:type="spellStart"/>
-            <w:r>
-              <w:rPr>
-                <w:lang w:val="en-US"/>
-              </w:rPr>
-              <w:t>Spellweaver</w:t>
-            </w:r>
-            <w:proofErr w:type="spellEnd"/>
-            <w:r>
-              <w:rPr>
-                <w:lang w:val="en-US"/>
-              </w:rPr>
-              <w:t xml:space="preserve"> </w:t>
-            </w:r>
-            <w:r>
-              <w:rPr>
-                <w:lang w:val="en-US"/>
-              </w:rPr>
-              <w:t xml:space="preserve">or </w:t>
-            </w:r>
-            <w:r>
-              <w:rPr>
-                <w:lang w:val="en-US"/>
-              </w:rPr>
-              <w:t>Warlock</w:t>
+              <w:t>You may r</w:t>
+            </w:r>
+            <w:r>
+              <w:rPr>
+                <w:lang w:val="en-US"/>
+              </w:rPr>
+              <w:t xml:space="preserve">eroll </w:t>
+            </w:r>
+            <w:r>
+              <w:rPr>
+                <w:lang w:val="en-US"/>
+              </w:rPr>
+              <w:t>any one</w:t>
+            </w:r>
+            <w:r>
+              <w:rPr>
+                <w:lang w:val="en-US"/>
+              </w:rPr>
+              <w:t xml:space="preserve"> hit dice per round while spellcasting</w:t>
             </w:r>
           </w:p>
         </w:tc>
@@ -9347,14 +9243,12 @@
                 <w:lang w:val="en-US"/>
               </w:rPr>
             </w:pPr>
-            <w:proofErr w:type="spellStart"/>
             <w:r>
               <w:rPr>
                 <w:lang w:val="en-US"/>
               </w:rPr>
               <w:t>Boltpistol</w:t>
             </w:r>
-            <w:proofErr w:type="spellEnd"/>
           </w:p>
         </w:tc>
         <w:tc>
@@ -9462,14 +9356,12 @@
                 <w:lang w:val="en-US"/>
               </w:rPr>
             </w:pPr>
-            <w:proofErr w:type="spellStart"/>
             <w:r>
               <w:rPr>
                 <w:lang w:val="en-US"/>
               </w:rPr>
               <w:t>Stormpistol</w:t>
             </w:r>
-            <w:proofErr w:type="spellEnd"/>
           </w:p>
         </w:tc>
         <w:tc>
@@ -9586,14 +9478,12 @@
                 <w:lang w:val="en-US"/>
               </w:rPr>
             </w:pPr>
-            <w:proofErr w:type="spellStart"/>
             <w:r>
               <w:rPr>
                 <w:lang w:val="en-US"/>
               </w:rPr>
               <w:t>Laserpistol</w:t>
             </w:r>
-            <w:proofErr w:type="spellEnd"/>
           </w:p>
         </w:tc>
         <w:tc>
@@ -9701,14 +9591,12 @@
                 <w:lang w:val="en-US"/>
               </w:rPr>
             </w:pPr>
-            <w:proofErr w:type="spellStart"/>
             <w:r>
               <w:rPr>
                 <w:lang w:val="en-US"/>
               </w:rPr>
               <w:t>Plasmapistol</w:t>
             </w:r>
-            <w:proofErr w:type="spellEnd"/>
           </w:p>
         </w:tc>
         <w:tc>
@@ -9825,14 +9713,12 @@
                 <w:lang w:val="en-US"/>
               </w:rPr>
             </w:pPr>
-            <w:proofErr w:type="spellStart"/>
             <w:r>
               <w:rPr>
                 <w:lang w:val="en-US"/>
               </w:rPr>
               <w:t>Handflamer</w:t>
             </w:r>
-            <w:proofErr w:type="spellEnd"/>
           </w:p>
         </w:tc>
         <w:tc>
@@ -9940,14 +9826,12 @@
                 <w:lang w:val="en-US"/>
               </w:rPr>
             </w:pPr>
-            <w:proofErr w:type="spellStart"/>
             <w:r>
               <w:rPr>
                 <w:lang w:val="en-US"/>
               </w:rPr>
               <w:t>Gravpistol</w:t>
             </w:r>
-            <w:proofErr w:type="spellEnd"/>
           </w:p>
         </w:tc>
         <w:tc>
@@ -10336,19 +10220,11 @@
                 <w:lang w:val="en-US"/>
               </w:rPr>
             </w:pPr>
-            <w:proofErr w:type="spellStart"/>
-            <w:r>
-              <w:rPr>
-                <w:lang w:val="en-US"/>
-              </w:rPr>
-              <w:t>Combi</w:t>
-            </w:r>
-            <w:proofErr w:type="spellEnd"/>
-            <w:r>
-              <w:rPr>
-                <w:lang w:val="en-US"/>
-              </w:rPr>
-              <w:t xml:space="preserve"> Bolter</w:t>
+            <w:r>
+              <w:rPr>
+                <w:lang w:val="en-US"/>
+              </w:rPr>
+              <w:t>Combi Bolter</w:t>
             </w:r>
           </w:p>
         </w:tc>
@@ -10814,14 +10690,12 @@
                 <w:lang w:val="en-US"/>
               </w:rPr>
             </w:pPr>
-            <w:proofErr w:type="spellStart"/>
             <w:r>
               <w:rPr>
                 <w:lang w:val="en-US"/>
               </w:rPr>
               <w:t>Gravblaster</w:t>
             </w:r>
-            <w:proofErr w:type="spellEnd"/>
           </w:p>
         </w:tc>
         <w:tc>
@@ -12763,19 +12637,11 @@
                 <w:lang w:val="en-US"/>
               </w:rPr>
             </w:pPr>
-            <w:proofErr w:type="spellStart"/>
-            <w:r>
-              <w:rPr>
-                <w:lang w:val="en-US"/>
-              </w:rPr>
-              <w:t>Holo</w:t>
-            </w:r>
-            <w:proofErr w:type="spellEnd"/>
-            <w:r>
-              <w:rPr>
-                <w:lang w:val="en-US"/>
-              </w:rPr>
-              <w:t xml:space="preserve"> Scope</w:t>
+            <w:r>
+              <w:rPr>
+                <w:lang w:val="en-US"/>
+              </w:rPr>
+              <w:t>Holo Scope</w:t>
             </w:r>
           </w:p>
         </w:tc>
@@ -12811,6 +12677,12 @@
                 <w:lang w:val="en-US"/>
               </w:rPr>
             </w:pPr>
+            <w:r>
+              <w:rPr>
+                <w:lang w:val="en-US"/>
+              </w:rPr>
+              <w:t xml:space="preserve">P, </w:t>
+            </w:r>
             <w:r>
               <w:rPr>
                 <w:lang w:val="en-US"/>
@@ -12924,6 +12796,12 @@
                 <w:lang w:val="en-US"/>
               </w:rPr>
             </w:pPr>
+            <w:r>
+              <w:rPr>
+                <w:lang w:val="en-US"/>
+              </w:rPr>
+              <w:t xml:space="preserve">P, </w:t>
+            </w:r>
             <w:r>
               <w:rPr>
                 <w:lang w:val="en-US"/>
@@ -13906,6 +13784,12 @@
               <w:rPr>
                 <w:lang w:val="en-US"/>
               </w:rPr>
+              <w:t xml:space="preserve">P, </w:t>
+            </w:r>
+            <w:r>
+              <w:rPr>
+                <w:lang w:val="en-US"/>
+              </w:rPr>
               <w:t>R, H</w:t>
             </w:r>
           </w:p>
@@ -13963,14 +13847,12 @@
                 <w:lang w:val="en-US"/>
               </w:rPr>
             </w:pPr>
-            <w:proofErr w:type="spellStart"/>
             <w:r>
               <w:rPr>
                 <w:lang w:val="en-US"/>
               </w:rPr>
               <w:t>Frontshield</w:t>
             </w:r>
-            <w:proofErr w:type="spellEnd"/>
           </w:p>
         </w:tc>
         <w:tc>
@@ -15015,19 +14897,11 @@
                 <w:lang w:val="en-US"/>
               </w:rPr>
             </w:pPr>
-            <w:proofErr w:type="spellStart"/>
-            <w:r>
-              <w:rPr>
-                <w:lang w:val="en-US"/>
-              </w:rPr>
-              <w:t>Holo</w:t>
-            </w:r>
-            <w:proofErr w:type="spellEnd"/>
-            <w:r>
-              <w:rPr>
-                <w:lang w:val="en-US"/>
-              </w:rPr>
-              <w:t xml:space="preserve"> Scope</w:t>
+            <w:r>
+              <w:rPr>
+                <w:lang w:val="en-US"/>
+              </w:rPr>
+              <w:t>Holo Scope</w:t>
             </w:r>
           </w:p>
         </w:tc>
@@ -15492,14 +15366,12 @@
                 <w:lang w:val="en-US"/>
               </w:rPr>
             </w:pPr>
-            <w:proofErr w:type="spellStart"/>
             <w:r>
               <w:rPr>
                 <w:lang w:val="en-US"/>
               </w:rPr>
               <w:t>Frontshield</w:t>
             </w:r>
-            <w:proofErr w:type="spellEnd"/>
           </w:p>
         </w:tc>
         <w:tc>
@@ -15914,10 +15786,11 @@
         <w:tblLook w:val="04A0" w:firstRow="1" w:lastRow="0" w:firstColumn="1" w:lastColumn="0" w:noHBand="0" w:noVBand="1"/>
       </w:tblPr>
       <w:tblGrid>
-        <w:gridCol w:w="2265"/>
-        <w:gridCol w:w="4823"/>
-        <w:gridCol w:w="992"/>
-        <w:gridCol w:w="982"/>
+        <w:gridCol w:w="2100"/>
+        <w:gridCol w:w="4244"/>
+        <w:gridCol w:w="940"/>
+        <w:gridCol w:w="864"/>
+        <w:gridCol w:w="924"/>
       </w:tblGrid>
       <w:tr>
         <w:trPr>
@@ -15926,7 +15799,7 @@
         <w:tc>
           <w:tcPr>
             <w:cnfStyle w:val="001000000000" w:firstRow="0" w:lastRow="0" w:firstColumn="1" w:lastColumn="0" w:oddVBand="0" w:evenVBand="0" w:oddHBand="0" w:evenHBand="0" w:firstRowFirstColumn="0" w:firstRowLastColumn="0" w:lastRowFirstColumn="0" w:lastRowLastColumn="0"/>
-            <w:tcW w:w="2265" w:type="dxa"/>
+            <w:tcW w:w="2100" w:type="dxa"/>
           </w:tcPr>
           <w:p>
             <w:pPr>
@@ -15944,7 +15817,7 @@
         </w:tc>
         <w:tc>
           <w:tcPr>
-            <w:tcW w:w="4823" w:type="dxa"/>
+            <w:tcW w:w="4244" w:type="dxa"/>
           </w:tcPr>
           <w:p>
             <w:pPr>
@@ -15963,7 +15836,7 @@
         </w:tc>
         <w:tc>
           <w:tcPr>
-            <w:tcW w:w="992" w:type="dxa"/>
+            <w:tcW w:w="940" w:type="dxa"/>
           </w:tcPr>
           <w:p>
             <w:pPr>
@@ -15983,7 +15856,27 @@
         </w:tc>
         <w:tc>
           <w:tcPr>
-            <w:tcW w:w="982" w:type="dxa"/>
+            <w:tcW w:w="864" w:type="dxa"/>
+          </w:tcPr>
+          <w:p>
+            <w:pPr>
+              <w:jc w:val="center"/>
+              <w:cnfStyle w:val="100000000000" w:firstRow="1" w:lastRow="0" w:firstColumn="0" w:lastColumn="0" w:oddVBand="0" w:evenVBand="0" w:oddHBand="0" w:evenHBand="0" w:firstRowFirstColumn="0" w:firstRowLastColumn="0" w:lastRowFirstColumn="0" w:lastRowLastColumn="0"/>
+              <w:rPr>
+                <w:lang w:val="en-US"/>
+              </w:rPr>
+            </w:pPr>
+            <w:r>
+              <w:rPr>
+                <w:lang w:val="en-US"/>
+              </w:rPr>
+              <w:t>GP</w:t>
+            </w:r>
+          </w:p>
+        </w:tc>
+        <w:tc>
+          <w:tcPr>
+            <w:tcW w:w="924" w:type="dxa"/>
           </w:tcPr>
           <w:p>
             <w:pPr>
@@ -16009,7 +15902,7 @@
         <w:tc>
           <w:tcPr>
             <w:cnfStyle w:val="001000000000" w:firstRow="0" w:lastRow="0" w:firstColumn="1" w:lastColumn="0" w:oddVBand="0" w:evenVBand="0" w:oddHBand="0" w:evenHBand="0" w:firstRowFirstColumn="0" w:firstRowLastColumn="0" w:lastRowFirstColumn="0" w:lastRowLastColumn="0"/>
-            <w:tcW w:w="2265" w:type="dxa"/>
+            <w:tcW w:w="2100" w:type="dxa"/>
           </w:tcPr>
           <w:p>
             <w:pPr>
@@ -16027,7 +15920,7 @@
         </w:tc>
         <w:tc>
           <w:tcPr>
-            <w:tcW w:w="4823" w:type="dxa"/>
+            <w:tcW w:w="4244" w:type="dxa"/>
           </w:tcPr>
           <w:p>
             <w:pPr>
@@ -16046,7 +15939,7 @@
         </w:tc>
         <w:tc>
           <w:tcPr>
-            <w:tcW w:w="992" w:type="dxa"/>
+            <w:tcW w:w="940" w:type="dxa"/>
           </w:tcPr>
           <w:p>
             <w:pPr>
@@ -16066,7 +15959,27 @@
         </w:tc>
         <w:tc>
           <w:tcPr>
-            <w:tcW w:w="982" w:type="dxa"/>
+            <w:tcW w:w="864" w:type="dxa"/>
+          </w:tcPr>
+          <w:p>
+            <w:pPr>
+              <w:jc w:val="center"/>
+              <w:cnfStyle w:val="000000100000" w:firstRow="0" w:lastRow="0" w:firstColumn="0" w:lastColumn="0" w:oddVBand="0" w:evenVBand="0" w:oddHBand="1" w:evenHBand="0" w:firstRowFirstColumn="0" w:firstRowLastColumn="0" w:lastRowFirstColumn="0" w:lastRowLastColumn="0"/>
+              <w:rPr>
+                <w:lang w:val="en-US"/>
+              </w:rPr>
+            </w:pPr>
+            <w:r>
+              <w:rPr>
+                <w:lang w:val="en-US"/>
+              </w:rPr>
+              <w:t>0 GP</w:t>
+            </w:r>
+          </w:p>
+        </w:tc>
+        <w:tc>
+          <w:tcPr>
+            <w:tcW w:w="924" w:type="dxa"/>
           </w:tcPr>
           <w:p>
             <w:pPr>
@@ -16089,7 +16002,7 @@
         <w:tc>
           <w:tcPr>
             <w:cnfStyle w:val="001000000000" w:firstRow="0" w:lastRow="0" w:firstColumn="1" w:lastColumn="0" w:oddVBand="0" w:evenVBand="0" w:oddHBand="0" w:evenHBand="0" w:firstRowFirstColumn="0" w:firstRowLastColumn="0" w:lastRowFirstColumn="0" w:lastRowLastColumn="0"/>
-            <w:tcW w:w="2265" w:type="dxa"/>
+            <w:tcW w:w="2100" w:type="dxa"/>
           </w:tcPr>
           <w:p>
             <w:pPr>
@@ -16107,7 +16020,7 @@
         </w:tc>
         <w:tc>
           <w:tcPr>
-            <w:tcW w:w="4823" w:type="dxa"/>
+            <w:tcW w:w="4244" w:type="dxa"/>
           </w:tcPr>
           <w:p>
             <w:pPr>
@@ -16126,7 +16039,7 @@
         </w:tc>
         <w:tc>
           <w:tcPr>
-            <w:tcW w:w="992" w:type="dxa"/>
+            <w:tcW w:w="940" w:type="dxa"/>
           </w:tcPr>
           <w:p>
             <w:pPr>
@@ -16146,7 +16059,7 @@
         </w:tc>
         <w:tc>
           <w:tcPr>
-            <w:tcW w:w="982" w:type="dxa"/>
+            <w:tcW w:w="864" w:type="dxa"/>
           </w:tcPr>
           <w:p>
             <w:pPr>
@@ -16160,13 +16073,27 @@
               <w:rPr>
                 <w:lang w:val="en-US"/>
               </w:rPr>
-              <w:t>2</w:t>
-            </w:r>
-            <w:r>
-              <w:rPr>
-                <w:lang w:val="en-US"/>
-              </w:rPr>
-              <w:t xml:space="preserve"> P</w:t>
+              <w:t>0 GP</w:t>
+            </w:r>
+          </w:p>
+        </w:tc>
+        <w:tc>
+          <w:tcPr>
+            <w:tcW w:w="924" w:type="dxa"/>
+          </w:tcPr>
+          <w:p>
+            <w:pPr>
+              <w:jc w:val="center"/>
+              <w:cnfStyle w:val="000000000000" w:firstRow="0" w:lastRow="0" w:firstColumn="0" w:lastColumn="0" w:oddVBand="0" w:evenVBand="0" w:oddHBand="0" w:evenHBand="0" w:firstRowFirstColumn="0" w:firstRowLastColumn="0" w:lastRowFirstColumn="0" w:lastRowLastColumn="0"/>
+              <w:rPr>
+                <w:lang w:val="en-US"/>
+              </w:rPr>
+            </w:pPr>
+            <w:r>
+              <w:rPr>
+                <w:lang w:val="en-US"/>
+              </w:rPr>
+              <w:t>2 P</w:t>
             </w:r>
           </w:p>
         </w:tc>
@@ -16178,37 +16105,25 @@
         <w:tc>
           <w:tcPr>
             <w:cnfStyle w:val="001000000000" w:firstRow="0" w:lastRow="0" w:firstColumn="1" w:lastColumn="0" w:oddVBand="0" w:evenVBand="0" w:oddHBand="0" w:evenHBand="0" w:firstRowFirstColumn="0" w:firstRowLastColumn="0" w:lastRowFirstColumn="0" w:lastRowLastColumn="0"/>
-            <w:tcW w:w="2265" w:type="dxa"/>
-          </w:tcPr>
-          <w:p>
-            <w:pPr>
-              <w:rPr>
-                <w:lang w:val="en-US"/>
-              </w:rPr>
-            </w:pPr>
-            <w:r>
-              <w:rPr>
-                <w:lang w:val="en-US"/>
-              </w:rPr>
-              <w:t>Battle</w:t>
-            </w:r>
-            <w:r>
-              <w:rPr>
-                <w:lang w:val="en-US"/>
-              </w:rPr>
-              <w:t xml:space="preserve"> S</w:t>
-            </w:r>
-            <w:r>
-              <w:rPr>
-                <w:lang w:val="en-US"/>
-              </w:rPr>
-              <w:t>uit</w:t>
-            </w:r>
-          </w:p>
-        </w:tc>
-        <w:tc>
-          <w:tcPr>
-            <w:tcW w:w="4823" w:type="dxa"/>
+            <w:tcW w:w="2100" w:type="dxa"/>
+          </w:tcPr>
+          <w:p>
+            <w:pPr>
+              <w:rPr>
+                <w:lang w:val="en-US"/>
+              </w:rPr>
+            </w:pPr>
+            <w:r>
+              <w:rPr>
+                <w:lang w:val="en-US"/>
+              </w:rPr>
+              <w:t>Battle Suit</w:t>
+            </w:r>
+          </w:p>
+        </w:tc>
+        <w:tc>
+          <w:tcPr>
+            <w:tcW w:w="4244" w:type="dxa"/>
           </w:tcPr>
           <w:p>
             <w:pPr>
@@ -16221,19 +16136,13 @@
               <w:rPr>
                 <w:lang w:val="en-US"/>
               </w:rPr>
-              <w:t>4</w:t>
-            </w:r>
-            <w:r>
-              <w:rPr>
-                <w:lang w:val="en-US"/>
-              </w:rPr>
-              <w:t>+ Armor Roll</w:t>
-            </w:r>
-          </w:p>
-        </w:tc>
-        <w:tc>
-          <w:tcPr>
-            <w:tcW w:w="992" w:type="dxa"/>
+              <w:t>4+ Armor Roll</w:t>
+            </w:r>
+          </w:p>
+        </w:tc>
+        <w:tc>
+          <w:tcPr>
+            <w:tcW w:w="940" w:type="dxa"/>
           </w:tcPr>
           <w:p>
             <w:pPr>
@@ -16253,7 +16162,7 @@
         </w:tc>
         <w:tc>
           <w:tcPr>
-            <w:tcW w:w="982" w:type="dxa"/>
+            <w:tcW w:w="864" w:type="dxa"/>
           </w:tcPr>
           <w:p>
             <w:pPr>
@@ -16267,13 +16176,33 @@
               <w:rPr>
                 <w:lang w:val="en-US"/>
               </w:rPr>
-              <w:t>5</w:t>
-            </w:r>
-            <w:r>
-              <w:rPr>
-                <w:lang w:val="en-US"/>
-              </w:rPr>
-              <w:t xml:space="preserve"> P</w:t>
+              <w:t>1</w:t>
+            </w:r>
+            <w:r>
+              <w:rPr>
+                <w:lang w:val="en-US"/>
+              </w:rPr>
+              <w:t xml:space="preserve"> GP</w:t>
+            </w:r>
+          </w:p>
+        </w:tc>
+        <w:tc>
+          <w:tcPr>
+            <w:tcW w:w="924" w:type="dxa"/>
+          </w:tcPr>
+          <w:p>
+            <w:pPr>
+              <w:jc w:val="center"/>
+              <w:cnfStyle w:val="000000100000" w:firstRow="0" w:lastRow="0" w:firstColumn="0" w:lastColumn="0" w:oddVBand="0" w:evenVBand="0" w:oddHBand="1" w:evenHBand="0" w:firstRowFirstColumn="0" w:firstRowLastColumn="0" w:lastRowFirstColumn="0" w:lastRowLastColumn="0"/>
+              <w:rPr>
+                <w:lang w:val="en-US"/>
+              </w:rPr>
+            </w:pPr>
+            <w:r>
+              <w:rPr>
+                <w:lang w:val="en-US"/>
+              </w:rPr>
+              <w:t>5 P</w:t>
             </w:r>
           </w:p>
         </w:tc>
@@ -16282,7 +16211,7 @@
         <w:tc>
           <w:tcPr>
             <w:cnfStyle w:val="001000000000" w:firstRow="0" w:lastRow="0" w:firstColumn="1" w:lastColumn="0" w:oddVBand="0" w:evenVBand="0" w:oddHBand="0" w:evenHBand="0" w:firstRowFirstColumn="0" w:firstRowLastColumn="0" w:lastRowFirstColumn="0" w:lastRowLastColumn="0"/>
-            <w:tcW w:w="2265" w:type="dxa"/>
+            <w:tcW w:w="2100" w:type="dxa"/>
           </w:tcPr>
           <w:p>
             <w:pPr>
@@ -16300,7 +16229,7 @@
         </w:tc>
         <w:tc>
           <w:tcPr>
-            <w:tcW w:w="4823" w:type="dxa"/>
+            <w:tcW w:w="4244" w:type="dxa"/>
           </w:tcPr>
           <w:p>
             <w:pPr>
@@ -16326,7 +16255,7 @@
         </w:tc>
         <w:tc>
           <w:tcPr>
-            <w:tcW w:w="992" w:type="dxa"/>
+            <w:tcW w:w="940" w:type="dxa"/>
           </w:tcPr>
           <w:p>
             <w:pPr>
@@ -16346,7 +16275,7 @@
         </w:tc>
         <w:tc>
           <w:tcPr>
-            <w:tcW w:w="982" w:type="dxa"/>
+            <w:tcW w:w="864" w:type="dxa"/>
           </w:tcPr>
           <w:p>
             <w:pPr>
@@ -16360,13 +16289,33 @@
               <w:rPr>
                 <w:lang w:val="en-US"/>
               </w:rPr>
-              <w:t>8</w:t>
-            </w:r>
-            <w:r>
-              <w:rPr>
-                <w:lang w:val="en-US"/>
-              </w:rPr>
-              <w:t xml:space="preserve"> P</w:t>
+              <w:t>2</w:t>
+            </w:r>
+            <w:r>
+              <w:rPr>
+                <w:lang w:val="en-US"/>
+              </w:rPr>
+              <w:t xml:space="preserve"> GP</w:t>
+            </w:r>
+          </w:p>
+        </w:tc>
+        <w:tc>
+          <w:tcPr>
+            <w:tcW w:w="924" w:type="dxa"/>
+          </w:tcPr>
+          <w:p>
+            <w:pPr>
+              <w:jc w:val="center"/>
+              <w:cnfStyle w:val="000000000000" w:firstRow="0" w:lastRow="0" w:firstColumn="0" w:lastColumn="0" w:oddVBand="0" w:evenVBand="0" w:oddHBand="0" w:evenHBand="0" w:firstRowFirstColumn="0" w:firstRowLastColumn="0" w:lastRowFirstColumn="0" w:lastRowLastColumn="0"/>
+              <w:rPr>
+                <w:lang w:val="en-US"/>
+              </w:rPr>
+            </w:pPr>
+            <w:r>
+              <w:rPr>
+                <w:lang w:val="en-US"/>
+              </w:rPr>
+              <w:t>8 P</w:t>
             </w:r>
           </w:p>
         </w:tc>
@@ -16378,31 +16327,25 @@
         <w:tc>
           <w:tcPr>
             <w:cnfStyle w:val="001000000000" w:firstRow="0" w:lastRow="0" w:firstColumn="1" w:lastColumn="0" w:oddVBand="0" w:evenVBand="0" w:oddHBand="0" w:evenHBand="0" w:firstRowFirstColumn="0" w:firstRowLastColumn="0" w:lastRowFirstColumn="0" w:lastRowLastColumn="0"/>
-            <w:tcW w:w="2265" w:type="dxa"/>
-          </w:tcPr>
-          <w:p>
-            <w:pPr>
-              <w:rPr>
-                <w:lang w:val="en-US"/>
-              </w:rPr>
-            </w:pPr>
-            <w:r>
-              <w:rPr>
-                <w:lang w:val="en-US"/>
-              </w:rPr>
-              <w:t>Camo</w:t>
-            </w:r>
-            <w:r>
-              <w:rPr>
-                <w:lang w:val="en-US"/>
-              </w:rPr>
-              <w:t xml:space="preserve"> Suit</w:t>
-            </w:r>
-          </w:p>
-        </w:tc>
-        <w:tc>
-          <w:tcPr>
-            <w:tcW w:w="4823" w:type="dxa"/>
+            <w:tcW w:w="2100" w:type="dxa"/>
+          </w:tcPr>
+          <w:p>
+            <w:pPr>
+              <w:rPr>
+                <w:lang w:val="en-US"/>
+              </w:rPr>
+            </w:pPr>
+            <w:r>
+              <w:rPr>
+                <w:lang w:val="en-US"/>
+              </w:rPr>
+              <w:t>Camo Suit</w:t>
+            </w:r>
+          </w:p>
+        </w:tc>
+        <w:tc>
+          <w:tcPr>
+            <w:tcW w:w="4244" w:type="dxa"/>
           </w:tcPr>
           <w:p>
             <w:pPr>
@@ -16415,25 +16358,13 @@
               <w:rPr>
                 <w:lang w:val="en-US"/>
               </w:rPr>
-              <w:t>3</w:t>
-            </w:r>
-            <w:r>
-              <w:rPr>
-                <w:lang w:val="en-US"/>
-              </w:rPr>
-              <w:t>+ Dodge Roll when at</w:t>
-            </w:r>
-            <w:r>
-              <w:rPr>
-                <w:lang w:val="en-US"/>
-              </w:rPr>
-              <w:t>tacked from more than 15cm away</w:t>
-            </w:r>
-          </w:p>
-        </w:tc>
-        <w:tc>
-          <w:tcPr>
-            <w:tcW w:w="992" w:type="dxa"/>
+              <w:t>3+ Dodge Roll when attacked from more than 15cm away</w:t>
+            </w:r>
+          </w:p>
+        </w:tc>
+        <w:tc>
+          <w:tcPr>
+            <w:tcW w:w="940" w:type="dxa"/>
           </w:tcPr>
           <w:p>
             <w:pPr>
@@ -16453,7 +16384,7 @@
         </w:tc>
         <w:tc>
           <w:tcPr>
-            <w:tcW w:w="982" w:type="dxa"/>
+            <w:tcW w:w="864" w:type="dxa"/>
           </w:tcPr>
           <w:p>
             <w:pPr>
@@ -16467,13 +16398,33 @@
               <w:rPr>
                 <w:lang w:val="en-US"/>
               </w:rPr>
-              <w:t>8</w:t>
-            </w:r>
-            <w:r>
-              <w:rPr>
-                <w:lang w:val="en-US"/>
-              </w:rPr>
-              <w:t xml:space="preserve"> P</w:t>
+              <w:t>2</w:t>
+            </w:r>
+            <w:r>
+              <w:rPr>
+                <w:lang w:val="en-US"/>
+              </w:rPr>
+              <w:t xml:space="preserve"> GP</w:t>
+            </w:r>
+          </w:p>
+        </w:tc>
+        <w:tc>
+          <w:tcPr>
+            <w:tcW w:w="924" w:type="dxa"/>
+          </w:tcPr>
+          <w:p>
+            <w:pPr>
+              <w:jc w:val="center"/>
+              <w:cnfStyle w:val="000000100000" w:firstRow="0" w:lastRow="0" w:firstColumn="0" w:lastColumn="0" w:oddVBand="0" w:evenVBand="0" w:oddHBand="1" w:evenHBand="0" w:firstRowFirstColumn="0" w:firstRowLastColumn="0" w:lastRowFirstColumn="0" w:lastRowLastColumn="0"/>
+              <w:rPr>
+                <w:lang w:val="en-US"/>
+              </w:rPr>
+            </w:pPr>
+            <w:r>
+              <w:rPr>
+                <w:lang w:val="en-US"/>
+              </w:rPr>
+              <w:t>8 P</w:t>
             </w:r>
           </w:p>
         </w:tc>
@@ -16482,7 +16433,7 @@
         <w:tc>
           <w:tcPr>
             <w:cnfStyle w:val="001000000000" w:firstRow="0" w:lastRow="0" w:firstColumn="1" w:lastColumn="0" w:oddVBand="0" w:evenVBand="0" w:oddHBand="0" w:evenHBand="0" w:firstRowFirstColumn="0" w:firstRowLastColumn="0" w:lastRowFirstColumn="0" w:lastRowLastColumn="0"/>
-            <w:tcW w:w="2265" w:type="dxa"/>
+            <w:tcW w:w="2100" w:type="dxa"/>
           </w:tcPr>
           <w:p>
             <w:pPr>
@@ -16500,7 +16451,7 @@
         </w:tc>
         <w:tc>
           <w:tcPr>
-            <w:tcW w:w="4823" w:type="dxa"/>
+            <w:tcW w:w="4244" w:type="dxa"/>
           </w:tcPr>
           <w:p>
             <w:pPr>
@@ -16545,7 +16496,7 @@
         </w:tc>
         <w:tc>
           <w:tcPr>
-            <w:tcW w:w="992" w:type="dxa"/>
+            <w:tcW w:w="940" w:type="dxa"/>
           </w:tcPr>
           <w:p>
             <w:pPr>
@@ -16565,7 +16516,33 @@
         </w:tc>
         <w:tc>
           <w:tcPr>
-            <w:tcW w:w="982" w:type="dxa"/>
+            <w:tcW w:w="864" w:type="dxa"/>
+          </w:tcPr>
+          <w:p>
+            <w:pPr>
+              <w:jc w:val="center"/>
+              <w:cnfStyle w:val="000000000000" w:firstRow="0" w:lastRow="0" w:firstColumn="0" w:lastColumn="0" w:oddVBand="0" w:evenVBand="0" w:oddHBand="0" w:evenHBand="0" w:firstRowFirstColumn="0" w:firstRowLastColumn="0" w:lastRowFirstColumn="0" w:lastRowLastColumn="0"/>
+              <w:rPr>
+                <w:lang w:val="en-US"/>
+              </w:rPr>
+            </w:pPr>
+            <w:r>
+              <w:rPr>
+                <w:lang w:val="en-US"/>
+              </w:rPr>
+              <w:t>1</w:t>
+            </w:r>
+            <w:r>
+              <w:rPr>
+                <w:lang w:val="en-US"/>
+              </w:rPr>
+              <w:t xml:space="preserve"> GP</w:t>
+            </w:r>
+          </w:p>
+        </w:tc>
+        <w:tc>
+          <w:tcPr>
+            <w:tcW w:w="924" w:type="dxa"/>
           </w:tcPr>
           <w:p>
             <w:pPr>
@@ -16591,7 +16568,7 @@
         <w:tc>
           <w:tcPr>
             <w:cnfStyle w:val="001000000000" w:firstRow="0" w:lastRow="0" w:firstColumn="1" w:lastColumn="0" w:oddVBand="0" w:evenVBand="0" w:oddHBand="0" w:evenHBand="0" w:firstRowFirstColumn="0" w:firstRowLastColumn="0" w:lastRowFirstColumn="0" w:lastRowLastColumn="0"/>
-            <w:tcW w:w="2265" w:type="dxa"/>
+            <w:tcW w:w="2100" w:type="dxa"/>
           </w:tcPr>
           <w:p>
             <w:pPr>
@@ -16609,7 +16586,7 @@
         </w:tc>
         <w:tc>
           <w:tcPr>
-            <w:tcW w:w="4823" w:type="dxa"/>
+            <w:tcW w:w="4244" w:type="dxa"/>
           </w:tcPr>
           <w:p>
             <w:pPr>
@@ -16641,7 +16618,7 @@
         </w:tc>
         <w:tc>
           <w:tcPr>
-            <w:tcW w:w="992" w:type="dxa"/>
+            <w:tcW w:w="940" w:type="dxa"/>
           </w:tcPr>
           <w:p>
             <w:pPr>
@@ -16661,7 +16638,7 @@
         </w:tc>
         <w:tc>
           <w:tcPr>
-            <w:tcW w:w="982" w:type="dxa"/>
+            <w:tcW w:w="864" w:type="dxa"/>
           </w:tcPr>
           <w:p>
             <w:pPr>
@@ -16675,13 +16652,33 @@
               <w:rPr>
                 <w:lang w:val="en-US"/>
               </w:rPr>
-              <w:t>8</w:t>
-            </w:r>
-            <w:r>
-              <w:rPr>
-                <w:lang w:val="en-US"/>
-              </w:rPr>
-              <w:t xml:space="preserve"> P</w:t>
+              <w:t>2</w:t>
+            </w:r>
+            <w:r>
+              <w:rPr>
+                <w:lang w:val="en-US"/>
+              </w:rPr>
+              <w:t xml:space="preserve"> GP</w:t>
+            </w:r>
+          </w:p>
+        </w:tc>
+        <w:tc>
+          <w:tcPr>
+            <w:tcW w:w="924" w:type="dxa"/>
+          </w:tcPr>
+          <w:p>
+            <w:pPr>
+              <w:jc w:val="center"/>
+              <w:cnfStyle w:val="000000100000" w:firstRow="0" w:lastRow="0" w:firstColumn="0" w:lastColumn="0" w:oddVBand="0" w:evenVBand="0" w:oddHBand="1" w:evenHBand="0" w:firstRowFirstColumn="0" w:firstRowLastColumn="0" w:lastRowFirstColumn="0" w:lastRowLastColumn="0"/>
+              <w:rPr>
+                <w:lang w:val="en-US"/>
+              </w:rPr>
+            </w:pPr>
+            <w:r>
+              <w:rPr>
+                <w:lang w:val="en-US"/>
+              </w:rPr>
+              <w:t>8 P</w:t>
             </w:r>
           </w:p>
         </w:tc>
@@ -16690,7 +16687,7 @@
         <w:tc>
           <w:tcPr>
             <w:cnfStyle w:val="001000000000" w:firstRow="0" w:lastRow="0" w:firstColumn="1" w:lastColumn="0" w:oddVBand="0" w:evenVBand="0" w:oddHBand="0" w:evenHBand="0" w:firstRowFirstColumn="0" w:firstRowLastColumn="0" w:lastRowFirstColumn="0" w:lastRowLastColumn="0"/>
-            <w:tcW w:w="2265" w:type="dxa"/>
+            <w:tcW w:w="2100" w:type="dxa"/>
           </w:tcPr>
           <w:p>
             <w:pPr>
@@ -16708,7 +16705,7 @@
         </w:tc>
         <w:tc>
           <w:tcPr>
-            <w:tcW w:w="4823" w:type="dxa"/>
+            <w:tcW w:w="4244" w:type="dxa"/>
           </w:tcPr>
           <w:p>
             <w:pPr>
@@ -16723,7 +16720,6 @@
               </w:rPr>
               <w:t xml:space="preserve">+1 to </w:t>
             </w:r>
-            <w:proofErr w:type="spellStart"/>
             <w:r>
               <w:rPr>
                 <w:i/>
@@ -16731,7 +16727,6 @@
               </w:rPr>
               <w:t>Quickcasts</w:t>
             </w:r>
-            <w:proofErr w:type="spellEnd"/>
             <w:r>
               <w:rPr>
                 <w:lang w:val="en-US"/>
@@ -16742,7 +16737,7 @@
         </w:tc>
         <w:tc>
           <w:tcPr>
-            <w:tcW w:w="992" w:type="dxa"/>
+            <w:tcW w:w="940" w:type="dxa"/>
           </w:tcPr>
           <w:p>
             <w:pPr>
@@ -16756,19 +16751,13 @@
               <w:rPr>
                 <w:lang w:val="en-US"/>
               </w:rPr>
-              <w:t>II</w:t>
-            </w:r>
-            <w:r>
-              <w:rPr>
-                <w:lang w:val="en-US"/>
-              </w:rPr>
-              <w:t>I</w:t>
-            </w:r>
-          </w:p>
-        </w:tc>
-        <w:tc>
-          <w:tcPr>
-            <w:tcW w:w="982" w:type="dxa"/>
+              <w:t>III</w:t>
+            </w:r>
+          </w:p>
+        </w:tc>
+        <w:tc>
+          <w:tcPr>
+            <w:tcW w:w="864" w:type="dxa"/>
           </w:tcPr>
           <w:p>
             <w:pPr>
@@ -16782,13 +16771,33 @@
               <w:rPr>
                 <w:lang w:val="en-US"/>
               </w:rPr>
-              <w:t>5</w:t>
-            </w:r>
-            <w:r>
-              <w:rPr>
-                <w:lang w:val="en-US"/>
-              </w:rPr>
-              <w:t xml:space="preserve"> P</w:t>
+              <w:t>1</w:t>
+            </w:r>
+            <w:r>
+              <w:rPr>
+                <w:lang w:val="en-US"/>
+              </w:rPr>
+              <w:t xml:space="preserve"> GP</w:t>
+            </w:r>
+          </w:p>
+        </w:tc>
+        <w:tc>
+          <w:tcPr>
+            <w:tcW w:w="924" w:type="dxa"/>
+          </w:tcPr>
+          <w:p>
+            <w:pPr>
+              <w:jc w:val="center"/>
+              <w:cnfStyle w:val="000000000000" w:firstRow="0" w:lastRow="0" w:firstColumn="0" w:lastColumn="0" w:oddVBand="0" w:evenVBand="0" w:oddHBand="0" w:evenHBand="0" w:firstRowFirstColumn="0" w:firstRowLastColumn="0" w:lastRowFirstColumn="0" w:lastRowLastColumn="0"/>
+              <w:rPr>
+                <w:lang w:val="en-US"/>
+              </w:rPr>
+            </w:pPr>
+            <w:r>
+              <w:rPr>
+                <w:lang w:val="en-US"/>
+              </w:rPr>
+              <w:t>5 P</w:t>
             </w:r>
           </w:p>
         </w:tc>
@@ -17130,6 +17139,12 @@
               </w:rPr>
               <w:t>Get +1 to critical</w:t>
             </w:r>
+            <w:r>
+              <w:rPr>
+                <w:lang w:val="en-US"/>
+              </w:rPr>
+              <w:t xml:space="preserve"> hits</w:t>
+            </w:r>
           </w:p>
         </w:tc>
         <w:tc>
@@ -18088,19 +18103,11 @@
                 <w:lang w:val="en-US"/>
               </w:rPr>
             </w:pPr>
-            <w:proofErr w:type="spellStart"/>
-            <w:r>
-              <w:rPr>
-                <w:lang w:val="en-US"/>
-              </w:rPr>
-              <w:t>Frak</w:t>
-            </w:r>
-            <w:proofErr w:type="spellEnd"/>
-            <w:r>
-              <w:rPr>
-                <w:lang w:val="en-US"/>
-              </w:rPr>
-              <w:t xml:space="preserve"> Grenade</w:t>
+            <w:r>
+              <w:rPr>
+                <w:lang w:val="en-US"/>
+              </w:rPr>
+              <w:t>Frak Grenade</w:t>
             </w:r>
           </w:p>
         </w:tc>
@@ -18120,13 +18127,34 @@
                 <w:i/>
                 <w:lang w:val="en-US"/>
               </w:rPr>
-              <w:t xml:space="preserve">Blast, </w:t>
-            </w:r>
-            <w:r>
-              <w:rPr>
-                <w:lang w:val="en-US"/>
-              </w:rPr>
-              <w:t>3D hits to all enemies hit</w:t>
+              <w:t>Blast,</w:t>
+            </w:r>
+            <w:r>
+              <w:rPr>
+                <w:i/>
+                <w:lang w:val="en-US"/>
+              </w:rPr>
+              <w:t xml:space="preserve"> </w:t>
+            </w:r>
+            <w:r>
+              <w:rPr>
+                <w:i/>
+                <w:lang w:val="en-US"/>
+              </w:rPr>
+              <w:t>1</w:t>
+            </w:r>
+            <w:r>
+              <w:rPr>
+                <w:i/>
+                <w:lang w:val="en-US"/>
+              </w:rPr>
+              <w:t xml:space="preserve"> </w:t>
+            </w:r>
+            <w:r>
+              <w:rPr>
+                <w:lang w:val="en-US"/>
+              </w:rPr>
+              <w:t>3D hit to all enemies hit</w:t>
             </w:r>
           </w:p>
         </w:tc>
@@ -19164,19 +19192,11 @@
                 <w:lang w:val="en-US"/>
               </w:rPr>
             </w:pPr>
-            <w:proofErr w:type="spellStart"/>
-            <w:r>
-              <w:rPr>
-                <w:lang w:val="en-US"/>
-              </w:rPr>
-              <w:t>Volkite</w:t>
-            </w:r>
-            <w:proofErr w:type="spellEnd"/>
-            <w:r>
-              <w:rPr>
-                <w:lang w:val="en-US"/>
-              </w:rPr>
-              <w:t xml:space="preserve"> Blaster</w:t>
+            <w:r>
+              <w:rPr>
+                <w:lang w:val="en-US"/>
+              </w:rPr>
+              <w:t>Volkite Blaster</w:t>
             </w:r>
           </w:p>
         </w:tc>
@@ -19237,14 +19257,12 @@
                 <w:lang w:val="en-US"/>
               </w:rPr>
             </w:pPr>
-            <w:proofErr w:type="spellStart"/>
             <w:r>
               <w:rPr>
                 <w:lang w:val="en-US"/>
               </w:rPr>
               <w:t>Shatterstick</w:t>
             </w:r>
-            <w:proofErr w:type="spellEnd"/>
           </w:p>
         </w:tc>
         <w:tc>
@@ -19307,14 +19325,12 @@
                 <w:lang w:val="en-US"/>
               </w:rPr>
             </w:pPr>
-            <w:proofErr w:type="spellStart"/>
             <w:r>
               <w:rPr>
                 <w:lang w:val="en-US"/>
               </w:rPr>
               <w:t>Gorefather</w:t>
             </w:r>
-            <w:proofErr w:type="spellEnd"/>
           </w:p>
         </w:tc>
         <w:tc>
@@ -19374,14 +19390,12 @@
                 <w:lang w:val="en-US"/>
               </w:rPr>
             </w:pPr>
-            <w:proofErr w:type="spellStart"/>
             <w:r>
               <w:rPr>
                 <w:lang w:val="en-US"/>
               </w:rPr>
               <w:t>Gorechild</w:t>
             </w:r>
-            <w:proofErr w:type="spellEnd"/>
           </w:p>
         </w:tc>
         <w:tc>
@@ -19512,19 +19526,11 @@
           <w:lang w:val="en-US"/>
         </w:rPr>
       </w:pPr>
-      <w:proofErr w:type="spellStart"/>
       <w:r>
         <w:rPr>
           <w:lang w:val="en-US"/>
         </w:rPr>
-        <w:t>Volkite</w:t>
-      </w:r>
-      <w:proofErr w:type="spellEnd"/>
-      <w:r>
-        <w:rPr>
-          <w:lang w:val="en-US"/>
-        </w:rPr>
-        <w:t xml:space="preserve"> Blaster</w:t>
+        <w:t>Volkite Blaster</w:t>
       </w:r>
     </w:p>
     <w:p>
@@ -19613,14 +19619,12 @@
           <w:lang w:val="en-US"/>
         </w:rPr>
       </w:pPr>
-      <w:proofErr w:type="spellStart"/>
       <w:r>
         <w:rPr>
           <w:lang w:val="en-US"/>
         </w:rPr>
         <w:t>Shatterstick</w:t>
       </w:r>
-      <w:proofErr w:type="spellEnd"/>
     </w:p>
     <w:p>
       <w:pPr>
@@ -19707,85 +19711,39 @@
           <w:lang w:val="en-US"/>
         </w:rPr>
       </w:pPr>
-      <w:proofErr w:type="spellStart"/>
       <w:r>
         <w:rPr>
           <w:lang w:val="en-US"/>
         </w:rPr>
-        <w:t>Gorefather</w:t>
-      </w:r>
-      <w:proofErr w:type="spellEnd"/>
-      <w:r>
-        <w:rPr>
-          <w:lang w:val="en-US"/>
-        </w:rPr>
-        <w:t xml:space="preserve"> &amp; </w:t>
-      </w:r>
-      <w:proofErr w:type="spellStart"/>
-      <w:r>
-        <w:rPr>
-          <w:lang w:val="en-US"/>
-        </w:rPr>
-        <w:t>Gorechild</w:t>
-      </w:r>
-      <w:proofErr w:type="spellEnd"/>
-    </w:p>
-    <w:p>
-      <w:pPr>
-        <w:rPr>
-          <w:i/>
-          <w:lang w:val="en-US"/>
-        </w:rPr>
-      </w:pPr>
-      <w:r>
-        <w:rPr>
-          <w:i/>
-          <w:lang w:val="en-US"/>
-        </w:rPr>
-        <w:t xml:space="preserve">Two </w:t>
-      </w:r>
-      <w:proofErr w:type="spellStart"/>
-      <w:r>
-        <w:rPr>
-          <w:i/>
-          <w:lang w:val="en-US"/>
-        </w:rPr>
-        <w:t>chainaxes</w:t>
-      </w:r>
-      <w:proofErr w:type="spellEnd"/>
-      <w:r>
-        <w:rPr>
-          <w:i/>
-          <w:lang w:val="en-US"/>
-        </w:rPr>
-        <w:t>, leaving nothing but a trail of gore in their wake. As massive as they are dangerous.</w:t>
+        <w:t>Gorefather &amp; Gorechild</w:t>
       </w:r>
     </w:p>
     <w:p>
       <w:pPr>
         <w:rPr>
+          <w:i/>
           <w:lang w:val="en-US"/>
         </w:rPr>
       </w:pPr>
       <w:r>
         <w:rPr>
-          <w:lang w:val="en-US"/>
-        </w:rPr>
-        <w:t xml:space="preserve">Both a 1H </w:t>
+          <w:i/>
+          <w:lang w:val="en-US"/>
+        </w:rPr>
+        <w:t>Two chainaxes, leaving nothing but a trail of gore in their wake. As massive as they are dangerous.</w:t>
       </w:r>
-      <w:proofErr w:type="spellStart"/>
+    </w:p>
+    <w:p>
+      <w:pPr>
+        <w:rPr>
+          <w:lang w:val="en-US"/>
+        </w:rPr>
+      </w:pPr>
       <w:r>
         <w:rPr>
           <w:lang w:val="en-US"/>
         </w:rPr>
-        <w:t>chainaxe</w:t>
-      </w:r>
-      <w:proofErr w:type="spellEnd"/>
-      <w:r>
-        <w:rPr>
-          <w:lang w:val="en-US"/>
-        </w:rPr>
-        <w:t xml:space="preserve"> with 1 Attack, 6 Damage, </w:t>
+        <w:t xml:space="preserve">Both a 1H chainaxe with 1 Attack, 6 Damage, </w:t>
       </w:r>
       <w:r>
         <w:rPr>
@@ -20028,7 +19986,31 @@
               <w:rPr>
                 <w:lang w:val="en-US"/>
               </w:rPr>
-              <w:t>Skill: Attack all enemies in melee range with a malus of -1 to your Strength.</w:t>
+              <w:t xml:space="preserve">Skill: </w:t>
+            </w:r>
+            <w:r>
+              <w:rPr>
+                <w:lang w:val="en-US"/>
+              </w:rPr>
+              <w:t>Your next a</w:t>
+            </w:r>
+            <w:r>
+              <w:rPr>
+                <w:lang w:val="en-US"/>
+              </w:rPr>
+              <w:t>ttack</w:t>
+            </w:r>
+            <w:r>
+              <w:rPr>
+                <w:lang w:val="en-US"/>
+              </w:rPr>
+              <w:t xml:space="preserve"> attacks</w:t>
+            </w:r>
+            <w:r>
+              <w:rPr>
+                <w:lang w:val="en-US"/>
+              </w:rPr>
+              <w:t xml:space="preserve"> all enemies in melee range with a malus of -1 to your Strength.</w:t>
             </w:r>
           </w:p>
           <w:p>
@@ -20184,15 +20166,7 @@
               <w:rPr>
                 <w:lang w:val="en-US"/>
               </w:rPr>
-              <w:t>When attacked in melee, roll a Hit roll. On success, perform a normal melee attack against the attacker with a -1 malus to Hit</w:t>
-            </w:r>
-            <w:bookmarkStart w:id="9" w:name="_GoBack"/>
-            <w:bookmarkEnd w:id="9"/>
-            <w:r>
-              <w:rPr>
-                <w:lang w:val="en-US"/>
-              </w:rPr>
-              <w:t>.</w:t>
+              <w:t>When attacked in melee, roll a Hit roll. On success, perform a normal melee attack against the attacker with a -1 malus to Hit.</w:t>
             </w:r>
           </w:p>
           <w:p>
@@ -20236,26 +20210,54 @@
                 <w:lang w:val="en-US"/>
               </w:rPr>
             </w:pPr>
-            <w:proofErr w:type="spellStart"/>
             <w:r>
               <w:rPr>
                 <w:lang w:val="en-US"/>
               </w:rPr>
               <w:t>Burstfire</w:t>
             </w:r>
-            <w:proofErr w:type="spellEnd"/>
-          </w:p>
-          <w:p>
-            <w:pPr>
-              <w:rPr>
-                <w:lang w:val="en-US"/>
-              </w:rPr>
-            </w:pPr>
-            <w:r>
-              <w:rPr>
-                <w:lang w:val="en-US"/>
-              </w:rPr>
-              <w:t>Skill: Attack rapidly in quick succession, giving you +1 attack with a 2H ranged weapon with at least 2 attacks, but also a -1 malus to your Aim.</w:t>
+          </w:p>
+          <w:p>
+            <w:pPr>
+              <w:rPr>
+                <w:lang w:val="en-US"/>
+              </w:rPr>
+            </w:pPr>
+            <w:r>
+              <w:rPr>
+                <w:lang w:val="en-US"/>
+              </w:rPr>
+              <w:t xml:space="preserve">Skill: </w:t>
+            </w:r>
+            <w:r>
+              <w:rPr>
+                <w:lang w:val="en-US"/>
+              </w:rPr>
+              <w:t>With y</w:t>
+            </w:r>
+            <w:r>
+              <w:rPr>
+                <w:lang w:val="en-US"/>
+              </w:rPr>
+              <w:t>our next attack</w:t>
+            </w:r>
+            <w:r>
+              <w:rPr>
+                <w:lang w:val="en-US"/>
+              </w:rPr>
+              <w:t>, you</w:t>
+            </w:r>
+            <w:r>
+              <w:rPr>
+                <w:lang w:val="en-US"/>
+              </w:rPr>
+              <w:t xml:space="preserve"> a</w:t>
+            </w:r>
+            <w:r>
+              <w:rPr>
+                <w:lang w:val="en-US"/>
+              </w:rPr>
+              <w:t>ttack rapidly in quick succession, giving you +1 attack with a 2H ranged weapon with at least 2 attacks, but also a -1 malus to your Aim.</w:t>
             </w:r>
           </w:p>
           <w:p>
@@ -20310,50 +20312,20 @@
               <w:rPr>
                 <w:lang w:val="en-US"/>
               </w:rPr>
-              <w:t>Spray and Pray</w:t>
-            </w:r>
-          </w:p>
-          <w:p>
-            <w:pPr>
-              <w:rPr>
-                <w:lang w:val="en-US"/>
-              </w:rPr>
-            </w:pPr>
-            <w:r>
-              <w:rPr>
-                <w:lang w:val="en-US"/>
-              </w:rPr>
-              <w:t xml:space="preserve">Skill: </w:t>
-            </w:r>
-            <w:r>
-              <w:rPr>
-                <w:lang w:val="en-US"/>
-              </w:rPr>
-              <w:t>With y</w:t>
-            </w:r>
-            <w:r>
-              <w:rPr>
-                <w:lang w:val="en-US"/>
-              </w:rPr>
-              <w:t>our next ranged attack with</w:t>
-            </w:r>
-            <w:r>
-              <w:rPr>
-                <w:lang w:val="en-US"/>
-              </w:rPr>
-              <w:t xml:space="preserve"> two ranged weapons, you may target a different enemy with each with a </w:t>
-            </w:r>
-            <w:r>
-              <w:rPr>
-                <w:lang w:val="en-US"/>
-              </w:rPr>
-              <w:t xml:space="preserve">  </w:t>
-            </w:r>
-            <w:r>
-              <w:rPr>
-                <w:lang w:val="en-US"/>
-              </w:rPr>
-              <w:t>-1 malus to Aim.</w:t>
+              <w:t>Rapid Advance</w:t>
+            </w:r>
+          </w:p>
+          <w:p>
+            <w:pPr>
+              <w:rPr>
+                <w:lang w:val="en-US"/>
+              </w:rPr>
+            </w:pPr>
+            <w:r>
+              <w:rPr>
+                <w:lang w:val="en-US"/>
+              </w:rPr>
+              <w:t xml:space="preserve">Skill: Move up to 5cm. You may not use 2H ranged weapons this round. </w:t>
             </w:r>
           </w:p>
         </w:tc>
@@ -20511,19 +20483,36 @@
     </w:p>
     <w:p>
       <w:pPr>
+        <w:jc w:val="left"/>
+        <w:rPr>
+          <w:rFonts w:eastAsiaTheme="majorEastAsia" w:cstheme="majorBidi"/>
+          <w:sz w:val="36"/>
+          <w:szCs w:val="32"/>
+          <w:lang w:val="en-US"/>
+        </w:rPr>
+      </w:pPr>
+      <w:bookmarkStart w:id="9" w:name="_Toc467930310"/>
+      <w:r>
+        <w:rPr>
+          <w:lang w:val="en-US"/>
+        </w:rPr>
+        <w:br w:type="page"/>
+      </w:r>
+    </w:p>
+    <w:p>
+      <w:pPr>
         <w:pStyle w:val="Heading1"/>
         <w:rPr>
           <w:lang w:val="en-US"/>
         </w:rPr>
       </w:pPr>
-      <w:bookmarkStart w:id="10" w:name="_Toc467930310"/>
       <w:r>
         <w:rPr>
           <w:lang w:val="en-US"/>
         </w:rPr>
         <w:t>Companions</w:t>
       </w:r>
-      <w:bookmarkEnd w:id="10"/>
+      <w:bookmarkEnd w:id="9"/>
     </w:p>
     <w:p>
       <w:pPr>
@@ -20869,14 +20858,12 @@
                 <w:lang w:val="en-US"/>
               </w:rPr>
             </w:pPr>
-            <w:proofErr w:type="spellStart"/>
             <w:r>
               <w:rPr>
                 <w:lang w:val="en-US"/>
               </w:rPr>
               <w:t>Gundrone</w:t>
             </w:r>
-            <w:proofErr w:type="spellEnd"/>
           </w:p>
         </w:tc>
         <w:tc>
@@ -20890,14 +20877,12 @@
                 <w:lang w:val="en-US"/>
               </w:rPr>
             </w:pPr>
-            <w:proofErr w:type="spellStart"/>
             <w:r>
               <w:rPr>
                 <w:lang w:val="en-US"/>
               </w:rPr>
               <w:t>Techpriest</w:t>
             </w:r>
-            <w:proofErr w:type="spellEnd"/>
             <w:r>
               <w:rPr>
                 <w:lang w:val="en-US"/>
@@ -20966,19 +20951,11 @@
                 <w:lang w:val="en-US"/>
               </w:rPr>
             </w:pPr>
-            <w:proofErr w:type="spellStart"/>
-            <w:r>
-              <w:rPr>
-                <w:lang w:val="en-US"/>
-              </w:rPr>
-              <w:t>Battledrone</w:t>
-            </w:r>
-            <w:proofErr w:type="spellEnd"/>
-            <w:r>
-              <w:rPr>
-                <w:lang w:val="en-US"/>
-              </w:rPr>
-              <w:t>*</w:t>
+            <w:r>
+              <w:rPr>
+                <w:lang w:val="en-US"/>
+              </w:rPr>
+              <w:t>Battledrone*</w:t>
             </w:r>
           </w:p>
         </w:tc>
@@ -20993,19 +20970,11 @@
                 <w:lang w:val="en-US"/>
               </w:rPr>
             </w:pPr>
-            <w:proofErr w:type="spellStart"/>
-            <w:r>
-              <w:rPr>
-                <w:lang w:val="en-US"/>
-              </w:rPr>
-              <w:t>Techpriest</w:t>
-            </w:r>
-            <w:proofErr w:type="spellEnd"/>
-            <w:r>
-              <w:rPr>
-                <w:lang w:val="en-US"/>
-              </w:rPr>
-              <w:t xml:space="preserve"> III</w:t>
+            <w:r>
+              <w:rPr>
+                <w:lang w:val="en-US"/>
+              </w:rPr>
+              <w:t>Techpriest III</w:t>
             </w:r>
           </w:p>
         </w:tc>
@@ -21552,14 +21521,12 @@
                 <w:lang w:val="en-US"/>
               </w:rPr>
             </w:pPr>
-            <w:proofErr w:type="spellStart"/>
             <w:r>
               <w:rPr>
                 <w:lang w:val="en-US"/>
               </w:rPr>
               <w:t>Gundrone</w:t>
             </w:r>
-            <w:proofErr w:type="spellEnd"/>
           </w:p>
         </w:tc>
         <w:tc>
@@ -21743,14 +21710,12 @@
                 <w:lang w:val="en-US"/>
               </w:rPr>
             </w:pPr>
-            <w:proofErr w:type="spellStart"/>
             <w:r>
               <w:rPr>
                 <w:lang w:val="en-US"/>
               </w:rPr>
               <w:t>Battledrone</w:t>
             </w:r>
-            <w:proofErr w:type="spellEnd"/>
           </w:p>
         </w:tc>
         <w:tc>
@@ -22076,14 +22041,12 @@
                 <w:lang w:val="en-US"/>
               </w:rPr>
             </w:pPr>
-            <w:proofErr w:type="spellStart"/>
             <w:r>
               <w:rPr>
                 <w:lang w:val="en-US"/>
               </w:rPr>
               <w:t>Chs</w:t>
             </w:r>
-            <w:proofErr w:type="spellEnd"/>
           </w:p>
         </w:tc>
         <w:tc>
@@ -22146,14 +22109,14 @@
           <w:lang w:val="en-US"/>
         </w:rPr>
       </w:pPr>
-      <w:bookmarkStart w:id="11" w:name="_Toc467930311"/>
+      <w:bookmarkStart w:id="10" w:name="_Toc467930311"/>
       <w:r>
         <w:rPr>
           <w:lang w:val="en-US"/>
         </w:rPr>
         <w:t>Class Trees</w:t>
       </w:r>
-      <w:bookmarkEnd w:id="11"/>
+      <w:bookmarkEnd w:id="10"/>
     </w:p>
     <w:p>
       <w:pPr>
@@ -22453,7 +22416,19 @@
               <w:rPr>
                 <w:lang w:val="en-US"/>
               </w:rPr>
-              <w:t>Reroll all 1s while using a Pistol and a 1H Melee Weapon</w:t>
+              <w:t xml:space="preserve">Reroll all 1s </w:t>
+            </w:r>
+            <w:r>
+              <w:rPr>
+                <w:lang w:val="en-US"/>
+              </w:rPr>
+              <w:t xml:space="preserve">during Hit rolls </w:t>
+            </w:r>
+            <w:r>
+              <w:rPr>
+                <w:lang w:val="en-US"/>
+              </w:rPr>
+              <w:t>while using a Pistol and a 1H Melee Weapon</w:t>
             </w:r>
           </w:p>
         </w:tc>
@@ -23834,6 +23809,12 @@
               </w:rPr>
               <w:t>Shooting at targets within 10cm gives +1 to critical</w:t>
             </w:r>
+            <w:r>
+              <w:rPr>
+                <w:lang w:val="en-US"/>
+              </w:rPr>
+              <w:t xml:space="preserve"> hits</w:t>
+            </w:r>
           </w:p>
         </w:tc>
         <w:tc>
@@ -24144,7 +24125,19 @@
               <w:rPr>
                 <w:lang w:val="en-US"/>
               </w:rPr>
-              <w:t>tion after shooting with a pistol</w:t>
+              <w:t xml:space="preserve">tion after </w:t>
+            </w:r>
+            <w:r>
+              <w:rPr>
+                <w:lang w:val="en-US"/>
+              </w:rPr>
+              <w:t>a ranged attack</w:t>
+            </w:r>
+            <w:r>
+              <w:rPr>
+                <w:lang w:val="en-US"/>
+              </w:rPr>
+              <w:t xml:space="preserve"> with a pistol</w:t>
             </w:r>
             <w:r>
               <w:rPr>
@@ -24312,14 +24305,12 @@
                 <w:lang w:val="en-US"/>
               </w:rPr>
             </w:pPr>
-            <w:proofErr w:type="spellStart"/>
             <w:r>
               <w:rPr>
                 <w:lang w:val="en-US"/>
               </w:rPr>
               <w:t>Splitfire</w:t>
             </w:r>
-            <w:proofErr w:type="spellEnd"/>
           </w:p>
         </w:tc>
         <w:tc>
@@ -29165,14 +29156,12 @@
           <w:lang w:val="en-US"/>
         </w:rPr>
       </w:pPr>
-      <w:proofErr w:type="spellStart"/>
       <w:r>
         <w:rPr>
           <w:lang w:val="en-US"/>
         </w:rPr>
-        <w:t>Spellslinger</w:t>
+        <w:t>Sorcerer</w:t>
       </w:r>
-      <w:proofErr w:type="spellEnd"/>
     </w:p>
     <w:p>
       <w:pPr>
@@ -29463,14 +29452,12 @@
                 <w:lang w:val="en-US"/>
               </w:rPr>
             </w:pPr>
-            <w:proofErr w:type="spellStart"/>
             <w:r>
               <w:rPr>
                 <w:lang w:val="en-US"/>
               </w:rPr>
               <w:t>Spellsurge</w:t>
             </w:r>
-            <w:proofErr w:type="spellEnd"/>
           </w:p>
         </w:tc>
         <w:tc>
@@ -29490,21 +29477,12 @@
               </w:rPr>
               <w:t xml:space="preserve">Get a +1 bonus to </w:t>
             </w:r>
-            <w:proofErr w:type="spellStart"/>
             <w:r>
               <w:rPr>
                 <w:i/>
                 <w:lang w:val="en-US"/>
               </w:rPr>
-              <w:t>Quickcast</w:t>
-            </w:r>
-            <w:proofErr w:type="spellEnd"/>
-            <w:r>
-              <w:rPr>
-                <w:i/>
-                <w:lang w:val="en-US"/>
-              </w:rPr>
-              <w:t xml:space="preserve"> </w:t>
+              <w:t xml:space="preserve">Quickcast </w:t>
             </w:r>
             <w:r>
               <w:rPr>
@@ -29637,7 +29615,7 @@
               <w:rPr>
                 <w:lang w:val="en-US"/>
               </w:rPr>
-              <w:t>Blazing</w:t>
+              <w:t>Attunement</w:t>
             </w:r>
           </w:p>
         </w:tc>
@@ -29656,27 +29634,7 @@
               <w:rPr>
                 <w:lang w:val="en-US"/>
               </w:rPr>
-              <w:t xml:space="preserve">All Fire spells cause </w:t>
-            </w:r>
-            <w:r>
-              <w:rPr>
-                <w:i/>
-                <w:lang w:val="en-US"/>
-              </w:rPr>
-              <w:t xml:space="preserve">Burning </w:t>
-            </w:r>
-            <w:r>
-              <w:rPr>
-                <w:lang w:val="en-US"/>
-              </w:rPr>
-              <w:t xml:space="preserve">on a 6 during </w:t>
-            </w:r>
-            <w:r>
-              <w:rPr>
-                <w:i/>
-                <w:lang w:val="en-US"/>
-              </w:rPr>
-              <w:t>Hit Rolls</w:t>
+              <w:t>Get +1 to critical hits</w:t>
             </w:r>
           </w:p>
         </w:tc>
@@ -29721,7 +29679,7 @@
               <w:rPr>
                 <w:lang w:val="en-US"/>
               </w:rPr>
-              <w:t>Subzero</w:t>
+              <w:t>Blazing</w:t>
             </w:r>
           </w:p>
         </w:tc>
@@ -29740,39 +29698,27 @@
               <w:rPr>
                 <w:lang w:val="en-US"/>
               </w:rPr>
-              <w:t xml:space="preserve">Enemies affected by </w:t>
+              <w:t xml:space="preserve">All Fire spells cause </w:t>
             </w:r>
             <w:r>
               <w:rPr>
                 <w:i/>
                 <w:lang w:val="en-US"/>
               </w:rPr>
-              <w:t xml:space="preserve">Chilled </w:t>
-            </w:r>
-            <w:r>
-              <w:rPr>
-                <w:lang w:val="en-US"/>
-              </w:rPr>
-              <w:t>through spells</w:t>
+              <w:t xml:space="preserve">Burning </w:t>
+            </w:r>
+            <w:r>
+              <w:rPr>
+                <w:lang w:val="en-US"/>
+              </w:rPr>
+              <w:t xml:space="preserve">on a 6 during </w:t>
             </w:r>
             <w:r>
               <w:rPr>
                 <w:i/>
                 <w:lang w:val="en-US"/>
               </w:rPr>
-              <w:t xml:space="preserve"> </w:t>
-            </w:r>
-            <w:r>
-              <w:rPr>
-                <w:lang w:val="en-US"/>
-              </w:rPr>
-              <w:t>can’</w:t>
-            </w:r>
-            <w:r>
-              <w:rPr>
-                <w:lang w:val="en-US"/>
-              </w:rPr>
-              <w:t>t move at all</w:t>
+              <w:t>Hit Rolls</w:t>
             </w:r>
           </w:p>
         </w:tc>
@@ -29816,7 +29762,7 @@
               <w:rPr>
                 <w:lang w:val="en-US"/>
               </w:rPr>
-              <w:t>Fried Nerves</w:t>
+              <w:t>Subzero</w:t>
             </w:r>
           </w:p>
         </w:tc>
@@ -29842,19 +29788,32 @@
                 <w:i/>
                 <w:lang w:val="en-US"/>
               </w:rPr>
-              <w:t xml:space="preserve">Shocked </w:t>
-            </w:r>
-            <w:r>
-              <w:rPr>
-                <w:lang w:val="en-US"/>
-              </w:rPr>
-              <w:t xml:space="preserve">through spells </w:t>
-            </w:r>
-            <w:r>
-              <w:rPr>
-                <w:lang w:val="en-US"/>
-              </w:rPr>
-              <w:t>lose both actions</w:t>
+              <w:t xml:space="preserve">Chilled </w:t>
+            </w:r>
+            <w:r>
+              <w:rPr>
+                <w:lang w:val="en-US"/>
+              </w:rPr>
+              <w:t>through spells</w:t>
+            </w:r>
+            <w:r>
+              <w:rPr>
+                <w:i/>
+                <w:lang w:val="en-US"/>
+              </w:rPr>
+              <w:t xml:space="preserve"> </w:t>
+            </w:r>
+            <w:r>
+              <w:rPr>
+                <w:lang w:val="en-US"/>
+              </w:rPr>
+              <w:t>can’</w:t>
+            </w:r>
+            <w:r>
+              <w:rPr>
+                <w:lang w:val="en-US"/>
+              </w:rPr>
+              <w:t>t move at all</w:t>
             </w:r>
           </w:p>
         </w:tc>
@@ -29895,6 +29854,12 @@
                 <w:lang w:val="en-US"/>
               </w:rPr>
             </w:pPr>
+            <w:r>
+              <w:rPr>
+                <w:lang w:val="en-US"/>
+              </w:rPr>
+              <w:t>Fried Nerves</w:t>
+            </w:r>
           </w:p>
         </w:tc>
         <w:tc>
@@ -29908,6 +29873,31 @@
                 <w:lang w:val="en-US"/>
               </w:rPr>
             </w:pPr>
+            <w:r>
+              <w:rPr>
+                <w:lang w:val="en-US"/>
+              </w:rPr>
+              <w:t xml:space="preserve">Enemies affected by </w:t>
+            </w:r>
+            <w:r>
+              <w:rPr>
+                <w:i/>
+                <w:lang w:val="en-US"/>
+              </w:rPr>
+              <w:t xml:space="preserve">Shocked </w:t>
+            </w:r>
+            <w:r>
+              <w:rPr>
+                <w:lang w:val="en-US"/>
+              </w:rPr>
+              <w:t xml:space="preserve">through spells </w:t>
+            </w:r>
+            <w:r>
+              <w:rPr>
+                <w:lang w:val="en-US"/>
+              </w:rPr>
+              <w:t>lose both actions</w:t>
+            </w:r>
           </w:p>
         </w:tc>
         <w:tc>
@@ -29922,6 +29912,12 @@
                 <w:lang w:val="en-US"/>
               </w:rPr>
             </w:pPr>
+            <w:r>
+              <w:rPr>
+                <w:lang w:val="en-US"/>
+              </w:rPr>
+              <w:t>2</w:t>
+            </w:r>
           </w:p>
         </w:tc>
       </w:tr>
@@ -29944,7 +29940,7 @@
               <w:rPr>
                 <w:lang w:val="en-US"/>
               </w:rPr>
-              <w:t>Arcane Study III</w:t>
+              <w:t>Battlemagic</w:t>
             </w:r>
           </w:p>
         </w:tc>
@@ -29963,7 +29959,20 @@
               <w:rPr>
                 <w:lang w:val="en-US"/>
               </w:rPr>
-              <w:t>Learn one school of magic with mastery level three</w:t>
+              <w:t xml:space="preserve">You get a +2 bonus to </w:t>
+            </w:r>
+            <w:r>
+              <w:rPr>
+                <w:i/>
+                <w:lang w:val="en-US"/>
+              </w:rPr>
+              <w:t xml:space="preserve">Quickcast </w:t>
+            </w:r>
+            <w:r>
+              <w:rPr>
+                <w:lang w:val="en-US"/>
+              </w:rPr>
+              <w:t>but can’t cast a second spell this round</w:t>
             </w:r>
           </w:p>
         </w:tc>
@@ -29983,7 +29992,7 @@
               <w:rPr>
                 <w:lang w:val="en-US"/>
               </w:rPr>
-              <w:t>3</w:t>
+              <w:t>2</w:t>
             </w:r>
           </w:p>
         </w:tc>
@@ -30004,6 +30013,115 @@
                 <w:lang w:val="en-US"/>
               </w:rPr>
             </w:pPr>
+          </w:p>
+        </w:tc>
+        <w:tc>
+          <w:tcPr>
+            <w:tcW w:w="6091" w:type="dxa"/>
+          </w:tcPr>
+          <w:p>
+            <w:pPr>
+              <w:cnfStyle w:val="000000100000" w:firstRow="0" w:lastRow="0" w:firstColumn="0" w:lastColumn="0" w:oddVBand="0" w:evenVBand="0" w:oddHBand="1" w:evenHBand="0" w:firstRowFirstColumn="0" w:firstRowLastColumn="0" w:lastRowFirstColumn="0" w:lastRowLastColumn="0"/>
+              <w:rPr>
+                <w:lang w:val="en-US"/>
+              </w:rPr>
+            </w:pPr>
+          </w:p>
+        </w:tc>
+        <w:tc>
+          <w:tcPr>
+            <w:tcW w:w="743" w:type="dxa"/>
+          </w:tcPr>
+          <w:p>
+            <w:pPr>
+              <w:jc w:val="center"/>
+              <w:cnfStyle w:val="000000100000" w:firstRow="0" w:lastRow="0" w:firstColumn="0" w:lastColumn="0" w:oddVBand="0" w:evenVBand="0" w:oddHBand="1" w:evenHBand="0" w:firstRowFirstColumn="0" w:firstRowLastColumn="0" w:lastRowFirstColumn="0" w:lastRowLastColumn="0"/>
+              <w:rPr>
+                <w:lang w:val="en-US"/>
+              </w:rPr>
+            </w:pPr>
+          </w:p>
+        </w:tc>
+      </w:tr>
+      <w:tr>
+        <w:trPr>
+          <w:trHeight w:val="250"/>
+        </w:trPr>
+        <w:tc>
+          <w:tcPr>
+            <w:cnfStyle w:val="001000000000" w:firstRow="0" w:lastRow="0" w:firstColumn="1" w:lastColumn="0" w:oddVBand="0" w:evenVBand="0" w:oddHBand="0" w:evenHBand="0" w:firstRowFirstColumn="0" w:firstRowLastColumn="0" w:lastRowFirstColumn="0" w:lastRowLastColumn="0"/>
+            <w:tcW w:w="2268" w:type="dxa"/>
+          </w:tcPr>
+          <w:p>
+            <w:pPr>
+              <w:rPr>
+                <w:lang w:val="en-US"/>
+              </w:rPr>
+            </w:pPr>
+            <w:r>
+              <w:rPr>
+                <w:lang w:val="en-US"/>
+              </w:rPr>
+              <w:t>Arcane Study III</w:t>
+            </w:r>
+          </w:p>
+        </w:tc>
+        <w:tc>
+          <w:tcPr>
+            <w:tcW w:w="6091" w:type="dxa"/>
+          </w:tcPr>
+          <w:p>
+            <w:pPr>
+              <w:cnfStyle w:val="000000000000" w:firstRow="0" w:lastRow="0" w:firstColumn="0" w:lastColumn="0" w:oddVBand="0" w:evenVBand="0" w:oddHBand="0" w:evenHBand="0" w:firstRowFirstColumn="0" w:firstRowLastColumn="0" w:lastRowFirstColumn="0" w:lastRowLastColumn="0"/>
+              <w:rPr>
+                <w:lang w:val="en-US"/>
+              </w:rPr>
+            </w:pPr>
+            <w:r>
+              <w:rPr>
+                <w:lang w:val="en-US"/>
+              </w:rPr>
+              <w:t>Learn one school of magic with mastery level three</w:t>
+            </w:r>
+          </w:p>
+        </w:tc>
+        <w:tc>
+          <w:tcPr>
+            <w:tcW w:w="743" w:type="dxa"/>
+          </w:tcPr>
+          <w:p>
+            <w:pPr>
+              <w:jc w:val="center"/>
+              <w:cnfStyle w:val="000000000000" w:firstRow="0" w:lastRow="0" w:firstColumn="0" w:lastColumn="0" w:oddVBand="0" w:evenVBand="0" w:oddHBand="0" w:evenHBand="0" w:firstRowFirstColumn="0" w:firstRowLastColumn="0" w:lastRowFirstColumn="0" w:lastRowLastColumn="0"/>
+              <w:rPr>
+                <w:lang w:val="en-US"/>
+              </w:rPr>
+            </w:pPr>
+            <w:r>
+              <w:rPr>
+                <w:lang w:val="en-US"/>
+              </w:rPr>
+              <w:t>3</w:t>
+            </w:r>
+          </w:p>
+        </w:tc>
+      </w:tr>
+      <w:tr>
+        <w:trPr>
+          <w:cnfStyle w:val="000000100000" w:firstRow="0" w:lastRow="0" w:firstColumn="0" w:lastColumn="0" w:oddVBand="0" w:evenVBand="0" w:oddHBand="1" w:evenHBand="0" w:firstRowFirstColumn="0" w:firstRowLastColumn="0" w:lastRowFirstColumn="0" w:lastRowLastColumn="0"/>
+          <w:trHeight w:val="250"/>
+        </w:trPr>
+        <w:tc>
+          <w:tcPr>
+            <w:cnfStyle w:val="001000000000" w:firstRow="0" w:lastRow="0" w:firstColumn="1" w:lastColumn="0" w:oddVBand="0" w:evenVBand="0" w:oddHBand="0" w:evenHBand="0" w:firstRowFirstColumn="0" w:firstRowLastColumn="0" w:lastRowFirstColumn="0" w:lastRowLastColumn="0"/>
+            <w:tcW w:w="2268" w:type="dxa"/>
+          </w:tcPr>
+          <w:p>
+            <w:pPr>
+              <w:rPr>
+                <w:lang w:val="en-US"/>
+              </w:rPr>
+            </w:pPr>
             <w:r>
               <w:rPr>
                 <w:lang w:val="en-US"/>
@@ -30027,7 +30145,44 @@
               <w:rPr>
                 <w:lang w:val="en-US"/>
               </w:rPr>
-              <w:t>Get +1 Damage on all Spells</w:t>
+              <w:t xml:space="preserve">Get </w:t>
+            </w:r>
+            <w:r>
+              <w:rPr>
+                <w:lang w:val="en-US"/>
+              </w:rPr>
+              <w:t xml:space="preserve">a </w:t>
+            </w:r>
+            <w:r>
+              <w:rPr>
+                <w:lang w:val="en-US"/>
+              </w:rPr>
+              <w:t xml:space="preserve">+1 </w:t>
+            </w:r>
+            <w:r>
+              <w:rPr>
+                <w:lang w:val="en-US"/>
+              </w:rPr>
+              <w:t xml:space="preserve">bonus to </w:t>
+            </w:r>
+            <w:r>
+              <w:rPr>
+                <w:i/>
+                <w:lang w:val="en-US"/>
+              </w:rPr>
+              <w:t>Wound</w:t>
+            </w:r>
+            <w:r>
+              <w:rPr>
+                <w:lang w:val="en-US"/>
+              </w:rPr>
+              <w:t xml:space="preserve"> rolls</w:t>
+            </w:r>
+            <w:r>
+              <w:rPr>
+                <w:lang w:val="en-US"/>
+              </w:rPr>
+              <w:t xml:space="preserve"> on all Spells</w:t>
             </w:r>
           </w:p>
         </w:tc>
@@ -30049,6 +30204,84 @@
               </w:rPr>
               <w:t>3</w:t>
             </w:r>
+          </w:p>
+        </w:tc>
+      </w:tr>
+      <w:tr>
+        <w:trPr>
+          <w:trHeight w:val="250"/>
+        </w:trPr>
+        <w:tc>
+          <w:tcPr>
+            <w:cnfStyle w:val="001000000000" w:firstRow="0" w:lastRow="0" w:firstColumn="1" w:lastColumn="0" w:oddVBand="0" w:evenVBand="0" w:oddHBand="0" w:evenHBand="0" w:firstRowFirstColumn="0" w:firstRowLastColumn="0" w:lastRowFirstColumn="0" w:lastRowLastColumn="0"/>
+            <w:tcW w:w="2268" w:type="dxa"/>
+          </w:tcPr>
+          <w:p>
+            <w:pPr>
+              <w:rPr>
+                <w:lang w:val="en-US"/>
+              </w:rPr>
+            </w:pPr>
+            <w:r>
+              <w:rPr>
+                <w:lang w:val="en-US"/>
+              </w:rPr>
+              <w:t>Combat Experience</w:t>
+            </w:r>
+          </w:p>
+        </w:tc>
+        <w:tc>
+          <w:tcPr>
+            <w:tcW w:w="6091" w:type="dxa"/>
+          </w:tcPr>
+          <w:p>
+            <w:pPr>
+              <w:cnfStyle w:val="000000000000" w:firstRow="0" w:lastRow="0" w:firstColumn="0" w:lastColumn="0" w:oddVBand="0" w:evenVBand="0" w:oddHBand="0" w:evenHBand="0" w:firstRowFirstColumn="0" w:firstRowLastColumn="0" w:lastRowFirstColumn="0" w:lastRowLastColumn="0"/>
+              <w:rPr>
+                <w:lang w:val="en-US"/>
+              </w:rPr>
+            </w:pPr>
+            <w:r>
+              <w:rPr>
+                <w:lang w:val="en-US"/>
+              </w:rPr>
+              <w:t xml:space="preserve">Your spells now count as skills, but you can’t </w:t>
+            </w:r>
+            <w:r>
+              <w:rPr>
+                <w:i/>
+                <w:lang w:val="en-US"/>
+              </w:rPr>
+              <w:t xml:space="preserve">Quickcast </w:t>
+            </w:r>
+            <w:r>
+              <w:rPr>
+                <w:lang w:val="en-US"/>
+              </w:rPr>
+              <w:t>or cast more than one spell per round</w:t>
+            </w:r>
+          </w:p>
+        </w:tc>
+        <w:tc>
+          <w:tcPr>
+            <w:tcW w:w="743" w:type="dxa"/>
+          </w:tcPr>
+          <w:p>
+            <w:pPr>
+              <w:jc w:val="center"/>
+              <w:cnfStyle w:val="000000000000" w:firstRow="0" w:lastRow="0" w:firstColumn="0" w:lastColumn="0" w:oddVBand="0" w:evenVBand="0" w:oddHBand="0" w:evenHBand="0" w:firstRowFirstColumn="0" w:firstRowLastColumn="0" w:lastRowFirstColumn="0" w:lastRowLastColumn="0"/>
+              <w:rPr>
+                <w:lang w:val="en-US"/>
+              </w:rPr>
+            </w:pPr>
+            <w:r>
+              <w:rPr>
+                <w:lang w:val="en-US"/>
+              </w:rPr>
+              <w:t>3</w:t>
+            </w:r>
+            <w:bookmarkStart w:id="11" w:name="_GoBack"/>
+            <w:bookmarkEnd w:id="11"/>
           </w:p>
         </w:tc>
       </w:tr>
@@ -30434,14 +30667,12 @@
                 <w:lang w:val="en-US"/>
               </w:rPr>
             </w:pPr>
-            <w:proofErr w:type="spellStart"/>
             <w:r>
               <w:rPr>
                 <w:lang w:val="en-US"/>
               </w:rPr>
               <w:t>Lifebond</w:t>
             </w:r>
-            <w:proofErr w:type="spellEnd"/>
           </w:p>
         </w:tc>
         <w:tc>
@@ -30706,14 +30937,12 @@
           <w:lang w:val="en-US"/>
         </w:rPr>
       </w:pPr>
-      <w:proofErr w:type="spellStart"/>
       <w:r>
         <w:rPr>
           <w:lang w:val="en-US"/>
         </w:rPr>
         <w:t>Witchhunter</w:t>
       </w:r>
-      <w:proofErr w:type="spellEnd"/>
     </w:p>
     <w:tbl>
       <w:tblPr>
@@ -30806,19 +31035,11 @@
                 <w:lang w:val="en-US"/>
               </w:rPr>
             </w:pPr>
-            <w:proofErr w:type="spellStart"/>
-            <w:r>
-              <w:rPr>
-                <w:lang w:val="en-US"/>
-              </w:rPr>
-              <w:t>PsyKiller</w:t>
-            </w:r>
-            <w:proofErr w:type="spellEnd"/>
-            <w:r>
-              <w:rPr>
-                <w:lang w:val="en-US"/>
-              </w:rPr>
-              <w:t xml:space="preserve"> Rounds</w:t>
+            <w:r>
+              <w:rPr>
+                <w:lang w:val="en-US"/>
+              </w:rPr>
+              <w:t>PsyKiller Rounds</w:t>
             </w:r>
           </w:p>
         </w:tc>
@@ -30859,7 +31080,6 @@
               </w:rPr>
               <w:t xml:space="preserve">or </w:t>
             </w:r>
-            <w:proofErr w:type="spellStart"/>
             <w:r>
               <w:rPr>
                 <w:i/>
@@ -30867,7 +31087,6 @@
               </w:rPr>
               <w:t>Psyker</w:t>
             </w:r>
-            <w:proofErr w:type="spellEnd"/>
             <w:r>
               <w:rPr>
                 <w:lang w:val="en-US"/>
@@ -30925,19 +31144,11 @@
                 <w:lang w:val="en-US"/>
               </w:rPr>
             </w:pPr>
-            <w:proofErr w:type="spellStart"/>
-            <w:r>
-              <w:rPr>
-                <w:lang w:val="en-US"/>
-              </w:rPr>
-              <w:t>Psyphase</w:t>
-            </w:r>
-            <w:proofErr w:type="spellEnd"/>
-            <w:r>
-              <w:rPr>
-                <w:lang w:val="en-US"/>
-              </w:rPr>
-              <w:t xml:space="preserve"> Blades</w:t>
+            <w:r>
+              <w:rPr>
+                <w:lang w:val="en-US"/>
+              </w:rPr>
+              <w:t>Psyphase Blades</w:t>
             </w:r>
           </w:p>
         </w:tc>
@@ -30971,7 +31182,6 @@
               </w:rPr>
               <w:t xml:space="preserve">or </w:t>
             </w:r>
-            <w:proofErr w:type="spellStart"/>
             <w:r>
               <w:rPr>
                 <w:i/>
@@ -30979,7 +31189,6 @@
               </w:rPr>
               <w:t>Psyker</w:t>
             </w:r>
-            <w:proofErr w:type="spellEnd"/>
             <w:r>
               <w:rPr>
                 <w:lang w:val="en-US"/>
@@ -31133,21 +31342,12 @@
               </w:rPr>
               <w:t xml:space="preserve">Critical wounds against a </w:t>
             </w:r>
-            <w:proofErr w:type="spellStart"/>
             <w:r>
               <w:rPr>
                 <w:i/>
                 <w:lang w:val="en-US"/>
               </w:rPr>
-              <w:t>Psyker</w:t>
-            </w:r>
-            <w:proofErr w:type="spellEnd"/>
-            <w:r>
-              <w:rPr>
-                <w:i/>
-                <w:lang w:val="en-US"/>
-              </w:rPr>
-              <w:t xml:space="preserve"> </w:t>
+              <w:t xml:space="preserve">Psyker </w:t>
             </w:r>
             <w:r>
               <w:rPr>
@@ -31341,7 +31541,6 @@
               </w:rPr>
               <w:t xml:space="preserve">or </w:t>
             </w:r>
-            <w:proofErr w:type="spellStart"/>
             <w:r>
               <w:rPr>
                 <w:i/>
@@ -31349,7 +31548,6 @@
               </w:rPr>
               <w:t>Psyker</w:t>
             </w:r>
-            <w:proofErr w:type="spellEnd"/>
           </w:p>
         </w:tc>
         <w:tc>
@@ -31426,7 +31624,6 @@
               </w:rPr>
               <w:t xml:space="preserve">and </w:t>
             </w:r>
-            <w:proofErr w:type="spellStart"/>
             <w:r>
               <w:rPr>
                 <w:i/>
@@ -31434,7 +31631,6 @@
               </w:rPr>
               <w:t>Psykers</w:t>
             </w:r>
-            <w:proofErr w:type="spellEnd"/>
           </w:p>
         </w:tc>
         <w:tc>
@@ -31564,21 +31760,12 @@
               </w:rPr>
               <w:t xml:space="preserve">or </w:t>
             </w:r>
-            <w:proofErr w:type="spellStart"/>
             <w:r>
               <w:rPr>
                 <w:i/>
                 <w:lang w:val="en-US"/>
               </w:rPr>
-              <w:t>Psyker</w:t>
-            </w:r>
-            <w:proofErr w:type="spellEnd"/>
-            <w:r>
-              <w:rPr>
-                <w:i/>
-                <w:lang w:val="en-US"/>
-              </w:rPr>
-              <w:t xml:space="preserve">. </w:t>
+              <w:t xml:space="preserve">Psyker. </w:t>
             </w:r>
             <w:r>
               <w:rPr>
@@ -31654,14 +31841,12 @@
           <w:lang w:val="en-US"/>
         </w:rPr>
       </w:pPr>
-      <w:proofErr w:type="spellStart"/>
       <w:r>
         <w:rPr>
           <w:lang w:val="en-US"/>
         </w:rPr>
         <w:t>Techpriest</w:t>
       </w:r>
-      <w:proofErr w:type="spellEnd"/>
     </w:p>
     <w:tbl>
       <w:tblPr>
@@ -32675,19 +32860,11 @@
                 <w:lang w:val="en-US"/>
               </w:rPr>
             </w:pPr>
-            <w:proofErr w:type="spellStart"/>
-            <w:r>
-              <w:rPr>
-                <w:lang w:val="en-US"/>
-              </w:rPr>
-              <w:t>Culexus</w:t>
-            </w:r>
-            <w:proofErr w:type="spellEnd"/>
-            <w:r>
-              <w:rPr>
-                <w:lang w:val="en-US"/>
-              </w:rPr>
-              <w:t xml:space="preserve"> Assassin</w:t>
+            <w:r>
+              <w:rPr>
+                <w:lang w:val="en-US"/>
+              </w:rPr>
+              <w:t>Culexus Assassin</w:t>
             </w:r>
           </w:p>
         </w:tc>
@@ -32706,21 +32883,7 @@
               <w:rPr>
                 <w:lang w:val="en-US"/>
               </w:rPr>
-              <w:t>Anti-</w:t>
-            </w:r>
-            <w:proofErr w:type="spellStart"/>
-            <w:r>
-              <w:rPr>
-                <w:lang w:val="en-US"/>
-              </w:rPr>
-              <w:t>psyker</w:t>
-            </w:r>
-            <w:proofErr w:type="spellEnd"/>
-            <w:r>
-              <w:rPr>
-                <w:lang w:val="en-US"/>
-              </w:rPr>
-              <w:t xml:space="preserve"> a</w:t>
+              <w:t>Anti-psyker a</w:t>
             </w:r>
             <w:r>
               <w:rPr>
@@ -32853,14 +33016,12 @@
                 <w:lang w:val="en-US"/>
               </w:rPr>
             </w:pPr>
-            <w:proofErr w:type="spellStart"/>
             <w:r>
               <w:rPr>
                 <w:lang w:val="en-US"/>
               </w:rPr>
               <w:t>Warsmith</w:t>
             </w:r>
-            <w:proofErr w:type="spellEnd"/>
           </w:p>
         </w:tc>
         <w:tc>
@@ -32874,19 +33035,11 @@
                 <w:lang w:val="en-US"/>
               </w:rPr>
             </w:pPr>
-            <w:proofErr w:type="spellStart"/>
-            <w:r>
-              <w:rPr>
-                <w:lang w:val="en-US"/>
-              </w:rPr>
-              <w:t>Siegemaster</w:t>
-            </w:r>
-            <w:proofErr w:type="spellEnd"/>
-            <w:r>
-              <w:rPr>
-                <w:lang w:val="en-US"/>
-              </w:rPr>
-              <w:t xml:space="preserve"> &amp; d</w:t>
+            <w:r>
+              <w:rPr>
+                <w:lang w:val="en-US"/>
+              </w:rPr>
+              <w:t>Siegemaster &amp; d</w:t>
             </w:r>
             <w:r>
               <w:rPr>
@@ -32921,14 +33074,12 @@
                 <w:lang w:val="en-US"/>
               </w:rPr>
             </w:pPr>
-            <w:proofErr w:type="spellStart"/>
             <w:r>
               <w:rPr>
                 <w:lang w:val="en-US"/>
               </w:rPr>
               <w:t>Farseer</w:t>
             </w:r>
-            <w:proofErr w:type="spellEnd"/>
           </w:p>
         </w:tc>
         <w:tc>
@@ -32946,16 +33097,8 @@
               <w:rPr>
                 <w:lang w:val="en-US"/>
               </w:rPr>
-              <w:t xml:space="preserve">Fragile master of </w:t>
-            </w:r>
-            <w:proofErr w:type="spellStart"/>
-            <w:r>
-              <w:rPr>
-                <w:lang w:val="en-US"/>
-              </w:rPr>
-              <w:t>spellcraft</w:t>
-            </w:r>
-            <w:proofErr w:type="spellEnd"/>
+              <w:t>Fragile master of spellcraft</w:t>
+            </w:r>
           </w:p>
         </w:tc>
       </w:tr>
@@ -32974,14 +33117,12 @@
                 <w:lang w:val="en-US"/>
               </w:rPr>
             </w:pPr>
-            <w:proofErr w:type="spellStart"/>
             <w:r>
               <w:rPr>
                 <w:lang w:val="en-US"/>
               </w:rPr>
               <w:t>Korsair</w:t>
             </w:r>
-            <w:proofErr w:type="spellEnd"/>
           </w:p>
         </w:tc>
         <w:tc>
@@ -33022,14 +33163,12 @@
                 <w:lang w:val="en-US"/>
               </w:rPr>
             </w:pPr>
-            <w:proofErr w:type="spellStart"/>
             <w:r>
               <w:rPr>
                 <w:lang w:val="en-US"/>
               </w:rPr>
               <w:t>Daemonhunter</w:t>
             </w:r>
-            <w:proofErr w:type="spellEnd"/>
           </w:p>
         </w:tc>
         <w:tc>
@@ -33328,19 +33467,11 @@
           <w:lang w:val="en-US"/>
         </w:rPr>
       </w:pPr>
-      <w:proofErr w:type="spellStart"/>
       <w:r>
         <w:rPr>
           <w:lang w:val="en-US"/>
         </w:rPr>
-        <w:t>Culexus</w:t>
-      </w:r>
-      <w:proofErr w:type="spellEnd"/>
-      <w:r>
-        <w:rPr>
-          <w:lang w:val="en-US"/>
-        </w:rPr>
-        <w:t xml:space="preserve"> Assassin</w:t>
+        <w:t>Culexus Assassin</w:t>
       </w:r>
     </w:p>
     <w:p>
@@ -33371,21 +33502,12 @@
         </w:rPr>
         <w:t xml:space="preserve"> </w:t>
       </w:r>
-      <w:proofErr w:type="spellStart"/>
       <w:r>
         <w:rPr>
           <w:i/>
           <w:lang w:val="en-US"/>
         </w:rPr>
-        <w:t>psykers</w:t>
-      </w:r>
-      <w:proofErr w:type="spellEnd"/>
-      <w:r>
-        <w:rPr>
-          <w:i/>
-          <w:lang w:val="en-US"/>
-        </w:rPr>
-        <w:t>.</w:t>
+        <w:t>psykers.</w:t>
       </w:r>
     </w:p>
     <w:p>
@@ -33394,19 +33516,11 @@
           <w:lang w:val="en-US"/>
         </w:rPr>
       </w:pPr>
-      <w:proofErr w:type="spellStart"/>
       <w:r>
         <w:rPr>
           <w:lang w:val="en-US"/>
         </w:rPr>
-        <w:t>Culexus</w:t>
-      </w:r>
-      <w:proofErr w:type="spellEnd"/>
-      <w:r>
-        <w:rPr>
-          <w:lang w:val="en-US"/>
-        </w:rPr>
-        <w:t xml:space="preserve"> Assassins can’t be affec</w:t>
+        <w:t>Culexus Assassins can’t be affec</w:t>
       </w:r>
       <w:r>
         <w:rPr>
@@ -33433,7 +33547,6 @@
         </w:rPr>
         <w:t xml:space="preserve"> when attacking a </w:t>
       </w:r>
-      <w:proofErr w:type="spellStart"/>
       <w:r>
         <w:rPr>
           <w:i/>
@@ -33441,7 +33554,6 @@
         </w:rPr>
         <w:t>Psyker</w:t>
       </w:r>
-      <w:proofErr w:type="spellEnd"/>
       <w:r>
         <w:rPr>
           <w:lang w:val="en-US"/>
@@ -33528,7 +33640,6 @@
         </w:rPr>
         <w:t xml:space="preserve">at no cost OR get +1 Damage for all Spells and +1 to </w:t>
       </w:r>
-      <w:proofErr w:type="spellStart"/>
       <w:r>
         <w:rPr>
           <w:i/>
@@ -33536,7 +33647,6 @@
         </w:rPr>
         <w:t>Quickcast</w:t>
       </w:r>
-      <w:proofErr w:type="spellEnd"/>
       <w:r>
         <w:rPr>
           <w:lang w:val="en-US"/>
@@ -33607,21 +33717,7 @@
         <w:rPr>
           <w:lang w:val="en-US"/>
         </w:rPr>
-        <w:t xml:space="preserve"> a free </w:t>
-      </w:r>
-      <w:proofErr w:type="spellStart"/>
-      <w:r>
-        <w:rPr>
-          <w:lang w:val="en-US"/>
-        </w:rPr>
-        <w:t>Stormshield</w:t>
-      </w:r>
-      <w:proofErr w:type="spellEnd"/>
-      <w:r>
-        <w:rPr>
-          <w:lang w:val="en-US"/>
-        </w:rPr>
-        <w:t xml:space="preserve"> and must choose </w:t>
+        <w:t xml:space="preserve"> a free Stormshield and must choose </w:t>
       </w:r>
       <w:r>
         <w:rPr>
@@ -33650,14 +33746,12 @@
           <w:lang w:val="en-US"/>
         </w:rPr>
       </w:pPr>
-      <w:proofErr w:type="spellStart"/>
       <w:r>
         <w:rPr>
           <w:lang w:val="en-US"/>
         </w:rPr>
         <w:t>Warsmith</w:t>
       </w:r>
-      <w:proofErr w:type="spellEnd"/>
     </w:p>
     <w:p>
       <w:pPr>
@@ -33684,21 +33778,7 @@
         <w:rPr>
           <w:lang w:val="en-US"/>
         </w:rPr>
-        <w:t xml:space="preserve">All attacks made by a </w:t>
-      </w:r>
-      <w:proofErr w:type="spellStart"/>
-      <w:r>
-        <w:rPr>
-          <w:lang w:val="en-US"/>
-        </w:rPr>
-        <w:t>Warsmith</w:t>
-      </w:r>
-      <w:proofErr w:type="spellEnd"/>
-      <w:r>
-        <w:rPr>
-          <w:lang w:val="en-US"/>
-        </w:rPr>
-        <w:t xml:space="preserve"> get </w:t>
+        <w:t xml:space="preserve">All attacks made by a Warsmith get </w:t>
       </w:r>
       <w:r>
         <w:rPr>
@@ -33717,21 +33797,7 @@
         <w:rPr>
           <w:lang w:val="en-US"/>
         </w:rPr>
-        <w:t xml:space="preserve">A </w:t>
-      </w:r>
-      <w:proofErr w:type="spellStart"/>
-      <w:r>
-        <w:rPr>
-          <w:lang w:val="en-US"/>
-        </w:rPr>
-        <w:t>Warsmith</w:t>
-      </w:r>
-      <w:proofErr w:type="spellEnd"/>
-      <w:r>
-        <w:rPr>
-          <w:lang w:val="en-US"/>
-        </w:rPr>
-        <w:t xml:space="preserve"> must specialize, and gets a -1 malus to either Aim or Strength at the beginning of a game. </w:t>
+        <w:t xml:space="preserve">A Warsmith must specialize, and gets a -1 malus to either Aim or Strength at the beginning of a game. </w:t>
       </w:r>
     </w:p>
     <w:p>
@@ -33741,14 +33807,12 @@
           <w:lang w:val="en-US"/>
         </w:rPr>
       </w:pPr>
-      <w:proofErr w:type="spellStart"/>
       <w:r>
         <w:rPr>
           <w:lang w:val="en-US"/>
         </w:rPr>
         <w:t>Farseer</w:t>
       </w:r>
-      <w:proofErr w:type="spellEnd"/>
     </w:p>
     <w:p>
       <w:pPr>
@@ -33771,19 +33835,11 @@
           <w:lang w:val="en-US"/>
         </w:rPr>
       </w:pPr>
-      <w:proofErr w:type="spellStart"/>
       <w:r>
         <w:rPr>
           <w:lang w:val="en-US"/>
         </w:rPr>
-        <w:t>Farseers</w:t>
-      </w:r>
-      <w:proofErr w:type="spellEnd"/>
-      <w:r>
-        <w:rPr>
-          <w:lang w:val="en-US"/>
-        </w:rPr>
-        <w:t xml:space="preserve"> may reroll </w:t>
+        <w:t xml:space="preserve">Farseers may reroll </w:t>
       </w:r>
       <w:r>
         <w:rPr>
@@ -33797,21 +33853,12 @@
         </w:rPr>
         <w:t xml:space="preserve">during spell casting per round and get a +2 bonus to </w:t>
       </w:r>
-      <w:proofErr w:type="spellStart"/>
       <w:r>
         <w:rPr>
           <w:i/>
           <w:lang w:val="en-US"/>
         </w:rPr>
-        <w:t>Quickcast</w:t>
-      </w:r>
-      <w:proofErr w:type="spellEnd"/>
-      <w:r>
-        <w:rPr>
-          <w:i/>
-          <w:lang w:val="en-US"/>
-        </w:rPr>
-        <w:t xml:space="preserve"> Rolls</w:t>
+        <w:t>Quickcast Rolls</w:t>
       </w:r>
       <w:r>
         <w:rPr>
@@ -33833,14 +33880,12 @@
           <w:lang w:val="en-US"/>
         </w:rPr>
       </w:pPr>
-      <w:proofErr w:type="spellStart"/>
       <w:r>
         <w:rPr>
           <w:lang w:val="en-US"/>
         </w:rPr>
         <w:t>Korsair</w:t>
       </w:r>
-      <w:proofErr w:type="spellEnd"/>
     </w:p>
     <w:p>
       <w:pPr>
@@ -33873,21 +33918,7 @@
         <w:rPr>
           <w:lang w:val="en-US"/>
         </w:rPr>
-        <w:t xml:space="preserve">attacks of a </w:t>
-      </w:r>
-      <w:proofErr w:type="spellStart"/>
-      <w:r>
-        <w:rPr>
-          <w:lang w:val="en-US"/>
-        </w:rPr>
-        <w:t>Korsair</w:t>
-      </w:r>
-      <w:proofErr w:type="spellEnd"/>
-      <w:r>
-        <w:rPr>
-          <w:lang w:val="en-US"/>
-        </w:rPr>
-        <w:t xml:space="preserve"> inflict </w:t>
+        <w:t xml:space="preserve">attacks of a Korsair inflict </w:t>
       </w:r>
       <w:r>
         <w:rPr>
@@ -33925,21 +33956,7 @@
         <w:rPr>
           <w:lang w:val="en-US"/>
         </w:rPr>
-        <w:t xml:space="preserve"> When attacked in melee, a </w:t>
-      </w:r>
-      <w:proofErr w:type="spellStart"/>
-      <w:r>
-        <w:rPr>
-          <w:lang w:val="en-US"/>
-        </w:rPr>
-        <w:t>Korsair</w:t>
-      </w:r>
-      <w:proofErr w:type="spellEnd"/>
-      <w:r>
-        <w:rPr>
-          <w:lang w:val="en-US"/>
-        </w:rPr>
-        <w:t xml:space="preserve"> gets -1 to Strength for the full attack. </w:t>
+        <w:t xml:space="preserve"> When attacked in melee, a Korsair gets -1 to Strength for the full attack. </w:t>
       </w:r>
       <w:r>
         <w:rPr>
@@ -33981,58 +33998,11 @@
           <w:lang w:val="en-US"/>
         </w:rPr>
       </w:pPr>
-      <w:proofErr w:type="spellStart"/>
       <w:r>
         <w:rPr>
           <w:lang w:val="en-US"/>
         </w:rPr>
         <w:t>Daemonhunter</w:t>
-      </w:r>
-      <w:proofErr w:type="spellEnd"/>
-    </w:p>
-    <w:p>
-      <w:pPr>
-        <w:rPr>
-          <w:i/>
-          <w:lang w:val="en-US"/>
-        </w:rPr>
-      </w:pPr>
-      <w:r>
-        <w:rPr>
-          <w:i/>
-          <w:lang w:val="en-US"/>
-        </w:rPr>
-        <w:t>On an eternal</w:t>
-      </w:r>
-      <w:r>
-        <w:rPr>
-          <w:i/>
-          <w:lang w:val="en-US"/>
-        </w:rPr>
-        <w:t xml:space="preserve"> journey of hatred</w:t>
-      </w:r>
-      <w:r>
-        <w:rPr>
-          <w:i/>
-          <w:lang w:val="en-US"/>
-        </w:rPr>
-        <w:t xml:space="preserve"> and vengeance, the </w:t>
-      </w:r>
-      <w:proofErr w:type="spellStart"/>
-      <w:r>
-        <w:rPr>
-          <w:i/>
-          <w:lang w:val="en-US"/>
-        </w:rPr>
-        <w:t>Daemonhunter</w:t>
-      </w:r>
-      <w:proofErr w:type="spellEnd"/>
-      <w:r>
-        <w:rPr>
-          <w:i/>
-          <w:lang w:val="en-US"/>
-        </w:rPr>
-        <w:t xml:space="preserve"> is a daemon’s worst nightmare.</w:t>
       </w:r>
     </w:p>
     <w:p>
@@ -34044,6 +34014,35 @@
       </w:pPr>
       <w:r>
         <w:rPr>
+          <w:i/>
+          <w:lang w:val="en-US"/>
+        </w:rPr>
+        <w:t>On an eternal</w:t>
+      </w:r>
+      <w:r>
+        <w:rPr>
+          <w:i/>
+          <w:lang w:val="en-US"/>
+        </w:rPr>
+        <w:t xml:space="preserve"> journey of hatred</w:t>
+      </w:r>
+      <w:r>
+        <w:rPr>
+          <w:i/>
+          <w:lang w:val="en-US"/>
+        </w:rPr>
+        <w:t xml:space="preserve"> and vengeance, the Daemonhunter is a daemon’s worst nightmare.</w:t>
+      </w:r>
+    </w:p>
+    <w:p>
+      <w:pPr>
+        <w:rPr>
+          <w:i/>
+          <w:lang w:val="en-US"/>
+        </w:rPr>
+      </w:pPr>
+      <w:r>
+        <w:rPr>
           <w:lang w:val="en-US"/>
         </w:rPr>
         <w:t xml:space="preserve">While a </w:t>
@@ -34066,21 +34065,7 @@
         <w:rPr>
           <w:lang w:val="en-US"/>
         </w:rPr>
-        <w:t xml:space="preserve">is within 30cm of the </w:t>
-      </w:r>
-      <w:proofErr w:type="spellStart"/>
-      <w:r>
-        <w:rPr>
-          <w:lang w:val="en-US"/>
-        </w:rPr>
-        <w:t>Daemonhunter</w:t>
-      </w:r>
-      <w:proofErr w:type="spellEnd"/>
-      <w:r>
-        <w:rPr>
-          <w:lang w:val="en-US"/>
-        </w:rPr>
-        <w:t xml:space="preserve">, they get a -1 malus to all </w:t>
+        <w:t xml:space="preserve">is within 30cm of the Daemonhunter, they get a -1 malus to all </w:t>
       </w:r>
       <w:r>
         <w:rPr>
@@ -36990,7 +36975,7 @@
 </file>
 
 <file path=customXml/itemProps1.xml><?xml version="1.0" encoding="utf-8"?>
-<ds:datastoreItem xmlns:ds="http://schemas.openxmlformats.org/officeDocument/2006/customXml" ds:itemID="{DCF2BBA8-9CF7-4469-B505-E93DD63DE8C7}">
+<ds:datastoreItem xmlns:ds="http://schemas.openxmlformats.org/officeDocument/2006/customXml" ds:itemID="{5FF8E0A3-8AA7-449F-9CDB-84BF04AAA029}">
   <ds:schemaRefs>
     <ds:schemaRef ds:uri="http://schemas.openxmlformats.org/officeDocument/2006/bibliography"/>
   </ds:schemaRefs>

</xml_diff>

<commit_message>
Crit bonus changed slightly
+1 damage when phys, special effect otherwise
</commit_message>
<xml_diff>
--- a/Rules/Armory.docx
+++ b/Rules/Armory.docx
@@ -16393,6 +16393,12 @@
               </w:rPr>
               <w:t>I</w:t>
             </w:r>
+            <w:r>
+              <w:rPr>
+                <w:lang w:val="en-US"/>
+              </w:rPr>
+              <w:t>I</w:t>
+            </w:r>
           </w:p>
         </w:tc>
         <w:tc>
@@ -16496,6 +16502,12 @@
               </w:rPr>
               <w:t>II</w:t>
             </w:r>
+            <w:r>
+              <w:rPr>
+                <w:lang w:val="en-US"/>
+              </w:rPr>
+              <w:t>I</w:t>
+            </w:r>
           </w:p>
         </w:tc>
         <w:tc>
@@ -16607,7 +16619,7 @@
               <w:rPr>
                 <w:lang w:val="en-US"/>
               </w:rPr>
-              <w:t>III</w:t>
+              <w:t>IV</w:t>
             </w:r>
           </w:p>
         </w:tc>
@@ -16716,7 +16728,7 @@
               <w:rPr>
                 <w:lang w:val="en-US"/>
               </w:rPr>
-              <w:t>III</w:t>
+              <w:t>IV</w:t>
             </w:r>
           </w:p>
         </w:tc>
@@ -18033,7 +18045,19 @@
               <w:rPr>
                 <w:lang w:val="en-US"/>
               </w:rPr>
-              <w:t xml:space="preserve">All characters within 5cm get a 4+ Dodge Roll against </w:t>
+              <w:t>A</w:t>
+            </w:r>
+            <w:r>
+              <w:rPr>
+                <w:lang w:val="en-US"/>
+              </w:rPr>
+              <w:t>ll characters within 5cm get a 5</w:t>
+            </w:r>
+            <w:r>
+              <w:rPr>
+                <w:lang w:val="en-US"/>
+              </w:rPr>
+              <w:t xml:space="preserve">+ Dodge Roll against </w:t>
             </w:r>
             <w:r>
               <w:rPr>
@@ -20666,6 +20690,34 @@
               <w:t xml:space="preserve">Skill: Move up to 5cm. You may not use 2H ranged weapons this round. </w:t>
             </w:r>
           </w:p>
+          <w:p>
+            <w:pPr>
+              <w:pStyle w:val="Heading5"/>
+              <w:outlineLvl w:val="4"/>
+              <w:rPr>
+                <w:lang w:val="en-US"/>
+              </w:rPr>
+            </w:pPr>
+            <w:r>
+              <w:rPr>
+                <w:lang w:val="en-US"/>
+              </w:rPr>
+              <w:t>Spray and Pray</w:t>
+            </w:r>
+          </w:p>
+          <w:p>
+            <w:pPr>
+              <w:rPr>
+                <w:lang w:val="en-US"/>
+              </w:rPr>
+            </w:pPr>
+            <w:r>
+              <w:rPr>
+                <w:lang w:val="en-US"/>
+              </w:rPr>
+              <w:t>Skill: For your next ranged attack, you have twice as many attacks, but get a -3 malus to Hit rolls.</w:t>
+            </w:r>
+          </w:p>
         </w:tc>
         <w:tc>
           <w:tcPr>
@@ -20795,7 +20847,19 @@
         <w:rPr>
           <w:lang w:val="en-US"/>
         </w:rPr>
-        <w:t>Every character may learn skills from the Academy for a Trait Point per skill.</w:t>
+        <w:t>Every character may lea</w:t>
+      </w:r>
+      <w:r>
+        <w:rPr>
+          <w:lang w:val="en-US"/>
+        </w:rPr>
+        <w:t>rn skills from the Academy for one</w:t>
+      </w:r>
+      <w:r>
+        <w:rPr>
+          <w:lang w:val="en-US"/>
+        </w:rPr>
+        <w:t xml:space="preserve"> Trait Point per skill.</w:t>
       </w:r>
     </w:p>
     <w:p>
@@ -26315,7 +26379,7 @@
               <w:rPr>
                 <w:lang w:val="en-US"/>
               </w:rPr>
-              <w:t>All In</w:t>
+              <w:t>Dualwield</w:t>
             </w:r>
           </w:p>
         </w:tc>
@@ -31615,7 +31679,6 @@
               </w:rPr>
               <w:t>Lightning</w:t>
             </w:r>
-            <w:bookmarkStart w:id="11" w:name="_GoBack"/>
             <w:r>
               <w:rPr>
                 <w:lang w:val="en-US"/>
@@ -31628,7 +31691,6 @@
               </w:rPr>
               <w:t>g</w:t>
             </w:r>
-            <w:bookmarkEnd w:id="11"/>
             <w:r>
               <w:rPr>
                 <w:lang w:val="en-US"/>
@@ -32071,61 +32133,16 @@
             </w:pPr>
             <w:r>
               <w:rPr>
-                <w:lang w:val="en-US"/>
-              </w:rPr>
-              <w:t xml:space="preserve">An enemy </w:t>
-            </w:r>
-            <w:r>
-              <w:rPr>
                 <w:i/>
                 <w:lang w:val="en-US"/>
               </w:rPr>
-              <w:t>B</w:t>
-            </w:r>
-            <w:r>
-              <w:rPr>
-                <w:i/>
-                <w:lang w:val="en-US"/>
-              </w:rPr>
-              <w:t>urning</w:t>
-            </w:r>
-            <w:r>
-              <w:rPr>
-                <w:lang w:val="en-US"/>
-              </w:rPr>
-              <w:t xml:space="preserve"> by you spreads </w:t>
-            </w:r>
-            <w:r>
-              <w:rPr>
-                <w:i/>
-                <w:lang w:val="en-US"/>
-              </w:rPr>
-              <w:t>B</w:t>
-            </w:r>
-            <w:r>
-              <w:rPr>
-                <w:i/>
-                <w:lang w:val="en-US"/>
-              </w:rPr>
-              <w:t>urning</w:t>
-            </w:r>
-            <w:r>
-              <w:rPr>
-                <w:lang w:val="en-US"/>
-              </w:rPr>
-              <w:t xml:space="preserve"> </w:t>
-            </w:r>
-            <w:r>
-              <w:rPr>
-                <w:lang w:val="en-US"/>
-              </w:rPr>
-              <w:t xml:space="preserve">at the beginning of the enemy’s round to all enemies within 5cm. These enemies will spread the effect </w:t>
-            </w:r>
-            <w:r>
-              <w:rPr>
-                <w:lang w:val="en-US"/>
-              </w:rPr>
-              <w:t>in the round after that as well</w:t>
+              <w:t xml:space="preserve">Burning </w:t>
+            </w:r>
+            <w:r>
+              <w:rPr>
+                <w:lang w:val="en-US"/>
+              </w:rPr>
+              <w:t xml:space="preserve">can now stack up to three times. </w:t>
             </w:r>
           </w:p>
         </w:tc>
@@ -32375,6 +32392,14 @@
                 <w:lang w:val="en-US"/>
               </w:rPr>
             </w:pPr>
+            <w:r>
+              <w:rPr>
+                <w:lang w:val="en-US"/>
+              </w:rPr>
+              <w:t>3</w:t>
+            </w:r>
+            <w:bookmarkStart w:id="11" w:name="_GoBack"/>
+            <w:bookmarkEnd w:id="11"/>
           </w:p>
         </w:tc>
       </w:tr>
@@ -37095,6 +37120,7 @@
   <w:style w:type="character" w:default="1" w:styleId="DefaultParagraphFont">
     <w:name w:val="Default Paragraph Font"/>
     <w:uiPriority w:val="1"/>
+    <w:semiHidden/>
     <w:unhideWhenUsed/>
   </w:style>
   <w:style w:type="table" w:default="1" w:styleId="TableNormal">
@@ -38430,7 +38456,7 @@
 </file>
 
 <file path=customXml/itemProps1.xml><?xml version="1.0" encoding="utf-8"?>
-<ds:datastoreItem xmlns:ds="http://schemas.openxmlformats.org/officeDocument/2006/customXml" ds:itemID="{746D12C2-F82C-4E5E-9A6E-80244C3AEC2A}">
+<ds:datastoreItem xmlns:ds="http://schemas.openxmlformats.org/officeDocument/2006/customXml" ds:itemID="{0060B189-D714-40F5-862F-6CD6D6772E08}">
   <ds:schemaRefs>
     <ds:schemaRef ds:uri="http://schemas.openxmlformats.org/officeDocument/2006/bibliography"/>
   </ds:schemaRefs>

</xml_diff>

<commit_message>
Small changes, two new characters
</commit_message>
<xml_diff>
--- a/Rules/Armory.docx
+++ b/Rules/Armory.docx
@@ -3026,7 +3026,7 @@
               <w:rPr>
                 <w:lang w:val="en-US"/>
               </w:rPr>
-              <w:t>Powerweapon</w:t>
+              <w:t>Fistweapon</w:t>
             </w:r>
           </w:p>
         </w:tc>
@@ -3072,7 +3072,7 @@
               <w:rPr>
                 <w:lang w:val="en-US"/>
               </w:rPr>
-              <w:t>Ligh</w:t>
+              <w:t>Phys</w:t>
             </w:r>
           </w:p>
         </w:tc>
@@ -3095,7 +3095,7 @@
               <w:rPr>
                 <w:lang w:val="en-US"/>
               </w:rPr>
-              <w:t>II</w:t>
+              <w:t>I</w:t>
             </w:r>
           </w:p>
         </w:tc>
@@ -3118,7 +3118,7 @@
               <w:rPr>
                 <w:lang w:val="en-US"/>
               </w:rPr>
-              <w:t>2 GP</w:t>
+              <w:t>1 GP</w:t>
             </w:r>
           </w:p>
         </w:tc>
@@ -3141,7 +3141,7 @@
               <w:rPr>
                 <w:lang w:val="en-US"/>
               </w:rPr>
-              <w:t>2 P</w:t>
+              <w:t>1 P</w:t>
             </w:r>
           </w:p>
         </w:tc>
@@ -3185,7 +3185,7 @@
               <w:rPr>
                 <w:lang w:val="en-US"/>
               </w:rPr>
-              <w:t>Powerclaws</w:t>
+              <w:t>Powerweapon</w:t>
             </w:r>
           </w:p>
         </w:tc>
@@ -3256,6 +3256,12 @@
               </w:rPr>
               <w:t>II</w:t>
             </w:r>
+            <w:r>
+              <w:rPr>
+                <w:lang w:val="en-US"/>
+              </w:rPr>
+              <w:t>I</w:t>
+            </w:r>
           </w:p>
         </w:tc>
         <w:tc>
@@ -3277,7 +3283,7 @@
               <w:rPr>
                 <w:lang w:val="en-US"/>
               </w:rPr>
-              <w:t>1 GP</w:t>
+              <w:t>2 GP</w:t>
             </w:r>
           </w:p>
         </w:tc>
@@ -3341,7 +3347,7 @@
               <w:rPr>
                 <w:lang w:val="en-US"/>
               </w:rPr>
-              <w:t>2H Blade</w:t>
+              <w:t>Powerclaws</w:t>
             </w:r>
           </w:p>
         </w:tc>
@@ -3364,7 +3370,7 @@
               <w:rPr>
                 <w:lang w:val="en-US"/>
               </w:rPr>
-              <w:t>2H</w:t>
+              <w:t>1H</w:t>
             </w:r>
           </w:p>
         </w:tc>
@@ -3387,7 +3393,7 @@
               <w:rPr>
                 <w:lang w:val="en-US"/>
               </w:rPr>
-              <w:t>Phys</w:t>
+              <w:t>Ligh</w:t>
             </w:r>
           </w:p>
         </w:tc>
@@ -3412,6 +3418,12 @@
               </w:rPr>
               <w:t>II</w:t>
             </w:r>
+            <w:r>
+              <w:rPr>
+                <w:lang w:val="en-US"/>
+              </w:rPr>
+              <w:t>I</w:t>
+            </w:r>
           </w:p>
         </w:tc>
         <w:tc>
@@ -3433,7 +3445,7 @@
               <w:rPr>
                 <w:lang w:val="en-US"/>
               </w:rPr>
-              <w:t>4 GP</w:t>
+              <w:t>1 GP</w:t>
             </w:r>
           </w:p>
         </w:tc>
@@ -3456,7 +3468,7 @@
               <w:rPr>
                 <w:lang w:val="en-US"/>
               </w:rPr>
-              <w:t>3 P</w:t>
+              <w:t>2 P</w:t>
             </w:r>
           </w:p>
         </w:tc>
@@ -3500,7 +3512,7 @@
               <w:rPr>
                 <w:lang w:val="en-US"/>
               </w:rPr>
-              <w:t>2H Blunt</w:t>
+              <w:t>2H Blade</w:t>
             </w:r>
           </w:p>
         </w:tc>
@@ -3615,7 +3627,7 @@
               <w:rPr>
                 <w:lang w:val="en-US"/>
               </w:rPr>
-              <w:t>3P</w:t>
+              <w:t>3 P</w:t>
             </w:r>
           </w:p>
         </w:tc>
@@ -3656,7 +3668,7 @@
               <w:rPr>
                 <w:lang w:val="en-US"/>
               </w:rPr>
-              <w:t>Spear</w:t>
+              <w:t>2H Blunt</w:t>
             </w:r>
           </w:p>
         </w:tc>
@@ -3679,7 +3691,7 @@
               <w:rPr>
                 <w:lang w:val="en-US"/>
               </w:rPr>
-              <w:t>1H</w:t>
+              <w:t>2H</w:t>
             </w:r>
           </w:p>
         </w:tc>
@@ -3727,12 +3739,6 @@
               </w:rPr>
               <w:t>II</w:t>
             </w:r>
-            <w:r>
-              <w:rPr>
-                <w:lang w:val="en-US"/>
-              </w:rPr>
-              <w:t>I</w:t>
-            </w:r>
           </w:p>
         </w:tc>
         <w:tc>
@@ -3777,7 +3783,7 @@
               <w:rPr>
                 <w:lang w:val="en-US"/>
               </w:rPr>
-              <w:t>2P</w:t>
+              <w:t>3P</w:t>
             </w:r>
           </w:p>
         </w:tc>
@@ -3821,7 +3827,7 @@
               <w:rPr>
                 <w:lang w:val="en-US"/>
               </w:rPr>
-              <w:t>Whip</w:t>
+              <w:t>Spear</w:t>
             </w:r>
           </w:p>
         </w:tc>
@@ -3890,13 +3896,7 @@
               <w:rPr>
                 <w:lang w:val="en-US"/>
               </w:rPr>
-              <w:t>II</w:t>
-            </w:r>
-            <w:r>
-              <w:rPr>
-                <w:lang w:val="en-US"/>
-              </w:rPr>
-              <w:t>I</w:t>
+              <w:t>IV</w:t>
             </w:r>
           </w:p>
         </w:tc>
@@ -3919,7 +3919,7 @@
               <w:rPr>
                 <w:lang w:val="en-US"/>
               </w:rPr>
-              <w:t>2 GP</w:t>
+              <w:t>4 GP</w:t>
             </w:r>
           </w:p>
         </w:tc>
@@ -3983,7 +3983,7 @@
               <w:rPr>
                 <w:lang w:val="en-US"/>
               </w:rPr>
-              <w:t>Spellweaver Staff</w:t>
+              <w:t>Whip</w:t>
             </w:r>
           </w:p>
         </w:tc>
@@ -4006,7 +4006,7 @@
               <w:rPr>
                 <w:lang w:val="en-US"/>
               </w:rPr>
-              <w:t>2H</w:t>
+              <w:t>1H</w:t>
             </w:r>
           </w:p>
         </w:tc>
@@ -4052,13 +4052,7 @@
               <w:rPr>
                 <w:lang w:val="en-US"/>
               </w:rPr>
-              <w:t>II</w:t>
-            </w:r>
-            <w:r>
-              <w:rPr>
-                <w:lang w:val="en-US"/>
-              </w:rPr>
-              <w:t>I</w:t>
+              <w:t>IV</w:t>
             </w:r>
           </w:p>
         </w:tc>
@@ -4081,7 +4075,7 @@
               <w:rPr>
                 <w:lang w:val="en-US"/>
               </w:rPr>
-              <w:t>1 GP</w:t>
+              <w:t>2 GP</w:t>
             </w:r>
           </w:p>
         </w:tc>
@@ -4104,13 +4098,7 @@
               <w:rPr>
                 <w:lang w:val="en-US"/>
               </w:rPr>
-              <w:t>3</w:t>
-            </w:r>
-            <w:r>
-              <w:rPr>
-                <w:lang w:val="en-US"/>
-              </w:rPr>
-              <w:t xml:space="preserve"> P</w:t>
+              <w:t>2P</w:t>
             </w:r>
           </w:p>
         </w:tc>
@@ -4122,6 +4110,7 @@
         <w:tc>
           <w:tcPr>
             <w:tcW w:w="497" w:type="dxa"/>
+            <w:vMerge/>
             <w:tcBorders>
               <w:top w:val="single" w:sz="4" w:space="0" w:color="BFBFBF" w:themeColor="background1" w:themeShade="BF"/>
               <w:bottom w:val="single" w:sz="4" w:space="0" w:color="BFBFBF" w:themeColor="background1" w:themeShade="BF"/>
@@ -4149,6 +4138,12 @@
                 <w:lang w:val="en-US"/>
               </w:rPr>
             </w:pPr>
+            <w:r>
+              <w:rPr>
+                <w:lang w:val="en-US"/>
+              </w:rPr>
+              <w:t>Spellweaver Staff</w:t>
+            </w:r>
           </w:p>
         </w:tc>
         <w:tc>
@@ -4166,6 +4161,12 @@
                 <w:lang w:val="en-US"/>
               </w:rPr>
             </w:pPr>
+            <w:r>
+              <w:rPr>
+                <w:lang w:val="en-US"/>
+              </w:rPr>
+              <w:t>2H</w:t>
+            </w:r>
           </w:p>
         </w:tc>
         <w:tc>
@@ -4183,6 +4184,12 @@
                 <w:lang w:val="en-US"/>
               </w:rPr>
             </w:pPr>
+            <w:r>
+              <w:rPr>
+                <w:lang w:val="en-US"/>
+              </w:rPr>
+              <w:t>Phys</w:t>
+            </w:r>
           </w:p>
         </w:tc>
         <w:tc>
@@ -4200,6 +4207,12 @@
                 <w:lang w:val="en-US"/>
               </w:rPr>
             </w:pPr>
+            <w:r>
+              <w:rPr>
+                <w:lang w:val="en-US"/>
+              </w:rPr>
+              <w:t>IV</w:t>
+            </w:r>
           </w:p>
         </w:tc>
         <w:tc>
@@ -4217,6 +4230,12 @@
                 <w:lang w:val="en-US"/>
               </w:rPr>
             </w:pPr>
+            <w:r>
+              <w:rPr>
+                <w:lang w:val="en-US"/>
+              </w:rPr>
+              <w:t>1 GP</w:t>
+            </w:r>
           </w:p>
         </w:tc>
         <w:tc>
@@ -4234,6 +4253,18 @@
                 <w:lang w:val="en-US"/>
               </w:rPr>
             </w:pPr>
+            <w:r>
+              <w:rPr>
+                <w:lang w:val="en-US"/>
+              </w:rPr>
+              <w:t>3</w:t>
+            </w:r>
+            <w:r>
+              <w:rPr>
+                <w:lang w:val="en-US"/>
+              </w:rPr>
+              <w:t xml:space="preserve"> P</w:t>
+            </w:r>
           </w:p>
         </w:tc>
       </w:tr>
@@ -4360,6 +4391,125 @@
         <w:trPr>
           <w:cnfStyle w:val="000000100000" w:firstRow="0" w:lastRow="0" w:firstColumn="0" w:lastColumn="0" w:oddVBand="0" w:evenVBand="0" w:oddHBand="1" w:evenHBand="0" w:firstRowFirstColumn="0" w:firstRowLastColumn="0" w:lastRowFirstColumn="0" w:lastRowLastColumn="0"/>
         </w:trPr>
+        <w:tc>
+          <w:tcPr>
+            <w:tcW w:w="497" w:type="dxa"/>
+            <w:tcBorders>
+              <w:top w:val="single" w:sz="4" w:space="0" w:color="BFBFBF" w:themeColor="background1" w:themeShade="BF"/>
+              <w:bottom w:val="single" w:sz="4" w:space="0" w:color="BFBFBF" w:themeColor="background1" w:themeShade="BF"/>
+            </w:tcBorders>
+          </w:tcPr>
+          <w:p>
+            <w:pPr>
+              <w:rPr>
+                <w:lang w:val="en-US"/>
+              </w:rPr>
+            </w:pPr>
+          </w:p>
+        </w:tc>
+        <w:tc>
+          <w:tcPr>
+            <w:tcW w:w="3740" w:type="dxa"/>
+            <w:tcBorders>
+              <w:top w:val="single" w:sz="4" w:space="0" w:color="BFBFBF" w:themeColor="background1" w:themeShade="BF"/>
+              <w:bottom w:val="single" w:sz="4" w:space="0" w:color="BFBFBF" w:themeColor="background1" w:themeShade="BF"/>
+            </w:tcBorders>
+          </w:tcPr>
+          <w:p>
+            <w:pPr>
+              <w:rPr>
+                <w:lang w:val="en-US"/>
+              </w:rPr>
+            </w:pPr>
+          </w:p>
+        </w:tc>
+        <w:tc>
+          <w:tcPr>
+            <w:tcW w:w="882" w:type="dxa"/>
+            <w:tcBorders>
+              <w:top w:val="single" w:sz="4" w:space="0" w:color="BFBFBF" w:themeColor="background1" w:themeShade="BF"/>
+              <w:bottom w:val="single" w:sz="4" w:space="0" w:color="BFBFBF" w:themeColor="background1" w:themeShade="BF"/>
+            </w:tcBorders>
+          </w:tcPr>
+          <w:p>
+            <w:pPr>
+              <w:jc w:val="center"/>
+              <w:rPr>
+                <w:lang w:val="en-US"/>
+              </w:rPr>
+            </w:pPr>
+          </w:p>
+        </w:tc>
+        <w:tc>
+          <w:tcPr>
+            <w:tcW w:w="1077" w:type="dxa"/>
+            <w:tcBorders>
+              <w:top w:val="single" w:sz="4" w:space="0" w:color="BFBFBF" w:themeColor="background1" w:themeShade="BF"/>
+              <w:bottom w:val="single" w:sz="4" w:space="0" w:color="BFBFBF" w:themeColor="background1" w:themeShade="BF"/>
+            </w:tcBorders>
+          </w:tcPr>
+          <w:p>
+            <w:pPr>
+              <w:jc w:val="center"/>
+              <w:rPr>
+                <w:lang w:val="en-US"/>
+              </w:rPr>
+            </w:pPr>
+          </w:p>
+        </w:tc>
+        <w:tc>
+          <w:tcPr>
+            <w:tcW w:w="1021" w:type="dxa"/>
+            <w:tcBorders>
+              <w:top w:val="single" w:sz="4" w:space="0" w:color="BFBFBF" w:themeColor="background1" w:themeShade="BF"/>
+              <w:bottom w:val="single" w:sz="4" w:space="0" w:color="BFBFBF" w:themeColor="background1" w:themeShade="BF"/>
+            </w:tcBorders>
+          </w:tcPr>
+          <w:p>
+            <w:pPr>
+              <w:jc w:val="center"/>
+              <w:rPr>
+                <w:lang w:val="en-US"/>
+              </w:rPr>
+            </w:pPr>
+          </w:p>
+        </w:tc>
+        <w:tc>
+          <w:tcPr>
+            <w:tcW w:w="871" w:type="dxa"/>
+            <w:tcBorders>
+              <w:top w:val="single" w:sz="4" w:space="0" w:color="BFBFBF" w:themeColor="background1" w:themeShade="BF"/>
+              <w:bottom w:val="single" w:sz="4" w:space="0" w:color="BFBFBF" w:themeColor="background1" w:themeShade="BF"/>
+            </w:tcBorders>
+          </w:tcPr>
+          <w:p>
+            <w:pPr>
+              <w:jc w:val="center"/>
+              <w:rPr>
+                <w:lang w:val="en-US"/>
+              </w:rPr>
+            </w:pPr>
+          </w:p>
+        </w:tc>
+        <w:tc>
+          <w:tcPr>
+            <w:tcW w:w="984" w:type="dxa"/>
+            <w:tcBorders>
+              <w:top w:val="single" w:sz="4" w:space="0" w:color="BFBFBF" w:themeColor="background1" w:themeShade="BF"/>
+              <w:bottom w:val="single" w:sz="4" w:space="0" w:color="BFBFBF" w:themeColor="background1" w:themeShade="BF"/>
+            </w:tcBorders>
+          </w:tcPr>
+          <w:p>
+            <w:pPr>
+              <w:jc w:val="center"/>
+              <w:rPr>
+                <w:lang w:val="en-US"/>
+              </w:rPr>
+            </w:pPr>
+          </w:p>
+        </w:tc>
+      </w:tr>
+      <w:tr>
         <w:tc>
           <w:tcPr>
             <w:tcW w:w="497" w:type="dxa"/>
@@ -4525,6 +4675,9 @@
         </w:tc>
       </w:tr>
       <w:tr>
+        <w:trPr>
+          <w:cnfStyle w:val="000000100000" w:firstRow="0" w:lastRow="0" w:firstColumn="0" w:lastColumn="0" w:oddVBand="0" w:evenVBand="0" w:oddHBand="1" w:evenHBand="0" w:firstRowFirstColumn="0" w:firstRowLastColumn="0" w:lastRowFirstColumn="0" w:lastRowLastColumn="0"/>
+        </w:trPr>
         <w:tc>
           <w:tcPr>
             <w:tcW w:w="497" w:type="dxa"/>
@@ -4681,9 +4834,6 @@
         </w:tc>
       </w:tr>
       <w:tr>
-        <w:trPr>
-          <w:cnfStyle w:val="000000100000" w:firstRow="0" w:lastRow="0" w:firstColumn="0" w:lastColumn="0" w:oddVBand="0" w:evenVBand="0" w:oddHBand="1" w:evenHBand="0" w:firstRowFirstColumn="0" w:firstRowLastColumn="0" w:lastRowFirstColumn="0" w:lastRowLastColumn="0"/>
-        </w:trPr>
         <w:tc>
           <w:tcPr>
             <w:tcW w:w="497" w:type="dxa"/>
@@ -4840,6 +4990,9 @@
         </w:tc>
       </w:tr>
       <w:tr>
+        <w:trPr>
+          <w:cnfStyle w:val="000000100000" w:firstRow="0" w:lastRow="0" w:firstColumn="0" w:lastColumn="0" w:oddVBand="0" w:evenVBand="0" w:oddHBand="1" w:evenHBand="0" w:firstRowFirstColumn="0" w:firstRowLastColumn="0" w:lastRowFirstColumn="0" w:lastRowLastColumn="0"/>
+        </w:trPr>
         <w:tc>
           <w:tcPr>
             <w:tcW w:w="497" w:type="dxa"/>
@@ -5002,9 +5155,6 @@
         </w:tc>
       </w:tr>
       <w:tr>
-        <w:trPr>
-          <w:cnfStyle w:val="000000100000" w:firstRow="0" w:lastRow="0" w:firstColumn="0" w:lastColumn="0" w:oddVBand="0" w:evenVBand="0" w:oddHBand="1" w:evenHBand="0" w:firstRowFirstColumn="0" w:firstRowLastColumn="0" w:lastRowFirstColumn="0" w:lastRowLastColumn="0"/>
-        </w:trPr>
         <w:tc>
           <w:tcPr>
             <w:tcW w:w="497" w:type="dxa"/>
@@ -5161,6 +5311,9 @@
         </w:tc>
       </w:tr>
       <w:tr>
+        <w:trPr>
+          <w:cnfStyle w:val="000000100000" w:firstRow="0" w:lastRow="0" w:firstColumn="0" w:lastColumn="0" w:oddVBand="0" w:evenVBand="0" w:oddHBand="1" w:evenHBand="0" w:firstRowFirstColumn="0" w:firstRowLastColumn="0" w:lastRowFirstColumn="0" w:lastRowLastColumn="0"/>
+        </w:trPr>
         <w:tc>
           <w:tcPr>
             <w:tcW w:w="497" w:type="dxa"/>
@@ -5317,9 +5470,6 @@
         </w:tc>
       </w:tr>
       <w:tr>
-        <w:trPr>
-          <w:cnfStyle w:val="000000100000" w:firstRow="0" w:lastRow="0" w:firstColumn="0" w:lastColumn="0" w:oddVBand="0" w:evenVBand="0" w:oddHBand="1" w:evenHBand="0" w:firstRowFirstColumn="0" w:firstRowLastColumn="0" w:lastRowFirstColumn="0" w:lastRowLastColumn="0"/>
-        </w:trPr>
         <w:tc>
           <w:tcPr>
             <w:tcW w:w="497" w:type="dxa"/>
@@ -5439,6 +5589,9 @@
         </w:tc>
       </w:tr>
       <w:tr>
+        <w:trPr>
+          <w:cnfStyle w:val="000000100000" w:firstRow="0" w:lastRow="0" w:firstColumn="0" w:lastColumn="0" w:oddVBand="0" w:evenVBand="0" w:oddHBand="1" w:evenHBand="0" w:firstRowFirstColumn="0" w:firstRowLastColumn="0" w:lastRowFirstColumn="0" w:lastRowLastColumn="0"/>
+        </w:trPr>
         <w:tc>
           <w:tcPr>
             <w:tcW w:w="497" w:type="dxa"/>
@@ -5558,9 +5711,6 @@
         </w:tc>
       </w:tr>
       <w:tr>
-        <w:trPr>
-          <w:cnfStyle w:val="000000100000" w:firstRow="0" w:lastRow="0" w:firstColumn="0" w:lastColumn="0" w:oddVBand="0" w:evenVBand="0" w:oddHBand="1" w:evenHBand="0" w:firstRowFirstColumn="0" w:firstRowLastColumn="0" w:lastRowFirstColumn="0" w:lastRowLastColumn="0"/>
-        </w:trPr>
         <w:tc>
           <w:tcPr>
             <w:tcW w:w="497" w:type="dxa"/>
@@ -5726,6 +5876,9 @@
         </w:tc>
       </w:tr>
       <w:tr>
+        <w:trPr>
+          <w:cnfStyle w:val="000000100000" w:firstRow="0" w:lastRow="0" w:firstColumn="0" w:lastColumn="0" w:oddVBand="0" w:evenVBand="0" w:oddHBand="1" w:evenHBand="0" w:firstRowFirstColumn="0" w:firstRowLastColumn="0" w:lastRowFirstColumn="0" w:lastRowLastColumn="0"/>
+        </w:trPr>
         <w:tc>
           <w:tcPr>
             <w:tcW w:w="497" w:type="dxa"/>
@@ -5885,9 +6038,6 @@
         </w:tc>
       </w:tr>
       <w:tr>
-        <w:trPr>
-          <w:cnfStyle w:val="000000100000" w:firstRow="0" w:lastRow="0" w:firstColumn="0" w:lastColumn="0" w:oddVBand="0" w:evenVBand="0" w:oddHBand="1" w:evenHBand="0" w:firstRowFirstColumn="0" w:firstRowLastColumn="0" w:lastRowFirstColumn="0" w:lastRowLastColumn="0"/>
-        </w:trPr>
         <w:tc>
           <w:tcPr>
             <w:tcW w:w="497" w:type="dxa"/>
@@ -6044,6 +6194,9 @@
         </w:tc>
       </w:tr>
       <w:tr>
+        <w:trPr>
+          <w:cnfStyle w:val="000000100000" w:firstRow="0" w:lastRow="0" w:firstColumn="0" w:lastColumn="0" w:oddVBand="0" w:evenVBand="0" w:oddHBand="1" w:evenHBand="0" w:firstRowFirstColumn="0" w:firstRowLastColumn="0" w:lastRowFirstColumn="0" w:lastRowLastColumn="0"/>
+        </w:trPr>
         <w:tc>
           <w:tcPr>
             <w:tcW w:w="497" w:type="dxa"/>
@@ -6206,9 +6359,6 @@
         </w:tc>
       </w:tr>
       <w:tr>
-        <w:trPr>
-          <w:cnfStyle w:val="000000100000" w:firstRow="0" w:lastRow="0" w:firstColumn="0" w:lastColumn="0" w:oddVBand="0" w:evenVBand="0" w:oddHBand="1" w:evenHBand="0" w:firstRowFirstColumn="0" w:firstRowLastColumn="0" w:lastRowFirstColumn="0" w:lastRowLastColumn="0"/>
-        </w:trPr>
         <w:tc>
           <w:tcPr>
             <w:tcW w:w="497" w:type="dxa"/>
@@ -6365,6 +6515,9 @@
         </w:tc>
       </w:tr>
       <w:tr>
+        <w:trPr>
+          <w:cnfStyle w:val="000000100000" w:firstRow="0" w:lastRow="0" w:firstColumn="0" w:lastColumn="0" w:oddVBand="0" w:evenVBand="0" w:oddHBand="1" w:evenHBand="0" w:firstRowFirstColumn="0" w:firstRowLastColumn="0" w:lastRowFirstColumn="0" w:lastRowLastColumn="0"/>
+        </w:trPr>
         <w:tc>
           <w:tcPr>
             <w:tcW w:w="497" w:type="dxa"/>
@@ -6521,9 +6674,6 @@
         </w:tc>
       </w:tr>
       <w:tr>
-        <w:trPr>
-          <w:cnfStyle w:val="000000100000" w:firstRow="0" w:lastRow="0" w:firstColumn="0" w:lastColumn="0" w:oddVBand="0" w:evenVBand="0" w:oddHBand="1" w:evenHBand="0" w:firstRowFirstColumn="0" w:firstRowLastColumn="0" w:lastRowFirstColumn="0" w:lastRowLastColumn="0"/>
-        </w:trPr>
         <w:tc>
           <w:tcPr>
             <w:tcW w:w="497" w:type="dxa"/>
@@ -6680,6 +6830,9 @@
         </w:tc>
       </w:tr>
       <w:tr>
+        <w:trPr>
+          <w:cnfStyle w:val="000000100000" w:firstRow="0" w:lastRow="0" w:firstColumn="0" w:lastColumn="0" w:oddVBand="0" w:evenVBand="0" w:oddHBand="1" w:evenHBand="0" w:firstRowFirstColumn="0" w:firstRowLastColumn="0" w:lastRowFirstColumn="0" w:lastRowLastColumn="0"/>
+        </w:trPr>
         <w:tc>
           <w:tcPr>
             <w:tcW w:w="497" w:type="dxa"/>
@@ -6842,9 +6995,6 @@
         </w:tc>
       </w:tr>
       <w:tr>
-        <w:trPr>
-          <w:cnfStyle w:val="000000100000" w:firstRow="0" w:lastRow="0" w:firstColumn="0" w:lastColumn="0" w:oddVBand="0" w:evenVBand="0" w:oddHBand="1" w:evenHBand="0" w:firstRowFirstColumn="0" w:firstRowLastColumn="0" w:lastRowFirstColumn="0" w:lastRowLastColumn="0"/>
-        </w:trPr>
         <w:tc>
           <w:tcPr>
             <w:tcW w:w="497" w:type="dxa"/>
@@ -7001,6 +7151,9 @@
         </w:tc>
       </w:tr>
       <w:tr>
+        <w:trPr>
+          <w:cnfStyle w:val="000000100000" w:firstRow="0" w:lastRow="0" w:firstColumn="0" w:lastColumn="0" w:oddVBand="0" w:evenVBand="0" w:oddHBand="1" w:evenHBand="0" w:firstRowFirstColumn="0" w:firstRowLastColumn="0" w:lastRowFirstColumn="0" w:lastRowLastColumn="0"/>
+        </w:trPr>
         <w:tc>
           <w:tcPr>
             <w:tcW w:w="497" w:type="dxa"/>
@@ -7120,9 +7273,6 @@
         </w:tc>
       </w:tr>
       <w:tr>
-        <w:trPr>
-          <w:cnfStyle w:val="000000100000" w:firstRow="0" w:lastRow="0" w:firstColumn="0" w:lastColumn="0" w:oddVBand="0" w:evenVBand="0" w:oddHBand="1" w:evenHBand="0" w:firstRowFirstColumn="0" w:firstRowLastColumn="0" w:lastRowFirstColumn="0" w:lastRowLastColumn="0"/>
-        </w:trPr>
         <w:tc>
           <w:tcPr>
             <w:tcW w:w="497" w:type="dxa"/>
@@ -7294,6 +7444,9 @@
         </w:tc>
       </w:tr>
       <w:tr>
+        <w:trPr>
+          <w:cnfStyle w:val="000000100000" w:firstRow="0" w:lastRow="0" w:firstColumn="0" w:lastColumn="0" w:oddVBand="0" w:evenVBand="0" w:oddHBand="1" w:evenHBand="0" w:firstRowFirstColumn="0" w:firstRowLastColumn="0" w:lastRowFirstColumn="0" w:lastRowLastColumn="0"/>
+        </w:trPr>
         <w:tc>
           <w:tcPr>
             <w:tcW w:w="497" w:type="dxa"/>
@@ -7450,9 +7603,6 @@
         </w:tc>
       </w:tr>
       <w:tr>
-        <w:trPr>
-          <w:cnfStyle w:val="000000100000" w:firstRow="0" w:lastRow="0" w:firstColumn="0" w:lastColumn="0" w:oddVBand="0" w:evenVBand="0" w:oddHBand="1" w:evenHBand="0" w:firstRowFirstColumn="0" w:firstRowLastColumn="0" w:lastRowFirstColumn="0" w:lastRowLastColumn="0"/>
-        </w:trPr>
         <w:tc>
           <w:tcPr>
             <w:tcW w:w="497" w:type="dxa"/>
@@ -7615,6 +7765,9 @@
         </w:tc>
       </w:tr>
       <w:tr>
+        <w:trPr>
+          <w:cnfStyle w:val="000000100000" w:firstRow="0" w:lastRow="0" w:firstColumn="0" w:lastColumn="0" w:oddVBand="0" w:evenVBand="0" w:oddHBand="1" w:evenHBand="0" w:firstRowFirstColumn="0" w:firstRowLastColumn="0" w:lastRowFirstColumn="0" w:lastRowLastColumn="0"/>
+        </w:trPr>
         <w:tc>
           <w:tcPr>
             <w:tcW w:w="497" w:type="dxa"/>
@@ -7777,9 +7930,6 @@
         </w:tc>
       </w:tr>
       <w:tr>
-        <w:trPr>
-          <w:cnfStyle w:val="000000100000" w:firstRow="0" w:lastRow="0" w:firstColumn="0" w:lastColumn="0" w:oddVBand="0" w:evenVBand="0" w:oddHBand="1" w:evenHBand="0" w:firstRowFirstColumn="0" w:firstRowLastColumn="0" w:lastRowFirstColumn="0" w:lastRowLastColumn="0"/>
-        </w:trPr>
         <w:tc>
           <w:tcPr>
             <w:tcW w:w="497" w:type="dxa"/>
@@ -8132,12 +8282,6 @@
                 <w:lang w:val="en-US"/>
               </w:rPr>
             </w:pPr>
-            <w:r>
-              <w:rPr>
-                <w:lang w:val="en-US"/>
-              </w:rPr>
-              <w:t>Stabby</w:t>
-            </w:r>
           </w:p>
         </w:tc>
         <w:tc>
@@ -8365,7 +8509,7 @@
               <w:rPr>
                 <w:lang w:val="en-US"/>
               </w:rPr>
-              <w:t>Powerweapon</w:t>
+              <w:t>Fistweapon</w:t>
             </w:r>
           </w:p>
         </w:tc>
@@ -8405,7 +8549,7 @@
               <w:rPr>
                 <w:lang w:val="en-US"/>
               </w:rPr>
-              <w:t>4</w:t>
+              <w:t>2</w:t>
             </w:r>
           </w:p>
         </w:tc>
@@ -8424,7 +8568,7 @@
               <w:rPr>
                 <w:lang w:val="en-US"/>
               </w:rPr>
-              <w:t>Penetration</w:t>
+              <w:t>Brute Force</w:t>
             </w:r>
           </w:p>
         </w:tc>
@@ -8439,6 +8583,12 @@
                 <w:lang w:val="en-US"/>
               </w:rPr>
             </w:pPr>
+            <w:r>
+              <w:rPr>
+                <w:lang w:val="en-US"/>
+              </w:rPr>
+              <w:t>Blunt</w:t>
+            </w:r>
           </w:p>
         </w:tc>
       </w:tr>
@@ -8461,7 +8611,7 @@
               <w:rPr>
                 <w:lang w:val="en-US"/>
               </w:rPr>
-              <w:t>Powerclaws</w:t>
+              <w:t>Powerweapon</w:t>
             </w:r>
           </w:p>
         </w:tc>
@@ -8481,7 +8631,7 @@
               <w:rPr>
                 <w:lang w:val="en-US"/>
               </w:rPr>
-              <w:t>2</w:t>
+              <w:t>1</w:t>
             </w:r>
           </w:p>
         </w:tc>
@@ -8501,7 +8651,7 @@
               <w:rPr>
                 <w:lang w:val="en-US"/>
               </w:rPr>
-              <w:t>3</w:t>
+              <w:t>4</w:t>
             </w:r>
           </w:p>
         </w:tc>
@@ -8520,7 +8670,7 @@
               <w:rPr>
                 <w:lang w:val="en-US"/>
               </w:rPr>
-              <w:t>Stabby</w:t>
+              <w:t>Penetration</w:t>
             </w:r>
           </w:p>
         </w:tc>
@@ -8539,7 +8689,7 @@
               <w:rPr>
                 <w:lang w:val="en-US"/>
               </w:rPr>
-              <w:t>Blade</w:t>
+              <w:t>Either</w:t>
             </w:r>
           </w:p>
         </w:tc>
@@ -8560,7 +8710,7 @@
               <w:rPr>
                 <w:lang w:val="en-US"/>
               </w:rPr>
-              <w:t>2H Blade</w:t>
+              <w:t>Powerclaws</w:t>
             </w:r>
           </w:p>
         </w:tc>
@@ -8600,7 +8750,7 @@
               <w:rPr>
                 <w:lang w:val="en-US"/>
               </w:rPr>
-              <w:t>5</w:t>
+              <w:t>3</w:t>
             </w:r>
           </w:p>
         </w:tc>
@@ -8615,12 +8765,6 @@
                 <w:lang w:val="en-US"/>
               </w:rPr>
             </w:pPr>
-            <w:r>
-              <w:rPr>
-                <w:lang w:val="en-US"/>
-              </w:rPr>
-              <w:t>Unwieldy</w:t>
-            </w:r>
           </w:p>
         </w:tc>
         <w:tc>
@@ -8662,7 +8806,7 @@
               <w:rPr>
                 <w:lang w:val="en-US"/>
               </w:rPr>
-              <w:t>2H Blunt</w:t>
+              <w:t>2H Blade</w:t>
             </w:r>
           </w:p>
         </w:tc>
@@ -8740,7 +8884,7 @@
               <w:rPr>
                 <w:lang w:val="en-US"/>
               </w:rPr>
-              <w:t>Blunt</w:t>
+              <w:t>Blade</w:t>
             </w:r>
           </w:p>
         </w:tc>
@@ -8761,7 +8905,7 @@
               <w:rPr>
                 <w:lang w:val="en-US"/>
               </w:rPr>
-              <w:t>Spear</w:t>
+              <w:t>2H Blunt</w:t>
             </w:r>
           </w:p>
         </w:tc>
@@ -8781,7 +8925,7 @@
               <w:rPr>
                 <w:lang w:val="en-US"/>
               </w:rPr>
-              <w:t>1</w:t>
+              <w:t>2</w:t>
             </w:r>
           </w:p>
         </w:tc>
@@ -8801,7 +8945,7 @@
               <w:rPr>
                 <w:lang w:val="en-US"/>
               </w:rPr>
-              <w:t>4</w:t>
+              <w:t>5</w:t>
             </w:r>
           </w:p>
         </w:tc>
@@ -8820,7 +8964,7 @@
               <w:rPr>
                 <w:lang w:val="en-US"/>
               </w:rPr>
-              <w:t>Wide Reach, Stabby</w:t>
+              <w:t>Unwieldy</w:t>
             </w:r>
           </w:p>
         </w:tc>
@@ -8839,7 +8983,7 @@
               <w:rPr>
                 <w:lang w:val="en-US"/>
               </w:rPr>
-              <w:t>Blade</w:t>
+              <w:t>Blunt</w:t>
             </w:r>
           </w:p>
         </w:tc>
@@ -8863,7 +9007,7 @@
               <w:rPr>
                 <w:lang w:val="en-US"/>
               </w:rPr>
-              <w:t>Whip</w:t>
+              <w:t>Spear</w:t>
             </w:r>
           </w:p>
         </w:tc>
@@ -8883,7 +9027,7 @@
               <w:rPr>
                 <w:lang w:val="en-US"/>
               </w:rPr>
-              <w:t>2</w:t>
+              <w:t>1</w:t>
             </w:r>
           </w:p>
         </w:tc>
@@ -8903,7 +9047,7 @@
               <w:rPr>
                 <w:lang w:val="en-US"/>
               </w:rPr>
-              <w:t>3</w:t>
+              <w:t>4</w:t>
             </w:r>
           </w:p>
         </w:tc>
@@ -8922,13 +9066,7 @@
               <w:rPr>
                 <w:lang w:val="en-US"/>
               </w:rPr>
-              <w:t>Wide Reach</w:t>
-            </w:r>
-            <w:r>
-              <w:rPr>
-                <w:lang w:val="en-US"/>
-              </w:rPr>
-              <w:t>, Unwieldy</w:t>
+              <w:t>Wide Reach, Stabby</w:t>
             </w:r>
           </w:p>
         </w:tc>
@@ -8947,7 +9085,7 @@
               <w:rPr>
                 <w:lang w:val="en-US"/>
               </w:rPr>
-              <w:t>Blunt</w:t>
+              <w:t>Blade</w:t>
             </w:r>
           </w:p>
         </w:tc>
@@ -8968,6 +9106,114 @@
               <w:rPr>
                 <w:lang w:val="en-US"/>
               </w:rPr>
+              <w:t>Whip</w:t>
+            </w:r>
+          </w:p>
+        </w:tc>
+        <w:tc>
+          <w:tcPr>
+            <w:tcW w:w="945" w:type="dxa"/>
+          </w:tcPr>
+          <w:p>
+            <w:pPr>
+              <w:jc w:val="center"/>
+              <w:cnfStyle w:val="000000000000" w:firstRow="0" w:lastRow="0" w:firstColumn="0" w:lastColumn="0" w:oddVBand="0" w:evenVBand="0" w:oddHBand="0" w:evenHBand="0" w:firstRowFirstColumn="0" w:firstRowLastColumn="0" w:lastRowFirstColumn="0" w:lastRowLastColumn="0"/>
+              <w:rPr>
+                <w:lang w:val="en-US"/>
+              </w:rPr>
+            </w:pPr>
+            <w:r>
+              <w:rPr>
+                <w:lang w:val="en-US"/>
+              </w:rPr>
+              <w:t>2</w:t>
+            </w:r>
+          </w:p>
+        </w:tc>
+        <w:tc>
+          <w:tcPr>
+            <w:tcW w:w="1048" w:type="dxa"/>
+          </w:tcPr>
+          <w:p>
+            <w:pPr>
+              <w:jc w:val="center"/>
+              <w:cnfStyle w:val="000000000000" w:firstRow="0" w:lastRow="0" w:firstColumn="0" w:lastColumn="0" w:oddVBand="0" w:evenVBand="0" w:oddHBand="0" w:evenHBand="0" w:firstRowFirstColumn="0" w:firstRowLastColumn="0" w:lastRowFirstColumn="0" w:lastRowLastColumn="0"/>
+              <w:rPr>
+                <w:lang w:val="en-US"/>
+              </w:rPr>
+            </w:pPr>
+            <w:r>
+              <w:rPr>
+                <w:lang w:val="en-US"/>
+              </w:rPr>
+              <w:t>3</w:t>
+            </w:r>
+          </w:p>
+        </w:tc>
+        <w:tc>
+          <w:tcPr>
+            <w:tcW w:w="2977" w:type="dxa"/>
+          </w:tcPr>
+          <w:p>
+            <w:pPr>
+              <w:cnfStyle w:val="000000000000" w:firstRow="0" w:lastRow="0" w:firstColumn="0" w:lastColumn="0" w:oddVBand="0" w:evenVBand="0" w:oddHBand="0" w:evenHBand="0" w:firstRowFirstColumn="0" w:firstRowLastColumn="0" w:lastRowFirstColumn="0" w:lastRowLastColumn="0"/>
+              <w:rPr>
+                <w:lang w:val="en-US"/>
+              </w:rPr>
+            </w:pPr>
+            <w:r>
+              <w:rPr>
+                <w:lang w:val="en-US"/>
+              </w:rPr>
+              <w:t>Wide Reach</w:t>
+            </w:r>
+            <w:r>
+              <w:rPr>
+                <w:lang w:val="en-US"/>
+              </w:rPr>
+              <w:t>, Unwieldy</w:t>
+            </w:r>
+          </w:p>
+        </w:tc>
+        <w:tc>
+          <w:tcPr>
+            <w:tcW w:w="1413" w:type="dxa"/>
+          </w:tcPr>
+          <w:p>
+            <w:pPr>
+              <w:cnfStyle w:val="000000000000" w:firstRow="0" w:lastRow="0" w:firstColumn="0" w:lastColumn="0" w:oddVBand="0" w:evenVBand="0" w:oddHBand="0" w:evenHBand="0" w:firstRowFirstColumn="0" w:firstRowLastColumn="0" w:lastRowFirstColumn="0" w:lastRowLastColumn="0"/>
+              <w:rPr>
+                <w:lang w:val="en-US"/>
+              </w:rPr>
+            </w:pPr>
+            <w:r>
+              <w:rPr>
+                <w:lang w:val="en-US"/>
+              </w:rPr>
+              <w:t>Blunt</w:t>
+            </w:r>
+          </w:p>
+        </w:tc>
+      </w:tr>
+      <w:tr>
+        <w:trPr>
+          <w:cnfStyle w:val="000000100000" w:firstRow="0" w:lastRow="0" w:firstColumn="0" w:lastColumn="0" w:oddVBand="0" w:evenVBand="0" w:oddHBand="1" w:evenHBand="0" w:firstRowFirstColumn="0" w:firstRowLastColumn="0" w:lastRowFirstColumn="0" w:lastRowLastColumn="0"/>
+        </w:trPr>
+        <w:tc>
+          <w:tcPr>
+            <w:cnfStyle w:val="001000000000" w:firstRow="0" w:lastRow="0" w:firstColumn="1" w:lastColumn="0" w:oddVBand="0" w:evenVBand="0" w:oddHBand="0" w:evenHBand="0" w:firstRowFirstColumn="0" w:firstRowLastColumn="0" w:lastRowFirstColumn="0" w:lastRowLastColumn="0"/>
+            <w:tcW w:w="2685" w:type="dxa"/>
+          </w:tcPr>
+          <w:p>
+            <w:pPr>
+              <w:rPr>
+                <w:lang w:val="en-US"/>
+              </w:rPr>
+            </w:pPr>
+            <w:r>
+              <w:rPr>
+                <w:lang w:val="en-US"/>
+              </w:rPr>
               <w:t>Spellweaver Staff</w:t>
             </w:r>
           </w:p>
@@ -8979,7 +9225,7 @@
           <w:p>
             <w:pPr>
               <w:jc w:val="center"/>
-              <w:cnfStyle w:val="000000000000" w:firstRow="0" w:lastRow="0" w:firstColumn="0" w:lastColumn="0" w:oddVBand="0" w:evenVBand="0" w:oddHBand="0" w:evenHBand="0" w:firstRowFirstColumn="0" w:firstRowLastColumn="0" w:lastRowFirstColumn="0" w:lastRowLastColumn="0"/>
+              <w:cnfStyle w:val="000000100000" w:firstRow="0" w:lastRow="0" w:firstColumn="0" w:lastColumn="0" w:oddVBand="0" w:evenVBand="0" w:oddHBand="1" w:evenHBand="0" w:firstRowFirstColumn="0" w:firstRowLastColumn="0" w:lastRowFirstColumn="0" w:lastRowLastColumn="0"/>
               <w:rPr>
                 <w:lang w:val="en-US"/>
               </w:rPr>
@@ -8999,7 +9245,7 @@
           <w:p>
             <w:pPr>
               <w:jc w:val="center"/>
-              <w:cnfStyle w:val="000000000000" w:firstRow="0" w:lastRow="0" w:firstColumn="0" w:lastColumn="0" w:oddVBand="0" w:evenVBand="0" w:oddHBand="0" w:evenHBand="0" w:firstRowFirstColumn="0" w:firstRowLastColumn="0" w:lastRowFirstColumn="0" w:lastRowLastColumn="0"/>
+              <w:cnfStyle w:val="000000100000" w:firstRow="0" w:lastRow="0" w:firstColumn="0" w:lastColumn="0" w:oddVBand="0" w:evenVBand="0" w:oddHBand="1" w:evenHBand="0" w:firstRowFirstColumn="0" w:firstRowLastColumn="0" w:lastRowFirstColumn="0" w:lastRowLastColumn="0"/>
               <w:rPr>
                 <w:lang w:val="en-US"/>
               </w:rPr>
@@ -9019,7 +9265,7 @@
           <w:p>
             <w:pPr>
               <w:jc w:val="left"/>
-              <w:cnfStyle w:val="000000000000" w:firstRow="0" w:lastRow="0" w:firstColumn="0" w:lastColumn="0" w:oddVBand="0" w:evenVBand="0" w:oddHBand="0" w:evenHBand="0" w:firstRowFirstColumn="0" w:firstRowLastColumn="0" w:lastRowFirstColumn="0" w:lastRowLastColumn="0"/>
+              <w:cnfStyle w:val="000000100000" w:firstRow="0" w:lastRow="0" w:firstColumn="0" w:lastColumn="0" w:oddVBand="0" w:evenVBand="0" w:oddHBand="1" w:evenHBand="0" w:firstRowFirstColumn="0" w:firstRowLastColumn="0" w:lastRowFirstColumn="0" w:lastRowLastColumn="0"/>
               <w:rPr>
                 <w:lang w:val="en-US"/>
               </w:rPr>
@@ -9056,7 +9302,7 @@
           </w:tcPr>
           <w:p>
             <w:pPr>
-              <w:cnfStyle w:val="000000000000" w:firstRow="0" w:lastRow="0" w:firstColumn="0" w:lastColumn="0" w:oddVBand="0" w:evenVBand="0" w:oddHBand="0" w:evenHBand="0" w:firstRowFirstColumn="0" w:firstRowLastColumn="0" w:lastRowFirstColumn="0" w:lastRowLastColumn="0"/>
+              <w:cnfStyle w:val="000000100000" w:firstRow="0" w:lastRow="0" w:firstColumn="0" w:lastColumn="0" w:oddVBand="0" w:evenVBand="0" w:oddHBand="1" w:evenHBand="0" w:firstRowFirstColumn="0" w:firstRowLastColumn="0" w:lastRowFirstColumn="0" w:lastRowLastColumn="0"/>
               <w:rPr>
                 <w:lang w:val="en-US"/>
               </w:rPr>
@@ -12243,7 +12489,7 @@
               <w:rPr>
                 <w:lang w:val="en-US"/>
               </w:rPr>
-              <w:t>Spiked</w:t>
+              <w:t>Narrow-Point</w:t>
             </w:r>
           </w:p>
         </w:tc>
@@ -12263,6 +12509,102 @@
               <w:rPr>
                 <w:lang w:val="en-US"/>
               </w:rPr>
+              <w:t>Blade</w:t>
+            </w:r>
+          </w:p>
+        </w:tc>
+        <w:tc>
+          <w:tcPr>
+            <w:tcW w:w="1227" w:type="dxa"/>
+          </w:tcPr>
+          <w:p>
+            <w:pPr>
+              <w:jc w:val="center"/>
+              <w:cnfStyle w:val="000000100000" w:firstRow="0" w:lastRow="0" w:firstColumn="0" w:lastColumn="0" w:oddVBand="0" w:evenVBand="0" w:oddHBand="1" w:evenHBand="0" w:firstRowFirstColumn="0" w:firstRowLastColumn="0" w:lastRowFirstColumn="0" w:lastRowLastColumn="0"/>
+              <w:rPr>
+                <w:lang w:val="en-US"/>
+              </w:rPr>
+            </w:pPr>
+            <w:r>
+              <w:rPr>
+                <w:lang w:val="en-US"/>
+              </w:rPr>
+              <w:t>III</w:t>
+            </w:r>
+          </w:p>
+        </w:tc>
+        <w:tc>
+          <w:tcPr>
+            <w:tcW w:w="1826" w:type="dxa"/>
+          </w:tcPr>
+          <w:p>
+            <w:pPr>
+              <w:jc w:val="center"/>
+              <w:cnfStyle w:val="000000100000" w:firstRow="0" w:lastRow="0" w:firstColumn="0" w:lastColumn="0" w:oddVBand="0" w:evenVBand="0" w:oddHBand="1" w:evenHBand="0" w:firstRowFirstColumn="0" w:firstRowLastColumn="0" w:lastRowFirstColumn="0" w:lastRowLastColumn="0"/>
+              <w:rPr>
+                <w:lang w:val="en-US"/>
+              </w:rPr>
+            </w:pPr>
+            <w:r>
+              <w:rPr>
+                <w:lang w:val="en-US"/>
+              </w:rPr>
+              <w:t>1</w:t>
+            </w:r>
+            <w:r>
+              <w:rPr>
+                <w:lang w:val="en-US"/>
+              </w:rPr>
+              <w:t xml:space="preserve"> </w:t>
+            </w:r>
+            <w:r>
+              <w:rPr>
+                <w:lang w:val="en-US"/>
+              </w:rPr>
+              <w:t>P</w:t>
+            </w:r>
+          </w:p>
+        </w:tc>
+      </w:tr>
+      <w:tr>
+        <w:trPr>
+          <w:trHeight w:val="272"/>
+        </w:trPr>
+        <w:tc>
+          <w:tcPr>
+            <w:cnfStyle w:val="001000000000" w:firstRow="0" w:lastRow="0" w:firstColumn="1" w:lastColumn="0" w:oddVBand="0" w:evenVBand="0" w:oddHBand="0" w:evenHBand="0" w:firstRowFirstColumn="0" w:firstRowLastColumn="0" w:lastRowFirstColumn="0" w:lastRowLastColumn="0"/>
+            <w:tcW w:w="4043" w:type="dxa"/>
+          </w:tcPr>
+          <w:p>
+            <w:pPr>
+              <w:rPr>
+                <w:lang w:val="en-US"/>
+              </w:rPr>
+            </w:pPr>
+            <w:r>
+              <w:rPr>
+                <w:lang w:val="en-US"/>
+              </w:rPr>
+              <w:t>Jagged</w:t>
+            </w:r>
+          </w:p>
+        </w:tc>
+        <w:tc>
+          <w:tcPr>
+            <w:tcW w:w="2091" w:type="dxa"/>
+          </w:tcPr>
+          <w:p>
+            <w:pPr>
+              <w:jc w:val="center"/>
+              <w:cnfStyle w:val="000000000000" w:firstRow="0" w:lastRow="0" w:firstColumn="0" w:lastColumn="0" w:oddVBand="0" w:evenVBand="0" w:oddHBand="0" w:evenHBand="0" w:firstRowFirstColumn="0" w:firstRowLastColumn="0" w:lastRowFirstColumn="0" w:lastRowLastColumn="0"/>
+              <w:rPr>
+                <w:lang w:val="en-US"/>
+              </w:rPr>
+            </w:pPr>
+            <w:r>
+              <w:rPr>
+                <w:lang w:val="en-US"/>
+              </w:rPr>
               <w:t>All</w:t>
             </w:r>
           </w:p>
@@ -12274,6 +12616,77 @@
           <w:p>
             <w:pPr>
               <w:jc w:val="center"/>
+              <w:cnfStyle w:val="000000000000" w:firstRow="0" w:lastRow="0" w:firstColumn="0" w:lastColumn="0" w:oddVBand="0" w:evenVBand="0" w:oddHBand="0" w:evenHBand="0" w:firstRowFirstColumn="0" w:firstRowLastColumn="0" w:lastRowFirstColumn="0" w:lastRowLastColumn="0"/>
+              <w:rPr>
+                <w:lang w:val="en-US"/>
+              </w:rPr>
+            </w:pPr>
+            <w:r>
+              <w:rPr>
+                <w:lang w:val="en-US"/>
+              </w:rPr>
+              <w:t>II</w:t>
+            </w:r>
+            <w:r>
+              <w:rPr>
+                <w:lang w:val="en-US"/>
+              </w:rPr>
+              <w:t>I</w:t>
+            </w:r>
+          </w:p>
+        </w:tc>
+        <w:tc>
+          <w:tcPr>
+            <w:tcW w:w="1826" w:type="dxa"/>
+          </w:tcPr>
+          <w:p>
+            <w:pPr>
+              <w:jc w:val="center"/>
+              <w:cnfStyle w:val="000000000000" w:firstRow="0" w:lastRow="0" w:firstColumn="0" w:lastColumn="0" w:oddVBand="0" w:evenVBand="0" w:oddHBand="0" w:evenHBand="0" w:firstRowFirstColumn="0" w:firstRowLastColumn="0" w:lastRowFirstColumn="0" w:lastRowLastColumn="0"/>
+              <w:rPr>
+                <w:lang w:val="en-US"/>
+              </w:rPr>
+            </w:pPr>
+            <w:r>
+              <w:rPr>
+                <w:lang w:val="en-US"/>
+              </w:rPr>
+              <w:t>2 P</w:t>
+            </w:r>
+          </w:p>
+        </w:tc>
+      </w:tr>
+      <w:tr>
+        <w:trPr>
+          <w:cnfStyle w:val="000000100000" w:firstRow="0" w:lastRow="0" w:firstColumn="0" w:lastColumn="0" w:oddVBand="0" w:evenVBand="0" w:oddHBand="1" w:evenHBand="0" w:firstRowFirstColumn="0" w:firstRowLastColumn="0" w:lastRowFirstColumn="0" w:lastRowLastColumn="0"/>
+          <w:trHeight w:val="272"/>
+        </w:trPr>
+        <w:tc>
+          <w:tcPr>
+            <w:cnfStyle w:val="001000000000" w:firstRow="0" w:lastRow="0" w:firstColumn="1" w:lastColumn="0" w:oddVBand="0" w:evenVBand="0" w:oddHBand="0" w:evenHBand="0" w:firstRowFirstColumn="0" w:firstRowLastColumn="0" w:lastRowFirstColumn="0" w:lastRowLastColumn="0"/>
+            <w:tcW w:w="4043" w:type="dxa"/>
+          </w:tcPr>
+          <w:p>
+            <w:pPr>
+              <w:rPr>
+                <w:lang w:val="en-US"/>
+              </w:rPr>
+            </w:pPr>
+            <w:r>
+              <w:rPr>
+                <w:lang w:val="en-US"/>
+              </w:rPr>
+              <w:t>Poisoned</w:t>
+            </w:r>
+          </w:p>
+        </w:tc>
+        <w:tc>
+          <w:tcPr>
+            <w:tcW w:w="2091" w:type="dxa"/>
+          </w:tcPr>
+          <w:p>
+            <w:pPr>
+              <w:jc w:val="center"/>
               <w:cnfStyle w:val="000000100000" w:firstRow="0" w:lastRow="0" w:firstColumn="0" w:lastColumn="0" w:oddVBand="0" w:evenVBand="0" w:oddHBand="1" w:evenHBand="0" w:firstRowFirstColumn="0" w:firstRowLastColumn="0" w:lastRowFirstColumn="0" w:lastRowLastColumn="0"/>
               <w:rPr>
                 <w:lang w:val="en-US"/>
@@ -12283,13 +12696,27 @@
               <w:rPr>
                 <w:lang w:val="en-US"/>
               </w:rPr>
-              <w:t>II</w:t>
-            </w:r>
-            <w:r>
-              <w:rPr>
-                <w:lang w:val="en-US"/>
-              </w:rPr>
-              <w:t>I</w:t>
+              <w:t>All</w:t>
+            </w:r>
+          </w:p>
+        </w:tc>
+        <w:tc>
+          <w:tcPr>
+            <w:tcW w:w="1227" w:type="dxa"/>
+          </w:tcPr>
+          <w:p>
+            <w:pPr>
+              <w:jc w:val="center"/>
+              <w:cnfStyle w:val="000000100000" w:firstRow="0" w:lastRow="0" w:firstColumn="0" w:lastColumn="0" w:oddVBand="0" w:evenVBand="0" w:oddHBand="1" w:evenHBand="0" w:firstRowFirstColumn="0" w:firstRowLastColumn="0" w:lastRowFirstColumn="0" w:lastRowLastColumn="0"/>
+              <w:rPr>
+                <w:lang w:val="en-US"/>
+              </w:rPr>
+            </w:pPr>
+            <w:r>
+              <w:rPr>
+                <w:lang w:val="en-US"/>
+              </w:rPr>
+              <w:t>III</w:t>
             </w:r>
           </w:p>
         </w:tc>
@@ -14195,7 +14622,7 @@
               <w:rPr>
                 <w:lang w:val="en-US"/>
               </w:rPr>
-              <w:t>AP Rounds</w:t>
+              <w:t>Magnum Rounds</w:t>
             </w:r>
           </w:p>
         </w:tc>
@@ -14275,7 +14702,7 @@
               <w:rPr>
                 <w:lang w:val="en-US"/>
               </w:rPr>
-              <w:t>2 P</w:t>
+              <w:t>2P</w:t>
             </w:r>
           </w:p>
         </w:tc>
@@ -14299,7 +14726,7 @@
               <w:rPr>
                 <w:lang w:val="en-US"/>
               </w:rPr>
-              <w:t>Incendiary Rounds</w:t>
+              <w:t>AP Rounds</w:t>
             </w:r>
           </w:p>
         </w:tc>
@@ -14400,7 +14827,7 @@
               <w:rPr>
                 <w:lang w:val="en-US"/>
               </w:rPr>
-              <w:t>Shock Rounds</w:t>
+              <w:t>Incendiary Rounds</w:t>
             </w:r>
           </w:p>
         </w:tc>
@@ -14504,7 +14931,7 @@
               <w:rPr>
                 <w:lang w:val="en-US"/>
               </w:rPr>
-              <w:t>Frost Rounds</w:t>
+              <w:t>Shock Rounds</w:t>
             </w:r>
           </w:p>
         </w:tc>
@@ -14605,6 +15032,110 @@
               <w:rPr>
                 <w:lang w:val="en-US"/>
               </w:rPr>
+              <w:t>Frost Rounds</w:t>
+            </w:r>
+          </w:p>
+        </w:tc>
+        <w:tc>
+          <w:tcPr>
+            <w:tcW w:w="1984" w:type="dxa"/>
+          </w:tcPr>
+          <w:p>
+            <w:pPr>
+              <w:jc w:val="center"/>
+              <w:cnfStyle w:val="000000000000" w:firstRow="0" w:lastRow="0" w:firstColumn="0" w:lastColumn="0" w:oddVBand="0" w:evenVBand="0" w:oddHBand="0" w:evenHBand="0" w:firstRowFirstColumn="0" w:firstRowLastColumn="0" w:lastRowFirstColumn="0" w:lastRowLastColumn="0"/>
+              <w:rPr>
+                <w:lang w:val="en-US"/>
+              </w:rPr>
+            </w:pPr>
+            <w:r>
+              <w:rPr>
+                <w:lang w:val="en-US"/>
+              </w:rPr>
+              <w:t>Magazine</w:t>
+            </w:r>
+          </w:p>
+        </w:tc>
+        <w:tc>
+          <w:tcPr>
+            <w:tcW w:w="1613" w:type="dxa"/>
+          </w:tcPr>
+          <w:p>
+            <w:pPr>
+              <w:jc w:val="center"/>
+              <w:cnfStyle w:val="000000000000" w:firstRow="0" w:lastRow="0" w:firstColumn="0" w:lastColumn="0" w:oddVBand="0" w:evenVBand="0" w:oddHBand="0" w:evenHBand="0" w:firstRowFirstColumn="0" w:firstRowLastColumn="0" w:lastRowFirstColumn="0" w:lastRowLastColumn="0"/>
+              <w:rPr>
+                <w:lang w:val="en-US"/>
+              </w:rPr>
+            </w:pPr>
+            <w:r>
+              <w:rPr>
+                <w:lang w:val="en-US"/>
+              </w:rPr>
+              <w:t>All</w:t>
+            </w:r>
+          </w:p>
+        </w:tc>
+        <w:tc>
+          <w:tcPr>
+            <w:tcW w:w="947" w:type="dxa"/>
+          </w:tcPr>
+          <w:p>
+            <w:pPr>
+              <w:jc w:val="center"/>
+              <w:cnfStyle w:val="000000000000" w:firstRow="0" w:lastRow="0" w:firstColumn="0" w:lastColumn="0" w:oddVBand="0" w:evenVBand="0" w:oddHBand="0" w:evenHBand="0" w:firstRowFirstColumn="0" w:firstRowLastColumn="0" w:lastRowFirstColumn="0" w:lastRowLastColumn="0"/>
+              <w:rPr>
+                <w:lang w:val="en-US"/>
+              </w:rPr>
+            </w:pPr>
+            <w:r>
+              <w:rPr>
+                <w:lang w:val="en-US"/>
+              </w:rPr>
+              <w:t>III</w:t>
+            </w:r>
+          </w:p>
+        </w:tc>
+        <w:tc>
+          <w:tcPr>
+            <w:tcW w:w="1409" w:type="dxa"/>
+          </w:tcPr>
+          <w:p>
+            <w:pPr>
+              <w:jc w:val="center"/>
+              <w:cnfStyle w:val="000000000000" w:firstRow="0" w:lastRow="0" w:firstColumn="0" w:lastColumn="0" w:oddVBand="0" w:evenVBand="0" w:oddHBand="0" w:evenHBand="0" w:firstRowFirstColumn="0" w:firstRowLastColumn="0" w:lastRowFirstColumn="0" w:lastRowLastColumn="0"/>
+              <w:rPr>
+                <w:lang w:val="en-US"/>
+              </w:rPr>
+            </w:pPr>
+            <w:r>
+              <w:rPr>
+                <w:lang w:val="en-US"/>
+              </w:rPr>
+              <w:t>2 P</w:t>
+            </w:r>
+          </w:p>
+        </w:tc>
+      </w:tr>
+      <w:tr>
+        <w:trPr>
+          <w:cnfStyle w:val="000000100000" w:firstRow="0" w:lastRow="0" w:firstColumn="0" w:lastColumn="0" w:oddVBand="0" w:evenVBand="0" w:oddHBand="1" w:evenHBand="0" w:firstRowFirstColumn="0" w:firstRowLastColumn="0" w:lastRowFirstColumn="0" w:lastRowLastColumn="0"/>
+        </w:trPr>
+        <w:tc>
+          <w:tcPr>
+            <w:cnfStyle w:val="001000000000" w:firstRow="0" w:lastRow="0" w:firstColumn="1" w:lastColumn="0" w:oddVBand="0" w:evenVBand="0" w:oddHBand="0" w:evenHBand="0" w:firstRowFirstColumn="0" w:firstRowLastColumn="0" w:lastRowFirstColumn="0" w:lastRowLastColumn="0"/>
+            <w:tcW w:w="3119" w:type="dxa"/>
+          </w:tcPr>
+          <w:p>
+            <w:pPr>
+              <w:rPr>
+                <w:lang w:val="en-US"/>
+              </w:rPr>
+            </w:pPr>
+            <w:r>
+              <w:rPr>
+                <w:lang w:val="en-US"/>
+              </w:rPr>
               <w:t>Tracer Rounds</w:t>
             </w:r>
           </w:p>
@@ -14616,7 +15147,7 @@
           <w:p>
             <w:pPr>
               <w:jc w:val="center"/>
-              <w:cnfStyle w:val="000000000000" w:firstRow="0" w:lastRow="0" w:firstColumn="0" w:lastColumn="0" w:oddVBand="0" w:evenVBand="0" w:oddHBand="0" w:evenHBand="0" w:firstRowFirstColumn="0" w:firstRowLastColumn="0" w:lastRowFirstColumn="0" w:lastRowLastColumn="0"/>
+              <w:cnfStyle w:val="000000100000" w:firstRow="0" w:lastRow="0" w:firstColumn="0" w:lastColumn="0" w:oddVBand="0" w:evenVBand="0" w:oddHBand="1" w:evenHBand="0" w:firstRowFirstColumn="0" w:firstRowLastColumn="0" w:lastRowFirstColumn="0" w:lastRowLastColumn="0"/>
               <w:rPr>
                 <w:lang w:val="en-US"/>
               </w:rPr>
@@ -14636,7 +15167,7 @@
           <w:p>
             <w:pPr>
               <w:jc w:val="center"/>
-              <w:cnfStyle w:val="000000000000" w:firstRow="0" w:lastRow="0" w:firstColumn="0" w:lastColumn="0" w:oddVBand="0" w:evenVBand="0" w:oddHBand="0" w:evenHBand="0" w:firstRowFirstColumn="0" w:firstRowLastColumn="0" w:lastRowFirstColumn="0" w:lastRowLastColumn="0"/>
+              <w:cnfStyle w:val="000000100000" w:firstRow="0" w:lastRow="0" w:firstColumn="0" w:lastColumn="0" w:oddVBand="0" w:evenVBand="0" w:oddHBand="1" w:evenHBand="0" w:firstRowFirstColumn="0" w:firstRowLastColumn="0" w:lastRowFirstColumn="0" w:lastRowLastColumn="0"/>
               <w:rPr>
                 <w:lang w:val="en-US"/>
               </w:rPr>
@@ -14656,7 +15187,7 @@
           <w:p>
             <w:pPr>
               <w:jc w:val="center"/>
-              <w:cnfStyle w:val="000000000000" w:firstRow="0" w:lastRow="0" w:firstColumn="0" w:lastColumn="0" w:oddVBand="0" w:evenVBand="0" w:oddHBand="0" w:evenHBand="0" w:firstRowFirstColumn="0" w:firstRowLastColumn="0" w:lastRowFirstColumn="0" w:lastRowLastColumn="0"/>
+              <w:cnfStyle w:val="000000100000" w:firstRow="0" w:lastRow="0" w:firstColumn="0" w:lastColumn="0" w:oddVBand="0" w:evenVBand="0" w:oddHBand="1" w:evenHBand="0" w:firstRowFirstColumn="0" w:firstRowLastColumn="0" w:lastRowFirstColumn="0" w:lastRowLastColumn="0"/>
               <w:rPr>
                 <w:lang w:val="en-US"/>
               </w:rPr>
@@ -14676,7 +15207,7 @@
           <w:p>
             <w:pPr>
               <w:jc w:val="center"/>
-              <w:cnfStyle w:val="000000000000" w:firstRow="0" w:lastRow="0" w:firstColumn="0" w:lastColumn="0" w:oddVBand="0" w:evenVBand="0" w:oddHBand="0" w:evenHBand="0" w:firstRowFirstColumn="0" w:firstRowLastColumn="0" w:lastRowFirstColumn="0" w:lastRowLastColumn="0"/>
+              <w:cnfStyle w:val="000000100000" w:firstRow="0" w:lastRow="0" w:firstColumn="0" w:lastColumn="0" w:oddVBand="0" w:evenVBand="0" w:oddHBand="1" w:evenHBand="0" w:firstRowFirstColumn="0" w:firstRowLastColumn="0" w:lastRowFirstColumn="0" w:lastRowLastColumn="0"/>
               <w:rPr>
                 <w:lang w:val="en-US"/>
               </w:rPr>
@@ -14848,7 +15379,7 @@
               <w:rPr>
                 <w:lang w:val="en-US"/>
               </w:rPr>
-              <w:t>Spiked</w:t>
+              <w:t>Narrow-Point</w:t>
             </w:r>
           </w:p>
         </w:tc>
@@ -14874,7 +15405,116 @@
                 <w:i/>
                 <w:lang w:val="en-US"/>
               </w:rPr>
+              <w:t>Spiky</w:t>
+            </w:r>
+            <w:r>
+              <w:rPr>
+                <w:lang w:val="en-US"/>
+              </w:rPr>
+              <w:t>.</w:t>
+            </w:r>
+          </w:p>
+        </w:tc>
+      </w:tr>
+      <w:tr>
+        <w:tc>
+          <w:tcPr>
+            <w:cnfStyle w:val="001000000000" w:firstRow="0" w:lastRow="0" w:firstColumn="1" w:lastColumn="0" w:oddVBand="0" w:evenVBand="0" w:oddHBand="0" w:evenHBand="0" w:firstRowFirstColumn="0" w:firstRowLastColumn="0" w:lastRowFirstColumn="0" w:lastRowLastColumn="0"/>
+            <w:tcW w:w="2122" w:type="dxa"/>
+          </w:tcPr>
+          <w:p>
+            <w:pPr>
+              <w:rPr>
+                <w:lang w:val="en-US"/>
+              </w:rPr>
+            </w:pPr>
+            <w:r>
+              <w:rPr>
+                <w:lang w:val="en-US"/>
+              </w:rPr>
+              <w:t>Jagged</w:t>
+            </w:r>
+          </w:p>
+        </w:tc>
+        <w:tc>
+          <w:tcPr>
+            <w:tcW w:w="6940" w:type="dxa"/>
+          </w:tcPr>
+          <w:p>
+            <w:pPr>
+              <w:cnfStyle w:val="000000000000" w:firstRow="0" w:lastRow="0" w:firstColumn="0" w:lastColumn="0" w:oddVBand="0" w:evenVBand="0" w:oddHBand="0" w:evenHBand="0" w:firstRowFirstColumn="0" w:firstRowLastColumn="0" w:lastRowFirstColumn="0" w:lastRowLastColumn="0"/>
+              <w:rPr>
+                <w:lang w:val="en-US"/>
+              </w:rPr>
+            </w:pPr>
+            <w:r>
+              <w:rPr>
+                <w:lang w:val="en-US"/>
+              </w:rPr>
+              <w:t xml:space="preserve">This weapon gets </w:t>
+            </w:r>
+            <w:r>
+              <w:rPr>
+                <w:i/>
+                <w:lang w:val="en-US"/>
+              </w:rPr>
               <w:t>Bleeding</w:t>
+            </w:r>
+            <w:r>
+              <w:rPr>
+                <w:lang w:val="en-US"/>
+              </w:rPr>
+              <w:t>.</w:t>
+            </w:r>
+          </w:p>
+        </w:tc>
+      </w:tr>
+      <w:tr>
+        <w:trPr>
+          <w:cnfStyle w:val="000000100000" w:firstRow="0" w:lastRow="0" w:firstColumn="0" w:lastColumn="0" w:oddVBand="0" w:evenVBand="0" w:oddHBand="1" w:evenHBand="0" w:firstRowFirstColumn="0" w:firstRowLastColumn="0" w:lastRowFirstColumn="0" w:lastRowLastColumn="0"/>
+        </w:trPr>
+        <w:tc>
+          <w:tcPr>
+            <w:cnfStyle w:val="001000000000" w:firstRow="0" w:lastRow="0" w:firstColumn="1" w:lastColumn="0" w:oddVBand="0" w:evenVBand="0" w:oddHBand="0" w:evenHBand="0" w:firstRowFirstColumn="0" w:firstRowLastColumn="0" w:lastRowFirstColumn="0" w:lastRowLastColumn="0"/>
+            <w:tcW w:w="2122" w:type="dxa"/>
+          </w:tcPr>
+          <w:p>
+            <w:pPr>
+              <w:rPr>
+                <w:lang w:val="en-US"/>
+              </w:rPr>
+            </w:pPr>
+            <w:r>
+              <w:rPr>
+                <w:lang w:val="en-US"/>
+              </w:rPr>
+              <w:t>Poisoned</w:t>
+            </w:r>
+          </w:p>
+        </w:tc>
+        <w:tc>
+          <w:tcPr>
+            <w:tcW w:w="6940" w:type="dxa"/>
+          </w:tcPr>
+          <w:p>
+            <w:pPr>
+              <w:cnfStyle w:val="000000100000" w:firstRow="0" w:lastRow="0" w:firstColumn="0" w:lastColumn="0" w:oddVBand="0" w:evenVBand="0" w:oddHBand="1" w:evenHBand="0" w:firstRowFirstColumn="0" w:firstRowLastColumn="0" w:lastRowFirstColumn="0" w:lastRowLastColumn="0"/>
+              <w:rPr>
+                <w:lang w:val="en-US"/>
+              </w:rPr>
+            </w:pPr>
+            <w:r>
+              <w:rPr>
+                <w:lang w:val="en-US"/>
+              </w:rPr>
+              <w:t xml:space="preserve">This weapon gets </w:t>
+            </w:r>
+            <w:r>
+              <w:rPr>
+                <w:i/>
+                <w:lang w:val="en-US"/>
+              </w:rPr>
+              <w:t>Poisoned</w:t>
             </w:r>
             <w:r>
               <w:rPr>
@@ -15365,19 +16005,25 @@
               <w:rPr>
                 <w:lang w:val="en-US"/>
               </w:rPr>
-              <w:t>This weapon gets +15</w:t>
-            </w:r>
-            <w:r>
-              <w:rPr>
-                <w:lang w:val="en-US"/>
-              </w:rPr>
-              <w:t>cm range</w:t>
-            </w:r>
-            <w:r>
-              <w:rPr>
-                <w:lang w:val="en-US"/>
-              </w:rPr>
-              <w:t>.</w:t>
+              <w:t xml:space="preserve">You get +1 Aim when attacking targets </w:t>
+            </w:r>
+            <w:r>
+              <w:rPr>
+                <w:lang w:val="en-US"/>
+              </w:rPr>
+              <w:t>fu</w:t>
+            </w:r>
+            <w:r>
+              <w:rPr>
+                <w:lang w:val="en-US"/>
+              </w:rPr>
+              <w:t xml:space="preserve">rther than </w:t>
+            </w:r>
+            <w:r>
+              <w:rPr>
+                <w:lang w:val="en-US"/>
+              </w:rPr>
+              <w:t>30cm away.</w:t>
             </w:r>
           </w:p>
         </w:tc>
@@ -15806,7 +16452,7 @@
               <w:rPr>
                 <w:lang w:val="en-US"/>
               </w:rPr>
-              <w:t>AP Rounds</w:t>
+              <w:t>Magnum Rounds</w:t>
             </w:r>
           </w:p>
         </w:tc>
@@ -15825,20 +16471,7 @@
               <w:rPr>
                 <w:lang w:val="en-US"/>
               </w:rPr>
-              <w:t xml:space="preserve">This weapon gets </w:t>
-            </w:r>
-            <w:r>
-              <w:rPr>
-                <w:i/>
-                <w:lang w:val="en-US"/>
-              </w:rPr>
-              <w:t>Penetration</w:t>
-            </w:r>
-            <w:r>
-              <w:rPr>
-                <w:lang w:val="en-US"/>
-              </w:rPr>
-              <w:t>.</w:t>
+              <w:t>This weapon gets +1 Damage.</w:t>
             </w:r>
           </w:p>
         </w:tc>
@@ -15862,7 +16495,7 @@
               <w:rPr>
                 <w:lang w:val="en-US"/>
               </w:rPr>
-              <w:t>Incendiary Rounds</w:t>
+              <w:t>AP Rounds</w:t>
             </w:r>
           </w:p>
         </w:tc>
@@ -15881,14 +16514,14 @@
               <w:rPr>
                 <w:lang w:val="en-US"/>
               </w:rPr>
-              <w:t xml:space="preserve">This weapon’s type becomes </w:t>
+              <w:t xml:space="preserve">This weapon gets </w:t>
             </w:r>
             <w:r>
               <w:rPr>
                 <w:i/>
                 <w:lang w:val="en-US"/>
               </w:rPr>
-              <w:t>Fire</w:t>
+              <w:t>Penetration</w:t>
             </w:r>
             <w:r>
               <w:rPr>
@@ -15915,7 +16548,7 @@
               <w:rPr>
                 <w:lang w:val="en-US"/>
               </w:rPr>
-              <w:t>Shock Rounds</w:t>
+              <w:t>Incendiary Rounds</w:t>
             </w:r>
           </w:p>
         </w:tc>
@@ -15941,7 +16574,13 @@
                 <w:i/>
                 <w:lang w:val="en-US"/>
               </w:rPr>
-              <w:t>Lightning.</w:t>
+              <w:t>Fire</w:t>
+            </w:r>
+            <w:r>
+              <w:rPr>
+                <w:lang w:val="en-US"/>
+              </w:rPr>
+              <w:t>.</w:t>
             </w:r>
           </w:p>
         </w:tc>
@@ -15965,7 +16604,7 @@
               <w:rPr>
                 <w:lang w:val="en-US"/>
               </w:rPr>
-              <w:t>Frost Rounds</w:t>
+              <w:t>Shock Rounds</w:t>
             </w:r>
           </w:p>
         </w:tc>
@@ -15991,13 +16630,7 @@
                 <w:i/>
                 <w:lang w:val="en-US"/>
               </w:rPr>
-              <w:t>Cold</w:t>
-            </w:r>
-            <w:r>
-              <w:rPr>
-                <w:lang w:val="en-US"/>
-              </w:rPr>
-              <w:t>.</w:t>
+              <w:t>Lightning.</w:t>
             </w:r>
           </w:p>
         </w:tc>
@@ -16018,6 +16651,62 @@
               <w:rPr>
                 <w:lang w:val="en-US"/>
               </w:rPr>
+              <w:t>Frost Rounds</w:t>
+            </w:r>
+          </w:p>
+        </w:tc>
+        <w:tc>
+          <w:tcPr>
+            <w:tcW w:w="6940" w:type="dxa"/>
+          </w:tcPr>
+          <w:p>
+            <w:pPr>
+              <w:cnfStyle w:val="000000000000" w:firstRow="0" w:lastRow="0" w:firstColumn="0" w:lastColumn="0" w:oddVBand="0" w:evenVBand="0" w:oddHBand="0" w:evenHBand="0" w:firstRowFirstColumn="0" w:firstRowLastColumn="0" w:lastRowFirstColumn="0" w:lastRowLastColumn="0"/>
+              <w:rPr>
+                <w:lang w:val="en-US"/>
+              </w:rPr>
+            </w:pPr>
+            <w:r>
+              <w:rPr>
+                <w:lang w:val="en-US"/>
+              </w:rPr>
+              <w:t xml:space="preserve">This weapon’s type becomes </w:t>
+            </w:r>
+            <w:r>
+              <w:rPr>
+                <w:i/>
+                <w:lang w:val="en-US"/>
+              </w:rPr>
+              <w:t>Cold</w:t>
+            </w:r>
+            <w:r>
+              <w:rPr>
+                <w:lang w:val="en-US"/>
+              </w:rPr>
+              <w:t>.</w:t>
+            </w:r>
+          </w:p>
+        </w:tc>
+      </w:tr>
+      <w:tr>
+        <w:trPr>
+          <w:cnfStyle w:val="000000100000" w:firstRow="0" w:lastRow="0" w:firstColumn="0" w:lastColumn="0" w:oddVBand="0" w:evenVBand="0" w:oddHBand="1" w:evenHBand="0" w:firstRowFirstColumn="0" w:firstRowLastColumn="0" w:lastRowFirstColumn="0" w:lastRowLastColumn="0"/>
+        </w:trPr>
+        <w:tc>
+          <w:tcPr>
+            <w:cnfStyle w:val="001000000000" w:firstRow="0" w:lastRow="0" w:firstColumn="1" w:lastColumn="0" w:oddVBand="0" w:evenVBand="0" w:oddHBand="0" w:evenHBand="0" w:firstRowFirstColumn="0" w:firstRowLastColumn="0" w:lastRowFirstColumn="0" w:lastRowLastColumn="0"/>
+            <w:tcW w:w="2122" w:type="dxa"/>
+          </w:tcPr>
+          <w:p>
+            <w:pPr>
+              <w:rPr>
+                <w:lang w:val="en-US"/>
+              </w:rPr>
+            </w:pPr>
+            <w:r>
+              <w:rPr>
+                <w:lang w:val="en-US"/>
+              </w:rPr>
               <w:t>Tracer Rounds</w:t>
             </w:r>
           </w:p>
@@ -16028,7 +16717,7 @@
           </w:tcPr>
           <w:p>
             <w:pPr>
-              <w:cnfStyle w:val="000000000000" w:firstRow="0" w:lastRow="0" w:firstColumn="0" w:lastColumn="0" w:oddVBand="0" w:evenVBand="0" w:oddHBand="0" w:evenHBand="0" w:firstRowFirstColumn="0" w:firstRowLastColumn="0" w:lastRowFirstColumn="0" w:lastRowLastColumn="0"/>
+              <w:cnfStyle w:val="000000100000" w:firstRow="0" w:lastRow="0" w:firstColumn="0" w:lastColumn="0" w:oddVBand="0" w:evenVBand="0" w:oddHBand="1" w:evenHBand="0" w:firstRowFirstColumn="0" w:firstRowLastColumn="0" w:lastRowFirstColumn="0" w:lastRowLastColumn="0"/>
               <w:rPr>
                 <w:lang w:val="en-US"/>
               </w:rPr>
@@ -16957,12 +17646,6 @@
                 <w:lang w:val="en-US"/>
               </w:rPr>
               <w:t>Stealth</w:t>
-            </w:r>
-            <w:r>
-              <w:rPr>
-                <w:lang w:val="en-US"/>
-              </w:rPr>
-              <w:t>, costs 4 GP</w:t>
             </w:r>
           </w:p>
         </w:tc>
@@ -20400,14 +21083,46 @@
               <w:rPr>
                 <w:lang w:val="en-US"/>
               </w:rPr>
+              <w:t xml:space="preserve">Skill: </w:t>
+            </w:r>
+            <w:r>
+              <w:rPr>
+                <w:lang w:val="en-US"/>
+              </w:rPr>
               <w:t xml:space="preserve">Your </w:t>
             </w:r>
             <w:r>
               <w:rPr>
+                <w:lang w:val="en-US"/>
+              </w:rPr>
+              <w:t xml:space="preserve">next </w:t>
+            </w:r>
+            <w:r>
+              <w:rPr>
                 <w:i/>
                 <w:lang w:val="en-US"/>
               </w:rPr>
-              <w:t xml:space="preserve">charge </w:t>
+              <w:t>charge</w:t>
+            </w:r>
+            <w:r>
+              <w:rPr>
+                <w:i/>
+                <w:lang w:val="en-US"/>
+              </w:rPr>
+              <w:t xml:space="preserve"> </w:t>
+            </w:r>
+            <w:r>
+              <w:rPr>
+                <w:lang w:val="en-US"/>
+              </w:rPr>
+              <w:t>in this round</w:t>
+            </w:r>
+            <w:r>
+              <w:rPr>
+                <w:i/>
+                <w:lang w:val="en-US"/>
+              </w:rPr>
+              <w:t xml:space="preserve"> </w:t>
             </w:r>
             <w:r>
               <w:rPr>
@@ -20529,6 +21244,46 @@
                 <w:lang w:val="en-US"/>
               </w:rPr>
               <w:t>When attacked in melee, roll a Hit roll. On success, perform a normal melee attack against the attacker with a -1 malus to Hit.</w:t>
+            </w:r>
+          </w:p>
+          <w:p>
+            <w:pPr>
+              <w:pStyle w:val="Heading5"/>
+              <w:outlineLvl w:val="4"/>
+              <w:rPr>
+                <w:lang w:val="en-US"/>
+              </w:rPr>
+            </w:pPr>
+            <w:r>
+              <w:rPr>
+                <w:lang w:val="en-US"/>
+              </w:rPr>
+              <w:t>Flurry</w:t>
+            </w:r>
+          </w:p>
+          <w:p>
+            <w:pPr>
+              <w:rPr>
+                <w:lang w:val="en-US"/>
+              </w:rPr>
+            </w:pPr>
+            <w:r>
+              <w:rPr>
+                <w:lang w:val="en-US"/>
+              </w:rPr>
+              <w:t>Skill: Roll a dice for e</w:t>
+            </w:r>
+            <w:r>
+              <w:rPr>
+                <w:lang w:val="en-US"/>
+              </w:rPr>
+              <w:t>very attack you have. For each 3</w:t>
+            </w:r>
+            <w:r>
+              <w:rPr>
+                <w:lang w:val="en-US"/>
+              </w:rPr>
+              <w:t>+, you get an additional attack with this weapon on your next attack. If you get at least one extra attack, you get a -2 malus to hit.</w:t>
             </w:r>
           </w:p>
           <w:p>
@@ -23933,7 +24688,19 @@
               <w:rPr>
                 <w:lang w:val="en-US"/>
               </w:rPr>
-              <w:t>, you may attack again</w:t>
+              <w:t xml:space="preserve">, you may attack </w:t>
+            </w:r>
+            <w:r>
+              <w:rPr>
+                <w:lang w:val="en-US"/>
+              </w:rPr>
+              <w:t xml:space="preserve">the same target </w:t>
+            </w:r>
+            <w:r>
+              <w:rPr>
+                <w:lang w:val="en-US"/>
+              </w:rPr>
+              <w:t>again</w:t>
             </w:r>
             <w:r>
               <w:rPr>
@@ -24060,6 +24827,69 @@
             <w:pPr>
               <w:jc w:val="center"/>
               <w:cnfStyle w:val="000000100000" w:firstRow="0" w:lastRow="0" w:firstColumn="0" w:lastColumn="0" w:oddVBand="0" w:evenVBand="0" w:oddHBand="1" w:evenHBand="0" w:firstRowFirstColumn="0" w:firstRowLastColumn="0" w:lastRowFirstColumn="0" w:lastRowLastColumn="0"/>
+              <w:rPr>
+                <w:lang w:val="en-US"/>
+              </w:rPr>
+            </w:pPr>
+            <w:r>
+              <w:rPr>
+                <w:lang w:val="en-US"/>
+              </w:rPr>
+              <w:t>3</w:t>
+            </w:r>
+          </w:p>
+        </w:tc>
+      </w:tr>
+      <w:tr>
+        <w:trPr>
+          <w:trHeight w:val="250"/>
+        </w:trPr>
+        <w:tc>
+          <w:tcPr>
+            <w:cnfStyle w:val="001000000000" w:firstRow="0" w:lastRow="0" w:firstColumn="1" w:lastColumn="0" w:oddVBand="0" w:evenVBand="0" w:oddHBand="0" w:evenHBand="0" w:firstRowFirstColumn="0" w:firstRowLastColumn="0" w:lastRowFirstColumn="0" w:lastRowLastColumn="0"/>
+            <w:tcW w:w="2268" w:type="dxa"/>
+          </w:tcPr>
+          <w:p>
+            <w:pPr>
+              <w:rPr>
+                <w:lang w:val="en-US"/>
+              </w:rPr>
+            </w:pPr>
+            <w:r>
+              <w:rPr>
+                <w:lang w:val="en-US"/>
+              </w:rPr>
+              <w:t>Devastation</w:t>
+            </w:r>
+          </w:p>
+        </w:tc>
+        <w:tc>
+          <w:tcPr>
+            <w:tcW w:w="6091" w:type="dxa"/>
+          </w:tcPr>
+          <w:p>
+            <w:pPr>
+              <w:cnfStyle w:val="000000000000" w:firstRow="0" w:lastRow="0" w:firstColumn="0" w:lastColumn="0" w:oddVBand="0" w:evenVBand="0" w:oddHBand="0" w:evenHBand="0" w:firstRowFirstColumn="0" w:firstRowLastColumn="0" w:lastRowFirstColumn="0" w:lastRowLastColumn="0"/>
+              <w:rPr>
+                <w:lang w:val="en-US"/>
+              </w:rPr>
+            </w:pPr>
+            <w:r>
+              <w:rPr>
+                <w:lang w:val="en-US"/>
+              </w:rPr>
+              <w:t>Critical wounds deal one extra wound</w:t>
+            </w:r>
+          </w:p>
+        </w:tc>
+        <w:tc>
+          <w:tcPr>
+            <w:tcW w:w="743" w:type="dxa"/>
+          </w:tcPr>
+          <w:p>
+            <w:pPr>
+              <w:jc w:val="center"/>
+              <w:cnfStyle w:val="000000000000" w:firstRow="0" w:lastRow="0" w:firstColumn="0" w:lastColumn="0" w:oddVBand="0" w:evenVBand="0" w:oddHBand="0" w:evenHBand="0" w:firstRowFirstColumn="0" w:firstRowLastColumn="0" w:lastRowFirstColumn="0" w:lastRowLastColumn="0"/>
               <w:rPr>
                 <w:lang w:val="en-US"/>
               </w:rPr>
@@ -27200,7 +28030,31 @@
               <w:rPr>
                 <w:lang w:val="en-US"/>
               </w:rPr>
-              <w:t>Attacking from Stealth gives +1 to critical</w:t>
+              <w:t xml:space="preserve">Attacking from Stealth gives </w:t>
+            </w:r>
+            <w:r>
+              <w:rPr>
+                <w:lang w:val="en-US"/>
+              </w:rPr>
+              <w:t xml:space="preserve">a </w:t>
+            </w:r>
+            <w:r>
+              <w:rPr>
+                <w:lang w:val="en-US"/>
+              </w:rPr>
+              <w:t xml:space="preserve">+1 </w:t>
+            </w:r>
+            <w:r>
+              <w:rPr>
+                <w:lang w:val="en-US"/>
+              </w:rPr>
+              <w:t xml:space="preserve">bonus </w:t>
+            </w:r>
+            <w:r>
+              <w:rPr>
+                <w:lang w:val="en-US"/>
+              </w:rPr>
+              <w:t>to critical</w:t>
             </w:r>
             <w:r>
               <w:rPr>
@@ -27256,7 +28110,7 @@
               <w:rPr>
                 <w:lang w:val="en-US"/>
               </w:rPr>
-              <w:t>Kunai</w:t>
+              <w:t>Mutilation</w:t>
             </w:r>
           </w:p>
         </w:tc>
@@ -27273,65 +28127,9 @@
             </w:pPr>
             <w:r>
               <w:rPr>
-                <w:b/>
-                <w:lang w:val="en-US"/>
-              </w:rPr>
-              <w:t xml:space="preserve">Skill: </w:t>
-            </w:r>
-            <w:r>
-              <w:rPr>
-                <w:lang w:val="en-US"/>
-              </w:rPr>
-              <w:t xml:space="preserve">Throw a knife </w:t>
-            </w:r>
-            <w:r>
-              <w:rPr>
-                <w:lang w:val="en-US"/>
-              </w:rPr>
-              <w:t>at a nearby enemy</w:t>
-            </w:r>
-            <w:r>
-              <w:rPr>
-                <w:lang w:val="en-US"/>
-              </w:rPr>
-              <w:t xml:space="preserve"> </w:t>
-            </w:r>
-            <w:r>
-              <w:rPr>
-                <w:lang w:val="en-US"/>
-              </w:rPr>
-              <w:t>(15cm, 1A, 3D, Phys</w:t>
-            </w:r>
-            <w:r>
-              <w:rPr>
-                <w:lang w:val="en-US"/>
-              </w:rPr>
-              <w:t>, Blade</w:t>
-            </w:r>
-            <w:r>
-              <w:rPr>
-                <w:lang w:val="en-US"/>
-              </w:rPr>
-              <w:t xml:space="preserve">, </w:t>
-            </w:r>
-            <w:r>
-              <w:rPr>
-                <w:lang w:val="en-US"/>
-              </w:rPr>
-              <w:t xml:space="preserve">use a ranged </w:t>
-            </w:r>
-            <w:r>
-              <w:rPr>
-                <w:i/>
-                <w:lang w:val="en-US"/>
-              </w:rPr>
-              <w:t>Hit Roll</w:t>
-            </w:r>
-            <w:r>
-              <w:rPr>
-                <w:lang w:val="en-US"/>
-              </w:rPr>
-              <w:t>)</w:t>
+                <w:lang w:val="en-US"/>
+              </w:rPr>
+              <w:t>You get a +1 bonus to melee critical wounds</w:t>
             </w:r>
           </w:p>
         </w:tc>
@@ -27376,7 +28174,7 @@
               <w:rPr>
                 <w:lang w:val="en-US"/>
               </w:rPr>
-              <w:t>Agility</w:t>
+              <w:t>Kunai</w:t>
             </w:r>
           </w:p>
         </w:tc>
@@ -27393,9 +28191,16 @@
             </w:pPr>
             <w:r>
               <w:rPr>
-                <w:lang w:val="en-US"/>
-              </w:rPr>
-              <w:t xml:space="preserve">If your Strength is lower than your targets’, you still get a 4+ </w:t>
+                <w:b/>
+                <w:lang w:val="en-US"/>
+              </w:rPr>
+              <w:t xml:space="preserve">Skill: </w:t>
+            </w:r>
+            <w:r>
+              <w:rPr>
+                <w:lang w:val="en-US"/>
+              </w:rPr>
+              <w:t xml:space="preserve">Throw a knife at a nearby enemy (15cm, 1A, 3D, Phys, Blade, use a ranged </w:t>
             </w:r>
             <w:r>
               <w:rPr>
@@ -27403,6 +28208,12 @@
                 <w:lang w:val="en-US"/>
               </w:rPr>
               <w:t>Hit Roll</w:t>
+            </w:r>
+            <w:r>
+              <w:rPr>
+                <w:lang w:val="en-US"/>
+              </w:rPr>
+              <w:t>)</w:t>
             </w:r>
           </w:p>
         </w:tc>
@@ -27442,6 +28253,12 @@
                 <w:lang w:val="en-US"/>
               </w:rPr>
             </w:pPr>
+            <w:r>
+              <w:rPr>
+                <w:lang w:val="en-US"/>
+              </w:rPr>
+              <w:t>Assassins’ Blades</w:t>
+            </w:r>
           </w:p>
         </w:tc>
         <w:tc>
@@ -27455,6 +28272,38 @@
                 <w:lang w:val="en-US"/>
               </w:rPr>
             </w:pPr>
+            <w:r>
+              <w:rPr>
+                <w:lang w:val="en-US"/>
+              </w:rPr>
+              <w:t xml:space="preserve">Get +1 to </w:t>
+            </w:r>
+            <w:r>
+              <w:rPr>
+                <w:i/>
+                <w:lang w:val="en-US"/>
+              </w:rPr>
+              <w:t xml:space="preserve">Hit Rolls </w:t>
+            </w:r>
+            <w:r>
+              <w:rPr>
+                <w:lang w:val="en-US"/>
+              </w:rPr>
+              <w:t xml:space="preserve">when fighting with </w:t>
+            </w:r>
+            <w:r>
+              <w:rPr>
+                <w:i/>
+                <w:lang w:val="en-US"/>
+              </w:rPr>
+              <w:t xml:space="preserve">Blade </w:t>
+            </w:r>
+            <w:r>
+              <w:rPr>
+                <w:lang w:val="en-US"/>
+              </w:rPr>
+              <w:t>weapons</w:t>
+            </w:r>
           </w:p>
         </w:tc>
         <w:tc>
@@ -27469,6 +28318,12 @@
                 <w:lang w:val="en-US"/>
               </w:rPr>
             </w:pPr>
+            <w:r>
+              <w:rPr>
+                <w:lang w:val="en-US"/>
+              </w:rPr>
+              <w:t>1</w:t>
+            </w:r>
           </w:p>
         </w:tc>
       </w:tr>
@@ -27485,15 +28340,10 @@
           <w:p>
             <w:pPr>
               <w:rPr>
-                <w:lang w:val="en-US"/>
-              </w:rPr>
-            </w:pPr>
-            <w:r>
-              <w:rPr>
-                <w:lang w:val="en-US"/>
-              </w:rPr>
-              <w:t>Mutilation</w:t>
-            </w:r>
+                <w:b w:val="0"/>
+                <w:lang w:val="en-US"/>
+              </w:rPr>
+            </w:pPr>
           </w:p>
         </w:tc>
         <w:tc>
@@ -27507,12 +28357,6 @@
                 <w:lang w:val="en-US"/>
               </w:rPr>
             </w:pPr>
-            <w:r>
-              <w:rPr>
-                <w:lang w:val="en-US"/>
-              </w:rPr>
-              <w:t>Critical Wounds deal one extra wound</w:t>
-            </w:r>
           </w:p>
         </w:tc>
         <w:tc>
@@ -27527,12 +28371,6 @@
                 <w:lang w:val="en-US"/>
               </w:rPr>
             </w:pPr>
-            <w:r>
-              <w:rPr>
-                <w:lang w:val="en-US"/>
-              </w:rPr>
-              <w:t>2</w:t>
-            </w:r>
           </w:p>
         </w:tc>
       </w:tr>
@@ -27555,7 +28393,7 @@
               <w:rPr>
                 <w:lang w:val="en-US"/>
               </w:rPr>
-              <w:t>Smoke Bomb</w:t>
+              <w:t>Agility</w:t>
             </w:r>
           </w:p>
         </w:tc>
@@ -27572,29 +28410,9 @@
             </w:pPr>
             <w:r>
               <w:rPr>
-                <w:b/>
-                <w:lang w:val="en-US"/>
-              </w:rPr>
-              <w:t xml:space="preserve">Skill: </w:t>
-            </w:r>
-            <w:r>
-              <w:rPr>
-                <w:lang w:val="en-US"/>
-              </w:rPr>
-              <w:t xml:space="preserve">When there is no enemy within 10cm, you may activate </w:t>
-            </w:r>
-            <w:r>
-              <w:rPr>
-                <w:i/>
-                <w:lang w:val="en-US"/>
-              </w:rPr>
-              <w:t xml:space="preserve">Stealth </w:t>
-            </w:r>
-            <w:r>
-              <w:rPr>
-                <w:lang w:val="en-US"/>
-              </w:rPr>
-              <w:t>now</w:t>
+                <w:lang w:val="en-US"/>
+              </w:rPr>
+              <w:t>While using two 1H melee weapons, you get +1 attack</w:t>
             </w:r>
           </w:p>
         </w:tc>
@@ -27639,7 +28457,7 @@
               <w:rPr>
                 <w:lang w:val="en-US"/>
               </w:rPr>
-              <w:t>Assassins’ Blades</w:t>
+              <w:t>Smoke Bomb</w:t>
             </w:r>
           </w:p>
         </w:tc>
@@ -27656,35 +28474,29 @@
             </w:pPr>
             <w:r>
               <w:rPr>
-                <w:lang w:val="en-US"/>
-              </w:rPr>
-              <w:t xml:space="preserve">Get +1 to </w:t>
+                <w:b/>
+                <w:lang w:val="en-US"/>
+              </w:rPr>
+              <w:t xml:space="preserve">Skill: </w:t>
+            </w:r>
+            <w:r>
+              <w:rPr>
+                <w:lang w:val="en-US"/>
+              </w:rPr>
+              <w:t xml:space="preserve">When there is no enemy within 10cm, you may activate </w:t>
             </w:r>
             <w:r>
               <w:rPr>
                 <w:i/>
                 <w:lang w:val="en-US"/>
               </w:rPr>
-              <w:t xml:space="preserve">Hit Rolls </w:t>
-            </w:r>
-            <w:r>
-              <w:rPr>
-                <w:lang w:val="en-US"/>
-              </w:rPr>
-              <w:t xml:space="preserve">when fighting with </w:t>
-            </w:r>
-            <w:r>
-              <w:rPr>
-                <w:i/>
-                <w:lang w:val="en-US"/>
-              </w:rPr>
-              <w:t xml:space="preserve">Blade </w:t>
-            </w:r>
-            <w:r>
-              <w:rPr>
-                <w:lang w:val="en-US"/>
-              </w:rPr>
-              <w:t>weapons</w:t>
+              <w:t xml:space="preserve">Stealth </w:t>
+            </w:r>
+            <w:r>
+              <w:rPr>
+                <w:lang w:val="en-US"/>
+              </w:rPr>
+              <w:t>now</w:t>
             </w:r>
           </w:p>
         </w:tc>
@@ -27724,6 +28536,12 @@
                 <w:lang w:val="en-US"/>
               </w:rPr>
             </w:pPr>
+            <w:r>
+              <w:rPr>
+                <w:lang w:val="en-US"/>
+              </w:rPr>
+              <w:t>Cruelty</w:t>
+            </w:r>
           </w:p>
         </w:tc>
         <w:tc>
@@ -27737,6 +28555,38 @@
                 <w:lang w:val="en-US"/>
               </w:rPr>
             </w:pPr>
+            <w:r>
+              <w:rPr>
+                <w:lang w:val="en-US"/>
+              </w:rPr>
+              <w:t xml:space="preserve">You get a -2 malus to direct </w:t>
+            </w:r>
+            <w:r>
+              <w:rPr>
+                <w:i/>
+                <w:lang w:val="en-US"/>
+              </w:rPr>
+              <w:t xml:space="preserve">wound </w:t>
+            </w:r>
+            <w:r>
+              <w:rPr>
+                <w:lang w:val="en-US"/>
+              </w:rPr>
+              <w:t xml:space="preserve">rolls, but </w:t>
+            </w:r>
+            <w:r>
+              <w:rPr>
+                <w:i/>
+                <w:lang w:val="en-US"/>
+              </w:rPr>
+              <w:t xml:space="preserve">Bleeding </w:t>
+            </w:r>
+            <w:r>
+              <w:rPr>
+                <w:lang w:val="en-US"/>
+              </w:rPr>
+              <w:t xml:space="preserve">is now inflicted on successful hits. </w:t>
+            </w:r>
           </w:p>
         </w:tc>
         <w:tc>
@@ -27751,6 +28601,12 @@
                 <w:lang w:val="en-US"/>
               </w:rPr>
             </w:pPr>
+            <w:r>
+              <w:rPr>
+                <w:lang w:val="en-US"/>
+              </w:rPr>
+              <w:t>2</w:t>
+            </w:r>
           </w:p>
         </w:tc>
       </w:tr>
@@ -27774,13 +28630,129 @@
               <w:rPr>
                 <w:lang w:val="en-US"/>
               </w:rPr>
-              <w:t>Dance from</w:t>
-            </w:r>
-            <w:r>
-              <w:rPr>
-                <w:lang w:val="en-US"/>
-              </w:rPr>
-              <w:t xml:space="preserve"> the Shadow</w:t>
+              <w:t>Poison Master</w:t>
+            </w:r>
+          </w:p>
+        </w:tc>
+        <w:tc>
+          <w:tcPr>
+            <w:tcW w:w="6091" w:type="dxa"/>
+          </w:tcPr>
+          <w:p>
+            <w:pPr>
+              <w:cnfStyle w:val="000000100000" w:firstRow="0" w:lastRow="0" w:firstColumn="0" w:lastColumn="0" w:oddVBand="0" w:evenVBand="0" w:oddHBand="1" w:evenHBand="0" w:firstRowFirstColumn="0" w:firstRowLastColumn="0" w:lastRowFirstColumn="0" w:lastRowLastColumn="0"/>
+              <w:rPr>
+                <w:lang w:val="en-US"/>
+              </w:rPr>
+            </w:pPr>
+            <w:r>
+              <w:rPr>
+                <w:lang w:val="en-US"/>
+              </w:rPr>
+              <w:t xml:space="preserve">Your </w:t>
+            </w:r>
+            <w:r>
+              <w:rPr>
+                <w:i/>
+                <w:lang w:val="en-US"/>
+              </w:rPr>
+              <w:t xml:space="preserve">Poison </w:t>
+            </w:r>
+            <w:r>
+              <w:rPr>
+                <w:lang w:val="en-US"/>
+              </w:rPr>
+              <w:t>now deals damage on a 5+.</w:t>
+            </w:r>
+          </w:p>
+        </w:tc>
+        <w:tc>
+          <w:tcPr>
+            <w:tcW w:w="743" w:type="dxa"/>
+          </w:tcPr>
+          <w:p>
+            <w:pPr>
+              <w:jc w:val="center"/>
+              <w:cnfStyle w:val="000000100000" w:firstRow="0" w:lastRow="0" w:firstColumn="0" w:lastColumn="0" w:oddVBand="0" w:evenVBand="0" w:oddHBand="1" w:evenHBand="0" w:firstRowFirstColumn="0" w:firstRowLastColumn="0" w:lastRowFirstColumn="0" w:lastRowLastColumn="0"/>
+              <w:rPr>
+                <w:lang w:val="en-US"/>
+              </w:rPr>
+            </w:pPr>
+            <w:r>
+              <w:rPr>
+                <w:lang w:val="en-US"/>
+              </w:rPr>
+              <w:t>2</w:t>
+            </w:r>
+          </w:p>
+        </w:tc>
+      </w:tr>
+      <w:tr>
+        <w:trPr>
+          <w:trHeight w:val="250"/>
+        </w:trPr>
+        <w:tc>
+          <w:tcPr>
+            <w:cnfStyle w:val="001000000000" w:firstRow="0" w:lastRow="0" w:firstColumn="1" w:lastColumn="0" w:oddVBand="0" w:evenVBand="0" w:oddHBand="0" w:evenHBand="0" w:firstRowFirstColumn="0" w:firstRowLastColumn="0" w:lastRowFirstColumn="0" w:lastRowLastColumn="0"/>
+            <w:tcW w:w="2268" w:type="dxa"/>
+          </w:tcPr>
+          <w:p>
+            <w:pPr>
+              <w:rPr>
+                <w:lang w:val="en-US"/>
+              </w:rPr>
+            </w:pPr>
+          </w:p>
+        </w:tc>
+        <w:tc>
+          <w:tcPr>
+            <w:tcW w:w="6091" w:type="dxa"/>
+          </w:tcPr>
+          <w:p>
+            <w:pPr>
+              <w:cnfStyle w:val="000000000000" w:firstRow="0" w:lastRow="0" w:firstColumn="0" w:lastColumn="0" w:oddVBand="0" w:evenVBand="0" w:oddHBand="0" w:evenHBand="0" w:firstRowFirstColumn="0" w:firstRowLastColumn="0" w:lastRowFirstColumn="0" w:lastRowLastColumn="0"/>
+              <w:rPr>
+                <w:lang w:val="en-US"/>
+              </w:rPr>
+            </w:pPr>
+          </w:p>
+        </w:tc>
+        <w:tc>
+          <w:tcPr>
+            <w:tcW w:w="743" w:type="dxa"/>
+          </w:tcPr>
+          <w:p>
+            <w:pPr>
+              <w:jc w:val="center"/>
+              <w:cnfStyle w:val="000000000000" w:firstRow="0" w:lastRow="0" w:firstColumn="0" w:lastColumn="0" w:oddVBand="0" w:evenVBand="0" w:oddHBand="0" w:evenHBand="0" w:firstRowFirstColumn="0" w:firstRowLastColumn="0" w:lastRowFirstColumn="0" w:lastRowLastColumn="0"/>
+              <w:rPr>
+                <w:lang w:val="en-US"/>
+              </w:rPr>
+            </w:pPr>
+          </w:p>
+        </w:tc>
+      </w:tr>
+      <w:tr>
+        <w:trPr>
+          <w:cnfStyle w:val="000000100000" w:firstRow="0" w:lastRow="0" w:firstColumn="0" w:lastColumn="0" w:oddVBand="0" w:evenVBand="0" w:oddHBand="1" w:evenHBand="0" w:firstRowFirstColumn="0" w:firstRowLastColumn="0" w:lastRowFirstColumn="0" w:lastRowLastColumn="0"/>
+          <w:trHeight w:val="250"/>
+        </w:trPr>
+        <w:tc>
+          <w:tcPr>
+            <w:cnfStyle w:val="001000000000" w:firstRow="0" w:lastRow="0" w:firstColumn="1" w:lastColumn="0" w:oddVBand="0" w:evenVBand="0" w:oddHBand="0" w:evenHBand="0" w:firstRowFirstColumn="0" w:firstRowLastColumn="0" w:lastRowFirstColumn="0" w:lastRowLastColumn="0"/>
+            <w:tcW w:w="2268" w:type="dxa"/>
+          </w:tcPr>
+          <w:p>
+            <w:pPr>
+              <w:rPr>
+                <w:lang w:val="en-US"/>
+              </w:rPr>
+            </w:pPr>
+            <w:r>
+              <w:rPr>
+                <w:lang w:val="en-US"/>
+              </w:rPr>
+              <w:t>Dance from the Shadow</w:t>
             </w:r>
           </w:p>
         </w:tc>
@@ -32398,8 +33370,6 @@
               </w:rPr>
               <w:t>3</w:t>
             </w:r>
-            <w:bookmarkStart w:id="11" w:name="_GoBack"/>
-            <w:bookmarkEnd w:id="11"/>
           </w:p>
         </w:tc>
       </w:tr>
@@ -34115,14 +35085,14 @@
           <w:lang w:val="en-US"/>
         </w:rPr>
       </w:pPr>
-      <w:bookmarkStart w:id="12" w:name="_Toc467930312"/>
+      <w:bookmarkStart w:id="11" w:name="_Toc467930312"/>
       <w:r>
         <w:rPr>
           <w:lang w:val="en-US"/>
         </w:rPr>
         <w:t>Origins</w:t>
       </w:r>
-      <w:bookmarkEnd w:id="12"/>
+      <w:bookmarkEnd w:id="11"/>
     </w:p>
     <w:p>
       <w:pPr>
@@ -34780,20 +35750,40 @@
         <w:rPr>
           <w:lang w:val="en-US"/>
         </w:rPr>
-        <w:t xml:space="preserve"> they get a -2 malus </w:t>
+        <w:t xml:space="preserve"> </w:t>
       </w:r>
       <w:r>
         <w:rPr>
           <w:lang w:val="en-US"/>
         </w:rPr>
-        <w:t xml:space="preserve">on </w:t>
+        <w:t>they can’t</w:t>
       </w:r>
       <w:r>
         <w:rPr>
+          <w:lang w:val="en-US"/>
+        </w:rPr>
+        <w:t xml:space="preserve"> </w:t>
+      </w:r>
+      <w:r>
+        <w:rPr>
           <w:i/>
           <w:lang w:val="en-US"/>
         </w:rPr>
-        <w:t>retaliations</w:t>
+        <w:t>R</w:t>
+      </w:r>
+      <w:r>
+        <w:rPr>
+          <w:i/>
+          <w:lang w:val="en-US"/>
+        </w:rPr>
+        <w:t>etaliat</w:t>
+      </w:r>
+      <w:r>
+        <w:rPr>
+          <w:i/>
+          <w:lang w:val="en-US"/>
+        </w:rPr>
+        <w:t>e</w:t>
       </w:r>
       <w:r>
         <w:rPr>
@@ -34914,31 +35904,13 @@
         <w:rPr>
           <w:lang w:val="en-US"/>
         </w:rPr>
-        <w:t>ritical hits that wound deal one extra damage. Headhunter</w:t>
+        <w:t xml:space="preserve">ritical hits that wound deal one extra damage. </w:t>
       </w:r>
       <w:r>
         <w:rPr>
           <w:lang w:val="en-US"/>
         </w:rPr>
-        <w:t>s can’t use melee weapons</w:t>
-      </w:r>
-      <w:r>
-        <w:rPr>
-          <w:lang w:val="en-US"/>
-        </w:rPr>
-        <w:t xml:space="preserve"> and can’</w:t>
-      </w:r>
-      <w:r>
-        <w:rPr>
-          <w:lang w:val="en-US"/>
-        </w:rPr>
-        <w:t>t target enemies within 10</w:t>
-      </w:r>
-      <w:r>
-        <w:rPr>
-          <w:lang w:val="en-US"/>
-        </w:rPr>
-        <w:t>cm.</w:t>
+        <w:t>However, these specialists are fragile and get -1 HP.</w:t>
       </w:r>
     </w:p>
     <w:p>
@@ -35013,7 +35985,19 @@
         <w:rPr>
           <w:lang w:val="en-US"/>
         </w:rPr>
-        <w:t xml:space="preserve">. They get +1 to </w:t>
+        <w:t>. They get +</w:t>
+      </w:r>
+      <w:r>
+        <w:rPr>
+          <w:lang w:val="en-US"/>
+        </w:rPr>
+        <w:t>2</w:t>
+      </w:r>
+      <w:r>
+        <w:rPr>
+          <w:lang w:val="en-US"/>
+        </w:rPr>
+        <w:t xml:space="preserve"> to </w:t>
       </w:r>
       <w:r>
         <w:rPr>
@@ -35518,7 +36502,6 @@
     <w:p>
       <w:pPr>
         <w:rPr>
-          <w:i/>
           <w:lang w:val="en-US"/>
         </w:rPr>
       </w:pPr>
@@ -35546,7 +36529,19 @@
         <w:rPr>
           <w:lang w:val="en-US"/>
         </w:rPr>
-        <w:t xml:space="preserve">is within 30cm of the Daemonhunter, they get a -1 malus to all </w:t>
+        <w:t>is within 30cm of</w:t>
+      </w:r>
+      <w:r>
+        <w:rPr>
+          <w:lang w:val="en-US"/>
+        </w:rPr>
+        <w:t xml:space="preserve"> the Daemonhunter, they get a -2</w:t>
+      </w:r>
+      <w:r>
+        <w:rPr>
+          <w:lang w:val="en-US"/>
+        </w:rPr>
+        <w:t xml:space="preserve"> malus to all </w:t>
       </w:r>
       <w:r>
         <w:rPr>
@@ -35610,7 +36605,13 @@
         <w:rPr>
           <w:lang w:val="en-US"/>
         </w:rPr>
-        <w:t xml:space="preserve">, they get +1 to </w:t>
+        <w:t>, they get +2</w:t>
+      </w:r>
+      <w:r>
+        <w:rPr>
+          <w:lang w:val="en-US"/>
+        </w:rPr>
+        <w:t xml:space="preserve"> to </w:t>
       </w:r>
       <w:r>
         <w:rPr>
@@ -35623,19 +36624,6 @@
         <w:rPr>
           <w:lang w:val="en-US"/>
         </w:rPr>
-        <w:t xml:space="preserve"> and +1 to </w:t>
-      </w:r>
-      <w:r>
-        <w:rPr>
-          <w:i/>
-          <w:lang w:val="en-US"/>
-        </w:rPr>
-        <w:t>Critical Hits</w:t>
-      </w:r>
-      <w:r>
-        <w:rPr>
-          <w:lang w:val="en-US"/>
-        </w:rPr>
         <w:t>.</w:t>
       </w:r>
       <w:r>
@@ -35648,15 +36636,23 @@
         <w:rPr>
           <w:lang w:val="en-US"/>
         </w:rPr>
-        <w:t>Critical hits inflict a wound on a 4+ (independent of the wound roll).</w:t>
+        <w:t xml:space="preserve">Additionally, they get a 5+ save against all attacks made by a </w:t>
       </w:r>
       <w:r>
         <w:rPr>
           <w:i/>
           <w:lang w:val="en-US"/>
         </w:rPr>
-        <w:t xml:space="preserve"> </w:t>
+        <w:t>Daemon</w:t>
       </w:r>
+      <w:r>
+        <w:rPr>
+          <w:lang w:val="en-US"/>
+        </w:rPr>
+        <w:t>.</w:t>
+      </w:r>
+      <w:bookmarkStart w:id="12" w:name="_GoBack"/>
+      <w:bookmarkEnd w:id="12"/>
     </w:p>
     <w:sectPr>
       <w:pgSz w:w="11906" w:h="16838"/>
@@ -38456,7 +39452,7 @@
 </file>
 
 <file path=customXml/itemProps1.xml><?xml version="1.0" encoding="utf-8"?>
-<ds:datastoreItem xmlns:ds="http://schemas.openxmlformats.org/officeDocument/2006/customXml" ds:itemID="{0060B189-D714-40F5-862F-6CD6D6772E08}">
+<ds:datastoreItem xmlns:ds="http://schemas.openxmlformats.org/officeDocument/2006/customXml" ds:itemID="{F38D8812-699A-4851-9FC9-FC7BF2802E1D}">
   <ds:schemaRefs>
     <ds:schemaRef ds:uri="http://schemas.openxmlformats.org/officeDocument/2006/bibliography"/>
   </ds:schemaRefs>

</xml_diff>

<commit_message>
Balance Changes, beginning of Campaign Rules
</commit_message>
<xml_diff>
--- a/Rules/Armory.docx
+++ b/Rules/Armory.docx
@@ -980,7 +980,15 @@
         <w:rPr>
           <w:lang w:val="en-US"/>
         </w:rPr>
-        <w:t>A character’s base stats are 4 HP, 3 Aim and 3 Strength.</w:t>
+        <w:t>A character’s base stats are 6</w:t>
+      </w:r>
+      <w:bookmarkStart w:id="1" w:name="_GoBack"/>
+      <w:bookmarkEnd w:id="1"/>
+      <w:r>
+        <w:rPr>
+          <w:lang w:val="en-US"/>
+        </w:rPr>
+        <w:t xml:space="preserve"> HP, 3 Aim and 3 Strength.</w:t>
       </w:r>
       <w:r>
         <w:rPr>
@@ -1685,14 +1693,14 @@
           <w:lang w:val="en-US"/>
         </w:rPr>
       </w:pPr>
-      <w:bookmarkStart w:id="1" w:name="_Toc467930302"/>
+      <w:bookmarkStart w:id="2" w:name="_Toc467930302"/>
       <w:r>
         <w:rPr>
           <w:lang w:val="en-US"/>
         </w:rPr>
         <w:t>Ranks</w:t>
       </w:r>
-      <w:bookmarkEnd w:id="1"/>
+      <w:bookmarkEnd w:id="2"/>
     </w:p>
     <w:p>
       <w:pPr>
@@ -2321,14 +2329,14 @@
           <w:lang w:val="en-US"/>
         </w:rPr>
       </w:pPr>
-      <w:bookmarkStart w:id="2" w:name="_Toc467930303"/>
+      <w:bookmarkStart w:id="3" w:name="_Toc467930303"/>
       <w:r>
         <w:rPr>
           <w:lang w:val="en-US"/>
         </w:rPr>
         <w:t>Weapons</w:t>
       </w:r>
-      <w:bookmarkEnd w:id="2"/>
+      <w:bookmarkEnd w:id="3"/>
     </w:p>
     <w:p>
       <w:pPr>
@@ -9068,8 +9076,6 @@
               </w:rPr>
               <w:t>Wide Reach</w:t>
             </w:r>
-            <w:bookmarkStart w:id="3" w:name="_GoBack"/>
-            <w:bookmarkEnd w:id="3"/>
           </w:p>
         </w:tc>
         <w:tc>
@@ -9515,7 +9521,13 @@
               <w:rPr>
                 <w:lang w:val="en-US"/>
               </w:rPr>
-              <w:t>15cm</w:t>
+              <w:t>20</w:t>
+            </w:r>
+            <w:r>
+              <w:rPr>
+                <w:lang w:val="en-US"/>
+              </w:rPr>
+              <w:t>cm</w:t>
             </w:r>
           </w:p>
         </w:tc>
@@ -9628,7 +9640,13 @@
               <w:rPr>
                 <w:lang w:val="en-US"/>
               </w:rPr>
-              <w:t>15cm</w:t>
+              <w:t>20</w:t>
+            </w:r>
+            <w:r>
+              <w:rPr>
+                <w:lang w:val="en-US"/>
+              </w:rPr>
+              <w:t>cm</w:t>
             </w:r>
           </w:p>
         </w:tc>
@@ -9750,7 +9768,13 @@
               <w:rPr>
                 <w:lang w:val="en-US"/>
               </w:rPr>
-              <w:t>15cm</w:t>
+              <w:t>20</w:t>
+            </w:r>
+            <w:r>
+              <w:rPr>
+                <w:lang w:val="en-US"/>
+              </w:rPr>
+              <w:t>cm</w:t>
             </w:r>
           </w:p>
         </w:tc>
@@ -9863,7 +9887,13 @@
               <w:rPr>
                 <w:lang w:val="en-US"/>
               </w:rPr>
-              <w:t>15cm</w:t>
+              <w:t>20</w:t>
+            </w:r>
+            <w:r>
+              <w:rPr>
+                <w:lang w:val="en-US"/>
+              </w:rPr>
+              <w:t>cm</w:t>
             </w:r>
           </w:p>
         </w:tc>
@@ -10098,7 +10128,13 @@
               <w:rPr>
                 <w:lang w:val="en-US"/>
               </w:rPr>
-              <w:t>15cm</w:t>
+              <w:t>20</w:t>
+            </w:r>
+            <w:r>
+              <w:rPr>
+                <w:lang w:val="en-US"/>
+              </w:rPr>
+              <w:t>cm</w:t>
             </w:r>
           </w:p>
         </w:tc>
@@ -18957,6 +18993,109 @@
           </w:p>
         </w:tc>
       </w:tr>
+      <w:tr>
+        <w:trPr>
+          <w:cnfStyle w:val="000000100000" w:firstRow="0" w:lastRow="0" w:firstColumn="0" w:lastColumn="0" w:oddVBand="0" w:evenVBand="0" w:oddHBand="1" w:evenHBand="0" w:firstRowFirstColumn="0" w:firstRowLastColumn="0" w:lastRowFirstColumn="0" w:lastRowLastColumn="0"/>
+        </w:trPr>
+        <w:tc>
+          <w:tcPr>
+            <w:cnfStyle w:val="001000000000" w:firstRow="0" w:lastRow="0" w:firstColumn="1" w:lastColumn="0" w:oddVBand="0" w:evenVBand="0" w:oddHBand="0" w:evenHBand="0" w:firstRowFirstColumn="0" w:firstRowLastColumn="0" w:lastRowFirstColumn="0" w:lastRowLastColumn="0"/>
+            <w:tcW w:w="2127" w:type="dxa"/>
+          </w:tcPr>
+          <w:p>
+            <w:pPr>
+              <w:rPr>
+                <w:lang w:val="en-US"/>
+              </w:rPr>
+            </w:pPr>
+            <w:r>
+              <w:rPr>
+                <w:lang w:val="en-US"/>
+              </w:rPr>
+              <w:t>Arcane Headgear</w:t>
+            </w:r>
+          </w:p>
+        </w:tc>
+        <w:tc>
+          <w:tcPr>
+            <w:tcW w:w="4819" w:type="dxa"/>
+          </w:tcPr>
+          <w:p>
+            <w:pPr>
+              <w:cnfStyle w:val="000000100000" w:firstRow="0" w:lastRow="0" w:firstColumn="0" w:lastColumn="0" w:oddVBand="0" w:evenVBand="0" w:oddHBand="1" w:evenHBand="0" w:firstRowFirstColumn="0" w:firstRowLastColumn="0" w:lastRowFirstColumn="0" w:lastRowLastColumn="0"/>
+              <w:rPr>
+                <w:lang w:val="en-US"/>
+              </w:rPr>
+            </w:pPr>
+            <w:r>
+              <w:rPr>
+                <w:lang w:val="en-US"/>
+              </w:rPr>
+              <w:t>You may reroll one 1 during spellcasting per round</w:t>
+            </w:r>
+          </w:p>
+        </w:tc>
+        <w:tc>
+          <w:tcPr>
+            <w:tcW w:w="709" w:type="dxa"/>
+          </w:tcPr>
+          <w:p>
+            <w:pPr>
+              <w:jc w:val="center"/>
+              <w:cnfStyle w:val="000000100000" w:firstRow="0" w:lastRow="0" w:firstColumn="0" w:lastColumn="0" w:oddVBand="0" w:evenVBand="0" w:oddHBand="1" w:evenHBand="0" w:firstRowFirstColumn="0" w:firstRowLastColumn="0" w:lastRowFirstColumn="0" w:lastRowLastColumn="0"/>
+              <w:rPr>
+                <w:lang w:val="en-US"/>
+              </w:rPr>
+            </w:pPr>
+            <w:r>
+              <w:rPr>
+                <w:lang w:val="en-US"/>
+              </w:rPr>
+              <w:t>III</w:t>
+            </w:r>
+          </w:p>
+        </w:tc>
+        <w:tc>
+          <w:tcPr>
+            <w:tcW w:w="709" w:type="dxa"/>
+          </w:tcPr>
+          <w:p>
+            <w:pPr>
+              <w:jc w:val="center"/>
+              <w:cnfStyle w:val="000000100000" w:firstRow="0" w:lastRow="0" w:firstColumn="0" w:lastColumn="0" w:oddVBand="0" w:evenVBand="0" w:oddHBand="1" w:evenHBand="0" w:firstRowFirstColumn="0" w:firstRowLastColumn="0" w:lastRowFirstColumn="0" w:lastRowLastColumn="0"/>
+              <w:rPr>
+                <w:lang w:val="en-US"/>
+              </w:rPr>
+            </w:pPr>
+            <w:r>
+              <w:rPr>
+                <w:lang w:val="en-US"/>
+              </w:rPr>
+              <w:t>2 GP</w:t>
+            </w:r>
+          </w:p>
+        </w:tc>
+        <w:tc>
+          <w:tcPr>
+            <w:tcW w:w="698" w:type="dxa"/>
+          </w:tcPr>
+          <w:p>
+            <w:pPr>
+              <w:jc w:val="center"/>
+              <w:cnfStyle w:val="000000100000" w:firstRow="0" w:lastRow="0" w:firstColumn="0" w:lastColumn="0" w:oddVBand="0" w:evenVBand="0" w:oddHBand="1" w:evenHBand="0" w:firstRowFirstColumn="0" w:firstRowLastColumn="0" w:lastRowFirstColumn="0" w:lastRowLastColumn="0"/>
+              <w:rPr>
+                <w:lang w:val="en-US"/>
+              </w:rPr>
+            </w:pPr>
+            <w:r>
+              <w:rPr>
+                <w:lang w:val="en-US"/>
+              </w:rPr>
+              <w:t>5 P</w:t>
+            </w:r>
+          </w:p>
+        </w:tc>
+      </w:tr>
     </w:tbl>
     <w:p>
       <w:pPr>
@@ -20666,6 +20805,65 @@
               <w:rPr>
                 <w:lang w:val="en-US"/>
               </w:rPr>
+              <w:t>Void-Hardened Armor</w:t>
+            </w:r>
+          </w:p>
+        </w:tc>
+        <w:tc>
+          <w:tcPr>
+            <w:tcW w:w="4110" w:type="dxa"/>
+          </w:tcPr>
+          <w:p>
+            <w:pPr>
+              <w:cnfStyle w:val="000000100000" w:firstRow="0" w:lastRow="0" w:firstColumn="0" w:lastColumn="0" w:oddVBand="0" w:evenVBand="0" w:oddHBand="1" w:evenHBand="0" w:firstRowFirstColumn="0" w:firstRowLastColumn="0" w:lastRowFirstColumn="0" w:lastRowLastColumn="0"/>
+              <w:rPr>
+                <w:lang w:val="en-US"/>
+              </w:rPr>
+            </w:pPr>
+            <w:r>
+              <w:rPr>
+                <w:lang w:val="en-US"/>
+              </w:rPr>
+              <w:t>Armor</w:t>
+            </w:r>
+          </w:p>
+        </w:tc>
+        <w:tc>
+          <w:tcPr>
+            <w:tcW w:w="1124" w:type="dxa"/>
+          </w:tcPr>
+          <w:p>
+            <w:pPr>
+              <w:cnfStyle w:val="000000100000" w:firstRow="0" w:lastRow="0" w:firstColumn="0" w:lastColumn="0" w:oddVBand="0" w:evenVBand="0" w:oddHBand="1" w:evenHBand="0" w:firstRowFirstColumn="0" w:firstRowLastColumn="0" w:lastRowFirstColumn="0" w:lastRowLastColumn="0"/>
+              <w:rPr>
+                <w:lang w:val="en-US"/>
+              </w:rPr>
+            </w:pPr>
+            <w:r>
+              <w:rPr>
+                <w:lang w:val="en-US"/>
+              </w:rPr>
+              <w:t>12 P</w:t>
+            </w:r>
+          </w:p>
+        </w:tc>
+      </w:tr>
+      <w:tr>
+        <w:tc>
+          <w:tcPr>
+            <w:cnfStyle w:val="001000000000" w:firstRow="0" w:lastRow="0" w:firstColumn="1" w:lastColumn="0" w:oddVBand="0" w:evenVBand="0" w:oddHBand="0" w:evenHBand="0" w:firstRowFirstColumn="0" w:firstRowLastColumn="0" w:lastRowFirstColumn="0" w:lastRowLastColumn="0"/>
+            <w:tcW w:w="3828" w:type="dxa"/>
+          </w:tcPr>
+          <w:p>
+            <w:pPr>
+              <w:rPr>
+                <w:lang w:val="en-US"/>
+              </w:rPr>
+            </w:pPr>
+            <w:r>
+              <w:rPr>
+                <w:lang w:val="en-US"/>
+              </w:rPr>
               <w:t>Infernal Cloak</w:t>
             </w:r>
           </w:p>
@@ -20676,7 +20874,7 @@
           </w:tcPr>
           <w:p>
             <w:pPr>
-              <w:cnfStyle w:val="000000100000" w:firstRow="0" w:lastRow="0" w:firstColumn="0" w:lastColumn="0" w:oddVBand="0" w:evenVBand="0" w:oddHBand="1" w:evenHBand="0" w:firstRowFirstColumn="0" w:firstRowLastColumn="0" w:lastRowFirstColumn="0" w:lastRowLastColumn="0"/>
+              <w:cnfStyle w:val="000000000000" w:firstRow="0" w:lastRow="0" w:firstColumn="0" w:lastColumn="0" w:oddVBand="0" w:evenVBand="0" w:oddHBand="0" w:evenHBand="0" w:firstRowFirstColumn="0" w:firstRowLastColumn="0" w:lastRowFirstColumn="0" w:lastRowLastColumn="0"/>
               <w:rPr>
                 <w:lang w:val="en-US"/>
               </w:rPr>
@@ -20695,7 +20893,7 @@
           </w:tcPr>
           <w:p>
             <w:pPr>
-              <w:cnfStyle w:val="000000100000" w:firstRow="0" w:lastRow="0" w:firstColumn="0" w:lastColumn="0" w:oddVBand="0" w:evenVBand="0" w:oddHBand="1" w:evenHBand="0" w:firstRowFirstColumn="0" w:firstRowLastColumn="0" w:lastRowFirstColumn="0" w:lastRowLastColumn="0"/>
+              <w:cnfStyle w:val="000000000000" w:firstRow="0" w:lastRow="0" w:firstColumn="0" w:lastColumn="0" w:oddVBand="0" w:evenVBand="0" w:oddHBand="0" w:evenHBand="0" w:firstRowFirstColumn="0" w:firstRowLastColumn="0" w:lastRowFirstColumn="0" w:lastRowLastColumn="0"/>
               <w:rPr>
                 <w:lang w:val="en-US"/>
               </w:rPr>
@@ -21100,7 +21298,21 @@
           <w:i/>
           <w:lang w:val="en-US"/>
         </w:rPr>
-        <w:t>It is said, that this marvelous piece of armor was blessed by He Himself.</w:t>
+        <w:t>It is said, that this marvelous</w:t>
+      </w:r>
+      <w:r>
+        <w:rPr>
+          <w:i/>
+          <w:lang w:val="en-US"/>
+        </w:rPr>
+        <w:t xml:space="preserve"> piece of armor was blessed by</w:t>
+      </w:r>
+      <w:r>
+        <w:rPr>
+          <w:i/>
+          <w:lang w:val="en-US"/>
+        </w:rPr>
+        <w:t xml:space="preserve"> Himself.</w:t>
       </w:r>
       <w:r>
         <w:rPr>
@@ -21113,7 +21325,19 @@
         <w:rPr>
           <w:lang w:val="en-US"/>
         </w:rPr>
-        <w:t xml:space="preserve">Counts as Armor, you may not equip any other Armor. Has a </w:t>
+        <w:t xml:space="preserve">Counts as Armor, you </w:t>
+      </w:r>
+      <w:r>
+        <w:rPr>
+          <w:lang w:val="en-US"/>
+        </w:rPr>
+        <w:t>may not equip any other Armor. You get</w:t>
+      </w:r>
+      <w:r>
+        <w:rPr>
+          <w:lang w:val="en-US"/>
+        </w:rPr>
+        <w:t xml:space="preserve"> a </w:t>
       </w:r>
       <w:r>
         <w:rPr>
@@ -21126,6 +21350,45 @@
           <w:lang w:val="en-US"/>
         </w:rPr>
         <w:t>+ Armor roll and a 5+ Save roll.</w:t>
+      </w:r>
+    </w:p>
+    <w:p>
+      <w:pPr>
+        <w:pStyle w:val="ClassStyle"/>
+      </w:pPr>
+      <w:r>
+        <w:t>Void-</w:t>
+      </w:r>
+      <w:r>
+        <w:t>Hardened Armor</w:t>
+      </w:r>
+    </w:p>
+    <w:p>
+      <w:pPr>
+        <w:rPr>
+          <w:i/>
+          <w:lang w:val="en-US"/>
+        </w:rPr>
+      </w:pPr>
+      <w:r>
+        <w:rPr>
+          <w:i/>
+          <w:lang w:val="en-US"/>
+        </w:rPr>
+        <w:t>Forged in the ever-burning forges of Mars, this armor can withstand any blow.</w:t>
+      </w:r>
+    </w:p>
+    <w:p>
+      <w:pPr>
+        <w:rPr>
+          <w:lang w:val="en-US"/>
+        </w:rPr>
+      </w:pPr>
+      <w:r>
+        <w:rPr>
+          <w:lang w:val="en-US"/>
+        </w:rPr>
+        <w:t>Counts as Armor, you may not equip any other Armor. You get a 4+ Armor roll and all attacks made against you have -1 Damage.</w:t>
       </w:r>
     </w:p>
     <w:p>
@@ -41317,7 +41580,7 @@
 </file>
 
 <file path=customXml/itemProps1.xml><?xml version="1.0" encoding="utf-8"?>
-<ds:datastoreItem xmlns:ds="http://schemas.openxmlformats.org/officeDocument/2006/customXml" ds:itemID="{E6B85CB2-AD0E-4F63-B000-FAD1DC66C415}">
+<ds:datastoreItem xmlns:ds="http://schemas.openxmlformats.org/officeDocument/2006/customXml" ds:itemID="{7914B56F-1519-441B-B4DC-08E4BE3A46DB}">
   <ds:schemaRefs>
     <ds:schemaRef ds:uri="http://schemas.openxmlformats.org/officeDocument/2006/bibliography"/>
   </ds:schemaRefs>

</xml_diff>